<commit_message>
validacao assincrona, decorator personalizado
</commit_message>
<xml_diff>
--- a/anotacoes.docx
+++ b/anotacoes.docx
@@ -726,6 +726,9 @@
     </w:p>
     <w:p>
       <w:r>
+        <w:rPr>
+          <w:noProof/>
+        </w:rPr>
         <w:drawing>
           <wp:inline distT="0" distB="0" distL="0" distR="0" wp14:anchorId="0FAE9C5F" wp14:editId="4DC15372">
             <wp:extent cx="4719418" cy="1809750"/>
@@ -786,6 +789,9 @@
     </w:p>
     <w:p>
       <w:r>
+        <w:rPr>
+          <w:noProof/>
+        </w:rPr>
         <w:drawing>
           <wp:inline distT="0" distB="0" distL="0" distR="0" wp14:anchorId="033B6E40" wp14:editId="5D58373F">
             <wp:extent cx="4228610" cy="2419350"/>
@@ -891,6 +897,9 @@
     </w:p>
     <w:p>
       <w:r>
+        <w:rPr>
+          <w:noProof/>
+        </w:rPr>
         <w:drawing>
           <wp:inline distT="0" distB="0" distL="0" distR="0" wp14:anchorId="5CFF4BDD" wp14:editId="10F723BF">
             <wp:extent cx="5486400" cy="2151889"/>
@@ -965,6 +974,9 @@
     </w:p>
     <w:p>
       <w:r>
+        <w:rPr>
+          <w:noProof/>
+        </w:rPr>
         <w:drawing>
           <wp:inline distT="0" distB="0" distL="0" distR="0" wp14:anchorId="2C9A5B04" wp14:editId="78493AA6">
             <wp:extent cx="4019550" cy="2622347"/>
@@ -1126,6 +1138,9 @@
         </w:rPr>
       </w:pPr>
       <w:r>
+        <w:rPr>
+          <w:noProof/>
+        </w:rPr>
         <w:drawing>
           <wp:inline distT="0" distB="0" distL="0" distR="0" wp14:anchorId="2495A880" wp14:editId="710D3413">
             <wp:extent cx="5457825" cy="2074453"/>
@@ -1191,13 +1206,418 @@
       </w:r>
     </w:p>
     <w:p>
-      <w:r>
+      <w:pPr>
         <w:rPr>
           <w:u w:val="single"/>
         </w:rPr>
-        <w:t>https://github.com/typestack/class-validator#validation-decorators</w:t>
-      </w:r>
-    </w:p>
+      </w:pPr>
+      <w:hyperlink r:id="rId18" w:history="1">
+        <w:r>
+          <w:rPr>
+            <w:rStyle w:val="Hyperlink"/>
+          </w:rPr>
+          <w:t>https://github.com/typestack/class-validator#validation-decorators</w:t>
+        </w:r>
+      </w:hyperlink>
+    </w:p>
+    <w:p>
+      <w:pPr>
+        <w:rPr>
+          <w:u w:val="single"/>
+        </w:rPr>
+      </w:pPr>
+    </w:p>
+    <w:p>
+      <w:pPr>
+        <w:rPr>
+          <w:u w:val="single"/>
+        </w:rPr>
+      </w:pPr>
+      <w:r>
+        <w:rPr>
+          <w:u w:val="single"/>
+        </w:rPr>
+        <w:br w:type="page"/>
+      </w:r>
+    </w:p>
+    <w:p>
+      <w:r>
+        <w:rPr>
+          <w:u w:val="single"/>
+        </w:rPr>
+        <w:lastRenderedPageBreak/>
+        <w:t xml:space="preserve">Customizando </w:t>
+      </w:r>
+      <w:proofErr w:type="spellStart"/>
+      <w:r>
+        <w:rPr>
+          <w:u w:val="single"/>
+        </w:rPr>
+        <w:t>Validators</w:t>
+      </w:r>
+      <w:proofErr w:type="spellEnd"/>
+      <w:r>
+        <w:rPr>
+          <w:u w:val="single"/>
+        </w:rPr>
+        <w:t>/</w:t>
+      </w:r>
+      <w:proofErr w:type="spellStart"/>
+      <w:r>
+        <w:rPr>
+          <w:u w:val="single"/>
+        </w:rPr>
+        <w:t>Decorators</w:t>
+      </w:r>
+      <w:proofErr w:type="spellEnd"/>
+    </w:p>
+    <w:p>
+      <w:pPr>
+        <w:rPr>
+          <w:u w:val="single"/>
+        </w:rPr>
+      </w:pPr>
+      <w:r>
+        <w:rPr>
+          <w:u w:val="single"/>
+        </w:rPr>
+        <w:t>Validação Ass</w:t>
+      </w:r>
+      <w:r>
+        <w:rPr>
+          <w:u w:val="single"/>
+        </w:rPr>
+        <w:t>í</w:t>
+      </w:r>
+      <w:r>
+        <w:rPr>
+          <w:u w:val="single"/>
+        </w:rPr>
+        <w:t>ncrona:</w:t>
+      </w:r>
+    </w:p>
+    <w:p>
+      <w:r>
+        <w:t xml:space="preserve">Criando uma validação personalizada. Indicando no @ValidatorConstraint ser assíncrona, porque o método depende do retorno se já existe ou não este </w:t>
+      </w:r>
+      <w:proofErr w:type="spellStart"/>
+      <w:r>
+        <w:t>email</w:t>
+      </w:r>
+      <w:proofErr w:type="spellEnd"/>
+      <w:r>
+        <w:t xml:space="preserve"> cadastrado.</w:t>
+      </w:r>
+    </w:p>
+    <w:p>
+      <w:r>
+        <w:drawing>
+          <wp:inline distT="0" distB="0" distL="0" distR="0" wp14:anchorId="02F1E3FA" wp14:editId="59CF0E9F">
+            <wp:extent cx="6645910" cy="2287905"/>
+            <wp:effectExtent l="0" t="0" r="2540" b="0"/>
+            <wp:docPr id="1603023029" name="Imagem 1"/>
+            <wp:cNvGraphicFramePr>
+              <a:graphicFrameLocks xmlns:a="http://schemas.openxmlformats.org/drawingml/2006/main" noChangeAspect="1"/>
+            </wp:cNvGraphicFramePr>
+            <a:graphic xmlns:a="http://schemas.openxmlformats.org/drawingml/2006/main">
+              <a:graphicData uri="http://schemas.openxmlformats.org/drawingml/2006/picture">
+                <pic:pic xmlns:pic="http://schemas.openxmlformats.org/drawingml/2006/picture">
+                  <pic:nvPicPr>
+                    <pic:cNvPr id="1603023029" name=""/>
+                    <pic:cNvPicPr/>
+                  </pic:nvPicPr>
+                  <pic:blipFill>
+                    <a:blip r:embed="rId19"/>
+                    <a:stretch>
+                      <a:fillRect/>
+                    </a:stretch>
+                  </pic:blipFill>
+                  <pic:spPr>
+                    <a:xfrm>
+                      <a:off x="0" y="0"/>
+                      <a:ext cx="6645910" cy="2287905"/>
+                    </a:xfrm>
+                    <a:prstGeom prst="rect">
+                      <a:avLst/>
+                    </a:prstGeom>
+                  </pic:spPr>
+                </pic:pic>
+              </a:graphicData>
+            </a:graphic>
+          </wp:inline>
+        </w:drawing>
+      </w:r>
+    </w:p>
+    <w:p>
+      <w:r>
+        <w:t xml:space="preserve">Na </w:t>
+      </w:r>
+      <w:proofErr w:type="spellStart"/>
+      <w:r>
+        <w:t>repository</w:t>
+      </w:r>
+      <w:proofErr w:type="spellEnd"/>
+      <w:r>
+        <w:t xml:space="preserve"> cria o método que faz esta busca:</w:t>
+      </w:r>
+    </w:p>
+    <w:p>
+      <w:r>
+        <w:drawing>
+          <wp:inline distT="0" distB="0" distL="0" distR="0" wp14:anchorId="6FE586B6" wp14:editId="3D1BE27F">
+            <wp:extent cx="6645910" cy="3737610"/>
+            <wp:effectExtent l="0" t="0" r="2540" b="0"/>
+            <wp:docPr id="802565437" name="Imagem 1" descr="Texto&#10;&#10;Descrição gerada automaticamente"/>
+            <wp:cNvGraphicFramePr>
+              <a:graphicFrameLocks xmlns:a="http://schemas.openxmlformats.org/drawingml/2006/main" noChangeAspect="1"/>
+            </wp:cNvGraphicFramePr>
+            <a:graphic xmlns:a="http://schemas.openxmlformats.org/drawingml/2006/main">
+              <a:graphicData uri="http://schemas.openxmlformats.org/drawingml/2006/picture">
+                <pic:pic xmlns:pic="http://schemas.openxmlformats.org/drawingml/2006/picture">
+                  <pic:nvPicPr>
+                    <pic:cNvPr id="802565437" name="Imagem 1" descr="Texto&#10;&#10;Descrição gerada automaticamente"/>
+                    <pic:cNvPicPr/>
+                  </pic:nvPicPr>
+                  <pic:blipFill>
+                    <a:blip r:embed="rId20"/>
+                    <a:stretch>
+                      <a:fillRect/>
+                    </a:stretch>
+                  </pic:blipFill>
+                  <pic:spPr>
+                    <a:xfrm>
+                      <a:off x="0" y="0"/>
+                      <a:ext cx="6645910" cy="3737610"/>
+                    </a:xfrm>
+                    <a:prstGeom prst="rect">
+                      <a:avLst/>
+                    </a:prstGeom>
+                  </pic:spPr>
+                </pic:pic>
+              </a:graphicData>
+            </a:graphic>
+          </wp:inline>
+        </w:drawing>
+      </w:r>
+    </w:p>
+    <w:p>
+      <w:r>
+        <w:lastRenderedPageBreak/>
+        <w:t xml:space="preserve">No </w:t>
+      </w:r>
+      <w:proofErr w:type="spellStart"/>
+      <w:r>
+        <w:t>main</w:t>
+      </w:r>
+      <w:proofErr w:type="spellEnd"/>
+      <w:r>
+        <w:t xml:space="preserve"> inclui uma anotação pro </w:t>
+      </w:r>
+      <w:proofErr w:type="spellStart"/>
+      <w:r>
+        <w:t>classValidator</w:t>
+      </w:r>
+      <w:proofErr w:type="spellEnd"/>
+      <w:r>
+        <w:t xml:space="preserve"> mande o Nets resolver o problema da injeção de dependência da </w:t>
+      </w:r>
+      <w:proofErr w:type="spellStart"/>
+      <w:r>
+        <w:t>UsuarioRepository</w:t>
+      </w:r>
+      <w:proofErr w:type="spellEnd"/>
+      <w:r>
+        <w:t xml:space="preserve"> na </w:t>
+      </w:r>
+      <w:proofErr w:type="spellStart"/>
+      <w:r>
+        <w:t>Class</w:t>
+      </w:r>
+      <w:proofErr w:type="spellEnd"/>
+      <w:r>
+        <w:t xml:space="preserve"> </w:t>
+      </w:r>
+      <w:proofErr w:type="spellStart"/>
+      <w:r>
+        <w:t>EmailUnicoValidator</w:t>
+      </w:r>
+      <w:proofErr w:type="spellEnd"/>
+      <w:r>
+        <w:t>:</w:t>
+      </w:r>
+      <w:r>
+        <w:br/>
+      </w:r>
+      <w:r>
+        <w:drawing>
+          <wp:inline distT="0" distB="0" distL="0" distR="0" wp14:anchorId="4A888540" wp14:editId="06321FA3">
+            <wp:extent cx="6645910" cy="3389630"/>
+            <wp:effectExtent l="0" t="0" r="2540" b="1270"/>
+            <wp:docPr id="126188580" name="Imagem 1" descr="Texto&#10;&#10;Descrição gerada automaticamente"/>
+            <wp:cNvGraphicFramePr>
+              <a:graphicFrameLocks xmlns:a="http://schemas.openxmlformats.org/drawingml/2006/main" noChangeAspect="1"/>
+            </wp:cNvGraphicFramePr>
+            <a:graphic xmlns:a="http://schemas.openxmlformats.org/drawingml/2006/main">
+              <a:graphicData uri="http://schemas.openxmlformats.org/drawingml/2006/picture">
+                <pic:pic xmlns:pic="http://schemas.openxmlformats.org/drawingml/2006/picture">
+                  <pic:nvPicPr>
+                    <pic:cNvPr id="126188580" name="Imagem 1" descr="Texto&#10;&#10;Descrição gerada automaticamente"/>
+                    <pic:cNvPicPr/>
+                  </pic:nvPicPr>
+                  <pic:blipFill>
+                    <a:blip r:embed="rId21"/>
+                    <a:stretch>
+                      <a:fillRect/>
+                    </a:stretch>
+                  </pic:blipFill>
+                  <pic:spPr>
+                    <a:xfrm>
+                      <a:off x="0" y="0"/>
+                      <a:ext cx="6645910" cy="3389630"/>
+                    </a:xfrm>
+                    <a:prstGeom prst="rect">
+                      <a:avLst/>
+                    </a:prstGeom>
+                  </pic:spPr>
+                </pic:pic>
+              </a:graphicData>
+            </a:graphic>
+          </wp:inline>
+        </w:drawing>
+      </w:r>
+    </w:p>
+    <w:p>
+      <w:r>
+        <w:t xml:space="preserve">Na </w:t>
+      </w:r>
+      <w:proofErr w:type="spellStart"/>
+      <w:r>
+        <w:t>UsuarioModule</w:t>
+      </w:r>
+      <w:proofErr w:type="spellEnd"/>
+      <w:r>
+        <w:t xml:space="preserve"> injeta a </w:t>
+      </w:r>
+      <w:proofErr w:type="spellStart"/>
+      <w:r>
+        <w:t>Class</w:t>
+      </w:r>
+      <w:proofErr w:type="spellEnd"/>
+      <w:r>
+        <w:t xml:space="preserve"> customizada com</w:t>
+      </w:r>
+      <w:r>
+        <w:t xml:space="preserve">o </w:t>
+      </w:r>
+      <w:proofErr w:type="spellStart"/>
+      <w:r>
+        <w:t>provider</w:t>
+      </w:r>
+      <w:proofErr w:type="spellEnd"/>
+      <w:r>
+        <w:t>.</w:t>
+      </w:r>
+    </w:p>
+    <w:p>
+      <w:r>
+        <w:drawing>
+          <wp:inline distT="0" distB="0" distL="0" distR="0" wp14:anchorId="2831F176" wp14:editId="4C5B3F11">
+            <wp:extent cx="6645910" cy="2075180"/>
+            <wp:effectExtent l="0" t="0" r="2540" b="1270"/>
+            <wp:docPr id="1815303126" name="Imagem 1" descr="Interface gráfica do usuário&#10;&#10;Descrição gerada automaticamente com confiança baixa"/>
+            <wp:cNvGraphicFramePr>
+              <a:graphicFrameLocks xmlns:a="http://schemas.openxmlformats.org/drawingml/2006/main" noChangeAspect="1"/>
+            </wp:cNvGraphicFramePr>
+            <a:graphic xmlns:a="http://schemas.openxmlformats.org/drawingml/2006/main">
+              <a:graphicData uri="http://schemas.openxmlformats.org/drawingml/2006/picture">
+                <pic:pic xmlns:pic="http://schemas.openxmlformats.org/drawingml/2006/picture">
+                  <pic:nvPicPr>
+                    <pic:cNvPr id="1815303126" name="Imagem 1" descr="Interface gráfica do usuário&#10;&#10;Descrição gerada automaticamente com confiança baixa"/>
+                    <pic:cNvPicPr/>
+                  </pic:nvPicPr>
+                  <pic:blipFill>
+                    <a:blip r:embed="rId22"/>
+                    <a:stretch>
+                      <a:fillRect/>
+                    </a:stretch>
+                  </pic:blipFill>
+                  <pic:spPr>
+                    <a:xfrm>
+                      <a:off x="0" y="0"/>
+                      <a:ext cx="6645910" cy="2075180"/>
+                    </a:xfrm>
+                    <a:prstGeom prst="rect">
+                      <a:avLst/>
+                    </a:prstGeom>
+                  </pic:spPr>
+                </pic:pic>
+              </a:graphicData>
+            </a:graphic>
+          </wp:inline>
+        </w:drawing>
+      </w:r>
+    </w:p>
+    <w:p>
+      <w:r>
+        <w:t xml:space="preserve">Injeta o </w:t>
+      </w:r>
+      <w:proofErr w:type="spellStart"/>
+      <w:r>
+        <w:t>decorator</w:t>
+      </w:r>
+      <w:proofErr w:type="spellEnd"/>
+      <w:r>
+        <w:t xml:space="preserve"> criado na </w:t>
+      </w:r>
+      <w:proofErr w:type="spellStart"/>
+      <w:r>
+        <w:t>CriaUsuarioDto</w:t>
+      </w:r>
+      <w:proofErr w:type="spellEnd"/>
+      <w:r>
+        <w:t>:</w:t>
+      </w:r>
+    </w:p>
+    <w:p>
+      <w:r>
+        <w:drawing>
+          <wp:inline distT="0" distB="0" distL="0" distR="0" wp14:anchorId="336BA5C4" wp14:editId="579706FE">
+            <wp:extent cx="6645910" cy="2363470"/>
+            <wp:effectExtent l="0" t="0" r="2540" b="0"/>
+            <wp:docPr id="2124991151" name="Imagem 1" descr="Texto&#10;&#10;Descrição gerada automaticamente"/>
+            <wp:cNvGraphicFramePr>
+              <a:graphicFrameLocks xmlns:a="http://schemas.openxmlformats.org/drawingml/2006/main" noChangeAspect="1"/>
+            </wp:cNvGraphicFramePr>
+            <a:graphic xmlns:a="http://schemas.openxmlformats.org/drawingml/2006/main">
+              <a:graphicData uri="http://schemas.openxmlformats.org/drawingml/2006/picture">
+                <pic:pic xmlns:pic="http://schemas.openxmlformats.org/drawingml/2006/picture">
+                  <pic:nvPicPr>
+                    <pic:cNvPr id="2124991151" name="Imagem 1" descr="Texto&#10;&#10;Descrição gerada automaticamente"/>
+                    <pic:cNvPicPr/>
+                  </pic:nvPicPr>
+                  <pic:blipFill>
+                    <a:blip r:embed="rId23"/>
+                    <a:stretch>
+                      <a:fillRect/>
+                    </a:stretch>
+                  </pic:blipFill>
+                  <pic:spPr>
+                    <a:xfrm>
+                      <a:off x="0" y="0"/>
+                      <a:ext cx="6645910" cy="2363470"/>
+                    </a:xfrm>
+                    <a:prstGeom prst="rect">
+                      <a:avLst/>
+                    </a:prstGeom>
+                  </pic:spPr>
+                </pic:pic>
+              </a:graphicData>
+            </a:graphic>
+          </wp:inline>
+        </w:drawing>
+      </w:r>
+    </w:p>
+    <w:p/>
     <w:sectPr>
       <w:pgSz w:w="11906" w:h="16838"/>
       <w:pgMar w:top="720" w:right="720" w:bottom="720" w:left="720" w:header="708" w:footer="708" w:gutter="0"/>
@@ -1636,6 +2056,29 @@
     <w:semiHidden/>
     <w:unhideWhenUsed/>
   </w:style>
+  <w:style w:type="character" w:styleId="Hyperlink">
+    <w:name w:val="Hyperlink"/>
+    <w:basedOn w:val="Fontepargpadro"/>
+    <w:uiPriority w:val="99"/>
+    <w:unhideWhenUsed/>
+    <w:rsid w:val="00697C57"/>
+    <w:rPr>
+      <w:color w:val="0563C1" w:themeColor="hyperlink"/>
+      <w:u w:val="single"/>
+    </w:rPr>
+  </w:style>
+  <w:style w:type="character" w:styleId="MenoPendente">
+    <w:name w:val="Unresolved Mention"/>
+    <w:basedOn w:val="Fontepargpadro"/>
+    <w:uiPriority w:val="99"/>
+    <w:semiHidden/>
+    <w:unhideWhenUsed/>
+    <w:rsid w:val="00697C57"/>
+    <w:rPr>
+      <w:color w:val="605E5C"/>
+      <w:shd w:val="clear" w:color="auto" w:fill="E1DFDD"/>
+    </w:rPr>
+  </w:style>
 </w:styles>
 </file>
 

</xml_diff>

<commit_message>
Metodo que atualiza o usuario
</commit_message>
<xml_diff>
--- a/anotacoes.docx
+++ b/anotacoes.docx
@@ -9,21 +9,8 @@
     </w:p>
     <w:p>
       <w:r>
-        <w:t xml:space="preserve">$ </w:t>
-      </w:r>
-      <w:proofErr w:type="spellStart"/>
-      <w:r>
-        <w:t>npx</w:t>
-      </w:r>
-      <w:proofErr w:type="spellEnd"/>
-      <w:r>
-        <w:t xml:space="preserve"> @nestjs/cli new </w:t>
-      </w:r>
-      <w:proofErr w:type="spellStart"/>
-      <w:r>
-        <w:t>nome_projeto</w:t>
-      </w:r>
-      <w:proofErr w:type="spellEnd"/>
+        <w:t>$ npx @nestjs/cli new nome_projeto</w:t>
+      </w:r>
     </w:p>
     <w:p/>
     <w:p/>
@@ -45,13 +32,8 @@
     </w:p>
     <w:p>
       <w:r>
-        <w:t xml:space="preserve">$ </w:t>
-      </w:r>
-      <w:proofErr w:type="spellStart"/>
-      <w:r>
-        <w:t>npm</w:t>
-      </w:r>
-      <w:proofErr w:type="spellEnd"/>
+        <w:t>$ npm</w:t>
+      </w:r>
     </w:p>
     <w:p/>
     <w:p>
@@ -61,21 +43,8 @@
     </w:p>
     <w:p>
       <w:r>
-        <w:t xml:space="preserve">$ </w:t>
-      </w:r>
-      <w:proofErr w:type="spellStart"/>
-      <w:r>
-        <w:t>cd</w:t>
-      </w:r>
-      <w:proofErr w:type="spellEnd"/>
-      <w:r>
-        <w:t xml:space="preserve"> </w:t>
-      </w:r>
-      <w:proofErr w:type="spellStart"/>
-      <w:r>
-        <w:t>nome_projeto</w:t>
-      </w:r>
-      <w:proofErr w:type="spellEnd"/>
+        <w:t>$ cd nome_projeto</w:t>
+      </w:r>
     </w:p>
     <w:p/>
     <w:p>
@@ -93,21 +62,20 @@
         <w:rPr>
           <w:lang w:val="en-US"/>
         </w:rPr>
-        <w:t xml:space="preserve">$ </w:t>
-      </w:r>
-      <w:proofErr w:type="spellStart"/>
-      <w:r>
+        <w:t>$ npm start</w:t>
+      </w:r>
+    </w:p>
+    <w:p>
+      <w:pPr>
         <w:rPr>
           <w:lang w:val="en-US"/>
         </w:rPr>
-        <w:t>npm</w:t>
-      </w:r>
-      <w:proofErr w:type="spellEnd"/>
+      </w:pPr>
       <w:r>
         <w:rPr>
           <w:lang w:val="en-US"/>
         </w:rPr>
-        <w:t xml:space="preserve"> start</w:t>
+        <w:t>$ npm run start:dev</w:t>
       </w:r>
     </w:p>
     <w:p>
@@ -116,53 +84,10 @@
           <w:lang w:val="en-US"/>
         </w:rPr>
       </w:pPr>
-      <w:r>
-        <w:rPr>
-          <w:lang w:val="en-US"/>
-        </w:rPr>
-        <w:t xml:space="preserve">$ </w:t>
-      </w:r>
-      <w:proofErr w:type="spellStart"/>
-      <w:r>
-        <w:rPr>
-          <w:lang w:val="en-US"/>
-        </w:rPr>
-        <w:t>npm</w:t>
-      </w:r>
-      <w:proofErr w:type="spellEnd"/>
-      <w:r>
-        <w:rPr>
-          <w:lang w:val="en-US"/>
-        </w:rPr>
-        <w:t xml:space="preserve"> run </w:t>
-      </w:r>
-      <w:proofErr w:type="spellStart"/>
-      <w:r>
-        <w:rPr>
-          <w:lang w:val="en-US"/>
-        </w:rPr>
-        <w:t>start:dev</w:t>
-      </w:r>
-      <w:proofErr w:type="spellEnd"/>
-    </w:p>
-    <w:p>
-      <w:pPr>
-        <w:rPr>
-          <w:lang w:val="en-US"/>
-        </w:rPr>
-      </w:pPr>
-    </w:p>
-    <w:p>
-      <w:r>
-        <w:t xml:space="preserve">Inserir a </w:t>
-      </w:r>
-      <w:proofErr w:type="spellStart"/>
-      <w:r>
-        <w:t>Controller</w:t>
-      </w:r>
-      <w:proofErr w:type="spellEnd"/>
-      <w:r>
-        <w:t>:</w:t>
+    </w:p>
+    <w:p>
+      <w:r>
+        <w:t>Inserir a Controller:</w:t>
       </w:r>
     </w:p>
     <w:p>
@@ -220,15 +145,7 @@
     <w:p/>
     <w:p>
       <w:r>
-        <w:t xml:space="preserve">Simular um BD com </w:t>
-      </w:r>
-      <w:proofErr w:type="spellStart"/>
-      <w:r>
-        <w:t>Repository</w:t>
-      </w:r>
-      <w:proofErr w:type="spellEnd"/>
-      <w:r>
-        <w:t>:</w:t>
+        <w:t>Simular um BD com Repository:</w:t>
       </w:r>
     </w:p>
     <w:p>
@@ -277,15 +194,7 @@
     <w:p/>
     <w:p>
       <w:r>
-        <w:t xml:space="preserve">Atualizar a </w:t>
-      </w:r>
-      <w:proofErr w:type="spellStart"/>
-      <w:r>
-        <w:t>app.module.ts</w:t>
-      </w:r>
-      <w:proofErr w:type="spellEnd"/>
-      <w:r>
-        <w:t>:</w:t>
+        <w:t>Atualizar a app.module.ts:</w:t>
       </w:r>
     </w:p>
     <w:p>
@@ -337,14 +246,9 @@
       </w:r>
     </w:p>
     <w:p>
-      <w:proofErr w:type="spellStart"/>
       <w:r>
         <w:lastRenderedPageBreak/>
-        <w:t>Refatorando</w:t>
-      </w:r>
-      <w:proofErr w:type="spellEnd"/>
-      <w:r>
-        <w:t xml:space="preserve"> a aplicação:</w:t>
+        <w:t>Refatorando a aplicação:</w:t>
       </w:r>
     </w:p>
     <w:p>
@@ -390,13 +294,8 @@
       </w:r>
     </w:p>
     <w:p>
-      <w:proofErr w:type="spellStart"/>
-      <w:r>
-        <w:t>Usuario</w:t>
-      </w:r>
-      <w:proofErr w:type="spellEnd"/>
-      <w:r>
-        <w:t xml:space="preserve"> Module:</w:t>
+      <w:r>
+        <w:t>Usuario Module:</w:t>
       </w:r>
     </w:p>
     <w:p>
@@ -496,13 +395,8 @@
     <w:p>
       <w:r>
         <w:lastRenderedPageBreak/>
-        <w:t xml:space="preserve">Injeção de </w:t>
-      </w:r>
-      <w:proofErr w:type="spellStart"/>
-      <w:r>
-        <w:t>Dependencia</w:t>
-      </w:r>
-      <w:proofErr w:type="spellEnd"/>
+        <w:t>Injeção de Dependencia</w:t>
+      </w:r>
       <w:r>
         <w:t>:</w:t>
       </w:r>
@@ -601,31 +495,7 @@
     </w:p>
     <w:p>
       <w:r>
-        <w:t xml:space="preserve">Transformando o </w:t>
-      </w:r>
-      <w:proofErr w:type="spellStart"/>
-      <w:r>
-        <w:t>usuário.repository</w:t>
-      </w:r>
-      <w:proofErr w:type="spellEnd"/>
-      <w:r>
-        <w:t xml:space="preserve"> em </w:t>
-      </w:r>
-      <w:proofErr w:type="spellStart"/>
-      <w:r>
-        <w:t>providers</w:t>
-      </w:r>
-      <w:proofErr w:type="spellEnd"/>
-      <w:r>
-        <w:t xml:space="preserve">, incluindo o </w:t>
-      </w:r>
-      <w:proofErr w:type="spellStart"/>
-      <w:r>
-        <w:t>decorator</w:t>
-      </w:r>
-      <w:proofErr w:type="spellEnd"/>
-      <w:r>
-        <w:t xml:space="preserve"> @Injectable</w:t>
+        <w:t>Transformando o usuário.repository em providers, incluindo o decorator @Injectable</w:t>
       </w:r>
     </w:p>
     <w:p>
@@ -678,37 +548,11 @@
       </w:pPr>
       <w:r>
         <w:lastRenderedPageBreak/>
-        <w:t xml:space="preserve">DTO – Data </w:t>
-      </w:r>
-      <w:proofErr w:type="spellStart"/>
-      <w:r>
-        <w:t>Transfer</w:t>
-      </w:r>
-      <w:proofErr w:type="spellEnd"/>
-      <w:r>
-        <w:t xml:space="preserve"> </w:t>
-      </w:r>
-      <w:proofErr w:type="spellStart"/>
-      <w:r>
-        <w:t>Object</w:t>
-      </w:r>
-      <w:proofErr w:type="spellEnd"/>
-      <w:r>
-        <w:t xml:space="preserve"> = </w:t>
-      </w:r>
-      <w:proofErr w:type="spellStart"/>
-      <w:r>
-        <w:t>Request</w:t>
-      </w:r>
-      <w:proofErr w:type="spellEnd"/>
-      <w:r>
-        <w:t xml:space="preserve"> no </w:t>
-      </w:r>
-      <w:proofErr w:type="spellStart"/>
-      <w:r>
-        <w:t>Laravel</w:t>
-      </w:r>
-      <w:proofErr w:type="spellEnd"/>
+        <w:t>DTO – Data Transfer Object</w:t>
+      </w:r>
+      <w:r>
+        <w:t xml:space="preserve"> = Request no Laravel</w:t>
+      </w:r>
     </w:p>
     <w:p>
       <w:r>
@@ -768,23 +612,7 @@
     </w:p>
     <w:p>
       <w:r>
-        <w:t xml:space="preserve">Na </w:t>
-      </w:r>
-      <w:proofErr w:type="spellStart"/>
-      <w:r>
-        <w:t>usuário.controller</w:t>
-      </w:r>
-      <w:proofErr w:type="spellEnd"/>
-      <w:r>
-        <w:t xml:space="preserve"> já identifica o tipo do objeto </w:t>
-      </w:r>
-      <w:proofErr w:type="spellStart"/>
-      <w:r>
-        <w:t>objeto</w:t>
-      </w:r>
-      <w:proofErr w:type="spellEnd"/>
-      <w:r>
-        <w:t xml:space="preserve"> que será criado, utilizando este recurso DTO.</w:t>
+        <w:t>Na usuário.controller já identifica o tipo do objeto objeto que será criado, utilizando este recurso DTO.</w:t>
       </w:r>
     </w:p>
     <w:p>
@@ -864,19 +692,11 @@
         </w:rPr>
         <w:t xml:space="preserve">$ </w:t>
       </w:r>
-      <w:proofErr w:type="spellStart"/>
       <w:r>
         <w:rPr>
           <w:lang w:val="en-US"/>
         </w:rPr>
-        <w:t>npm</w:t>
-      </w:r>
-      <w:proofErr w:type="spellEnd"/>
-      <w:r>
-        <w:rPr>
-          <w:lang w:val="en-US"/>
-        </w:rPr>
-        <w:t xml:space="preserve"> install class-validator class-transformer</w:t>
+        <w:t>npm install class-validator class-transformer</w:t>
       </w:r>
     </w:p>
     <w:p>
@@ -884,15 +704,7 @@
         <w:t xml:space="preserve">Ajustar na Criação da classe </w:t>
       </w:r>
       <w:r>
-        <w:t xml:space="preserve">DTO os </w:t>
-      </w:r>
-      <w:proofErr w:type="spellStart"/>
-      <w:r>
-        <w:t>decorators</w:t>
-      </w:r>
-      <w:proofErr w:type="spellEnd"/>
-      <w:r>
-        <w:t xml:space="preserve"> importados nos pacotes de validação.</w:t>
+        <w:t>DTO os decorators importados nos pacotes de validação.</w:t>
       </w:r>
     </w:p>
     <w:p>
@@ -953,23 +765,7 @@
         <w:t>a</w:t>
       </w:r>
       <w:r>
-        <w:t xml:space="preserve"> </w:t>
-      </w:r>
-      <w:proofErr w:type="spellStart"/>
-      <w:r>
-        <w:t>class</w:t>
-      </w:r>
-      <w:proofErr w:type="spellEnd"/>
-      <w:r>
-        <w:t xml:space="preserve"> </w:t>
-      </w:r>
-      <w:proofErr w:type="spellStart"/>
-      <w:r>
-        <w:t>main.ts</w:t>
-      </w:r>
-      <w:proofErr w:type="spellEnd"/>
-      <w:r>
-        <w:t xml:space="preserve"> que a validação será global:</w:t>
+        <w:t xml:space="preserve"> class main.ts que a validação será global:</w:t>
       </w:r>
     </w:p>
     <w:p>
@@ -1021,24 +817,14 @@
       <w:r>
         <w:t>*</w:t>
       </w:r>
-      <w:proofErr w:type="spellStart"/>
       <w:r>
         <w:t>t</w:t>
       </w:r>
       <w:r>
         <w:t>ransform</w:t>
       </w:r>
-      <w:proofErr w:type="spellEnd"/>
-      <w:r>
-        <w:t xml:space="preserve"> (transforma o </w:t>
-      </w:r>
-      <w:proofErr w:type="spellStart"/>
-      <w:r>
-        <w:t>json</w:t>
-      </w:r>
-      <w:proofErr w:type="spellEnd"/>
-      <w:r>
-        <w:t xml:space="preserve"> d</w:t>
+      <w:r>
+        <w:t xml:space="preserve"> (transforma o json d</w:t>
       </w:r>
       <w:r>
         <w:t>a requisição no objeto para o Nest)</w:t>
@@ -1051,13 +837,8 @@
       <w:r>
         <w:t>*</w:t>
       </w:r>
-      <w:proofErr w:type="spellStart"/>
-      <w:r>
-        <w:t>whitelist</w:t>
-      </w:r>
-      <w:proofErr w:type="spellEnd"/>
-      <w:r>
-        <w:t xml:space="preserve"> </w:t>
+      <w:r>
+        <w:t xml:space="preserve">whitelist </w:t>
       </w:r>
       <w:r>
         <w:t>(</w:t>
@@ -1066,26 +847,10 @@
         <w:t>faz</w:t>
       </w:r>
       <w:r>
-        <w:t xml:space="preserve"> que o </w:t>
-      </w:r>
-      <w:proofErr w:type="spellStart"/>
-      <w:r>
-        <w:t>p</w:t>
-      </w:r>
-      <w:r>
-        <w:t>ipe</w:t>
-      </w:r>
-      <w:proofErr w:type="spellEnd"/>
-      <w:r>
-        <w:t xml:space="preserve"> desconsidere todas as propriedades que vierem na </w:t>
-      </w:r>
-      <w:proofErr w:type="spellStart"/>
-      <w:r>
-        <w:t>req</w:t>
-      </w:r>
-      <w:proofErr w:type="spellEnd"/>
-      <w:r>
-        <w:t xml:space="preserve"> que não constam no DTO, não recebendo e não acusando nenhum erro)</w:t>
+        <w:t xml:space="preserve"> que o p</w:t>
+      </w:r>
+      <w:r>
+        <w:t>ipe desconsidere todas as propriedades que vierem na req que não constam no DTO, não recebendo e não acusando nenhum erro)</w:t>
       </w:r>
     </w:p>
     <w:p>
@@ -1096,34 +861,13 @@
         <w:t>*</w:t>
       </w:r>
       <w:r>
-        <w:t xml:space="preserve"> </w:t>
-      </w:r>
-      <w:proofErr w:type="spellStart"/>
-      <w:r>
-        <w:t>forbidNonWhitelisted</w:t>
-      </w:r>
-      <w:proofErr w:type="spellEnd"/>
-      <w:r>
-        <w:t xml:space="preserve"> (lança uma </w:t>
-      </w:r>
-      <w:proofErr w:type="spellStart"/>
-      <w:r>
-        <w:t>excessão</w:t>
-      </w:r>
-      <w:proofErr w:type="spellEnd"/>
-      <w:r>
-        <w:t xml:space="preserve"> s</w:t>
-      </w:r>
-      <w:r>
-        <w:t xml:space="preserve">e vier na </w:t>
-      </w:r>
-      <w:proofErr w:type="spellStart"/>
-      <w:r>
-        <w:t>req</w:t>
-      </w:r>
-      <w:proofErr w:type="spellEnd"/>
-      <w:r>
-        <w:t xml:space="preserve"> dados não constante na DTO)</w:t>
+        <w:t xml:space="preserve"> forbidNonWhitelisted</w:t>
+      </w:r>
+      <w:r>
+        <w:t xml:space="preserve"> (lança uma excessão s</w:t>
+      </w:r>
+      <w:r>
+        <w:t>e vier na req dados não constante na DTO)</w:t>
       </w:r>
     </w:p>
     <w:p>
@@ -1188,21 +932,7 @@
         <w:rPr>
           <w:u w:val="single"/>
         </w:rPr>
-        <w:t xml:space="preserve">Lista de </w:t>
-      </w:r>
-      <w:proofErr w:type="spellStart"/>
-      <w:r>
-        <w:rPr>
-          <w:u w:val="single"/>
-        </w:rPr>
-        <w:t>Decorators</w:t>
-      </w:r>
-      <w:proofErr w:type="spellEnd"/>
-      <w:r>
-        <w:rPr>
-          <w:u w:val="single"/>
-        </w:rPr>
-        <w:t>:</w:t>
+        <w:t>Lista de Decorators:</w:t>
       </w:r>
     </w:p>
     <w:p>
@@ -1246,67 +976,43 @@
           <w:u w:val="single"/>
         </w:rPr>
         <w:lastRenderedPageBreak/>
-        <w:t xml:space="preserve">Customizando </w:t>
-      </w:r>
-      <w:proofErr w:type="spellStart"/>
+        <w:t>Customizando Validators</w:t>
+      </w:r>
       <w:r>
         <w:rPr>
           <w:u w:val="single"/>
         </w:rPr>
-        <w:t>Validators</w:t>
-      </w:r>
-      <w:proofErr w:type="spellEnd"/>
-      <w:r>
+        <w:t>/Decorators</w:t>
+      </w:r>
+    </w:p>
+    <w:p>
+      <w:pPr>
         <w:rPr>
           <w:u w:val="single"/>
         </w:rPr>
-        <w:t>/</w:t>
-      </w:r>
-      <w:proofErr w:type="spellStart"/>
+      </w:pPr>
       <w:r>
         <w:rPr>
           <w:u w:val="single"/>
         </w:rPr>
-        <w:t>Decorators</w:t>
-      </w:r>
-      <w:proofErr w:type="spellEnd"/>
-    </w:p>
-    <w:p>
-      <w:pPr>
+        <w:t>Validação Ass</w:t>
+      </w:r>
+      <w:r>
         <w:rPr>
           <w:u w:val="single"/>
         </w:rPr>
-      </w:pPr>
+        <w:t>í</w:t>
+      </w:r>
       <w:r>
         <w:rPr>
           <w:u w:val="single"/>
         </w:rPr>
-        <w:t>Validação Ass</w:t>
-      </w:r>
-      <w:r>
-        <w:rPr>
-          <w:u w:val="single"/>
-        </w:rPr>
-        <w:t>í</w:t>
-      </w:r>
-      <w:r>
-        <w:rPr>
-          <w:u w:val="single"/>
-        </w:rPr>
         <w:t>ncrona:</w:t>
       </w:r>
     </w:p>
     <w:p>
       <w:r>
-        <w:t xml:space="preserve">Criando uma validação personalizada. Indicando no @ValidatorConstraint ser assíncrona, porque o método depende do retorno se já existe ou não este </w:t>
-      </w:r>
-      <w:proofErr w:type="spellStart"/>
-      <w:r>
-        <w:t>email</w:t>
-      </w:r>
-      <w:proofErr w:type="spellEnd"/>
-      <w:r>
-        <w:t xml:space="preserve"> cadastrado.</w:t>
+        <w:t>Criando uma validação personalizada. Indicando no @ValidatorConstraint ser assíncrona, porque o método depende do retorno se já existe ou não este email cadastrado.</w:t>
       </w:r>
     </w:p>
     <w:p>
@@ -1350,15 +1056,7 @@
     </w:p>
     <w:p>
       <w:r>
-        <w:t xml:space="preserve">Na </w:t>
-      </w:r>
-      <w:proofErr w:type="spellStart"/>
-      <w:r>
-        <w:t>repository</w:t>
-      </w:r>
-      <w:proofErr w:type="spellEnd"/>
-      <w:r>
-        <w:t xml:space="preserve"> cria o método que faz esta busca:</w:t>
+        <w:t>Na repository cria o método que faz esta busca:</w:t>
       </w:r>
     </w:p>
     <w:p>
@@ -1403,47 +1101,7 @@
     <w:p>
       <w:r>
         <w:lastRenderedPageBreak/>
-        <w:t xml:space="preserve">No </w:t>
-      </w:r>
-      <w:proofErr w:type="spellStart"/>
-      <w:r>
-        <w:t>main</w:t>
-      </w:r>
-      <w:proofErr w:type="spellEnd"/>
-      <w:r>
-        <w:t xml:space="preserve"> inclui uma anotação pro </w:t>
-      </w:r>
-      <w:proofErr w:type="spellStart"/>
-      <w:r>
-        <w:t>classValidator</w:t>
-      </w:r>
-      <w:proofErr w:type="spellEnd"/>
-      <w:r>
-        <w:t xml:space="preserve"> mande o Nets resolver o problema da injeção de dependência da </w:t>
-      </w:r>
-      <w:proofErr w:type="spellStart"/>
-      <w:r>
-        <w:t>UsuarioRepository</w:t>
-      </w:r>
-      <w:proofErr w:type="spellEnd"/>
-      <w:r>
-        <w:t xml:space="preserve"> na </w:t>
-      </w:r>
-      <w:proofErr w:type="spellStart"/>
-      <w:r>
-        <w:t>Class</w:t>
-      </w:r>
-      <w:proofErr w:type="spellEnd"/>
-      <w:r>
-        <w:t xml:space="preserve"> </w:t>
-      </w:r>
-      <w:proofErr w:type="spellStart"/>
-      <w:r>
-        <w:t>EmailUnicoValidator</w:t>
-      </w:r>
-      <w:proofErr w:type="spellEnd"/>
-      <w:r>
-        <w:t>:</w:t>
+        <w:t>No main inclui uma anotação pro classValidator mande o Nets resolver o problema da injeção de dependência da UsuarioRepository na Class EmailUnicoValidator:</w:t>
       </w:r>
       <w:r>
         <w:br/>
@@ -1488,34 +1146,10 @@
     </w:p>
     <w:p>
       <w:r>
-        <w:t xml:space="preserve">Na </w:t>
-      </w:r>
-      <w:proofErr w:type="spellStart"/>
-      <w:r>
-        <w:t>UsuarioModule</w:t>
-      </w:r>
-      <w:proofErr w:type="spellEnd"/>
-      <w:r>
-        <w:t xml:space="preserve"> injeta a </w:t>
-      </w:r>
-      <w:proofErr w:type="spellStart"/>
-      <w:r>
-        <w:t>Class</w:t>
-      </w:r>
-      <w:proofErr w:type="spellEnd"/>
-      <w:r>
-        <w:t xml:space="preserve"> customizada com</w:t>
-      </w:r>
-      <w:r>
-        <w:t xml:space="preserve">o </w:t>
-      </w:r>
-      <w:proofErr w:type="spellStart"/>
-      <w:r>
-        <w:t>provider</w:t>
-      </w:r>
-      <w:proofErr w:type="spellEnd"/>
-      <w:r>
-        <w:t>.</w:t>
+        <w:t>Na UsuarioModule injeta a Class customizada com</w:t>
+      </w:r>
+      <w:r>
+        <w:t>o provider.</w:t>
       </w:r>
     </w:p>
     <w:p>
@@ -1559,23 +1193,7 @@
     </w:p>
     <w:p>
       <w:r>
-        <w:t xml:space="preserve">Injeta o </w:t>
-      </w:r>
-      <w:proofErr w:type="spellStart"/>
-      <w:r>
-        <w:t>decorator</w:t>
-      </w:r>
-      <w:proofErr w:type="spellEnd"/>
-      <w:r>
-        <w:t xml:space="preserve"> criado na </w:t>
-      </w:r>
-      <w:proofErr w:type="spellStart"/>
-      <w:r>
-        <w:t>CriaUsuarioDto</w:t>
-      </w:r>
-      <w:proofErr w:type="spellEnd"/>
-      <w:r>
-        <w:t>:</w:t>
+        <w:t>Injeta o decorator criado na CriaUsuarioDto:</w:t>
       </w:r>
     </w:p>
     <w:p>
@@ -1605,6 +1223,450 @@
                     <a:xfrm>
                       <a:off x="0" y="0"/>
                       <a:ext cx="6645910" cy="2363470"/>
+                    </a:xfrm>
+                    <a:prstGeom prst="rect">
+                      <a:avLst/>
+                    </a:prstGeom>
+                  </pic:spPr>
+                </pic:pic>
+              </a:graphicData>
+            </a:graphic>
+          </wp:inline>
+        </w:drawing>
+      </w:r>
+    </w:p>
+    <w:p>
+      <w:r>
+        <w:br w:type="page"/>
+      </w:r>
+    </w:p>
+    <w:p>
+      <w:r>
+        <w:lastRenderedPageBreak/>
+        <w:t>Criando a Entidade</w:t>
+      </w:r>
+    </w:p>
+    <w:p>
+      <w:r>
+        <w:drawing>
+          <wp:inline distT="0" distB="0" distL="0" distR="0" wp14:anchorId="4BE77244" wp14:editId="6DAB4FEF">
+            <wp:extent cx="5581650" cy="2452170"/>
+            <wp:effectExtent l="0" t="0" r="0" b="5715"/>
+            <wp:docPr id="1994283190" name="Imagem 1" descr="Texto&#10;&#10;Descrição gerada automaticamente"/>
+            <wp:cNvGraphicFramePr>
+              <a:graphicFrameLocks xmlns:a="http://schemas.openxmlformats.org/drawingml/2006/main" noChangeAspect="1"/>
+            </wp:cNvGraphicFramePr>
+            <a:graphic xmlns:a="http://schemas.openxmlformats.org/drawingml/2006/main">
+              <a:graphicData uri="http://schemas.openxmlformats.org/drawingml/2006/picture">
+                <pic:pic xmlns:pic="http://schemas.openxmlformats.org/drawingml/2006/picture">
+                  <pic:nvPicPr>
+                    <pic:cNvPr id="1994283190" name="Imagem 1" descr="Texto&#10;&#10;Descrição gerada automaticamente"/>
+                    <pic:cNvPicPr/>
+                  </pic:nvPicPr>
+                  <pic:blipFill>
+                    <a:blip r:embed="rId24"/>
+                    <a:stretch>
+                      <a:fillRect/>
+                    </a:stretch>
+                  </pic:blipFill>
+                  <pic:spPr>
+                    <a:xfrm>
+                      <a:off x="0" y="0"/>
+                      <a:ext cx="5596678" cy="2458772"/>
+                    </a:xfrm>
+                    <a:prstGeom prst="rect">
+                      <a:avLst/>
+                    </a:prstGeom>
+                  </pic:spPr>
+                </pic:pic>
+              </a:graphicData>
+            </a:graphic>
+          </wp:inline>
+        </w:drawing>
+      </w:r>
+    </w:p>
+    <w:p>
+      <w:r>
+        <w:t xml:space="preserve">Na usuário repository é necessário fazer ajustes, que transfere à usuário Entity a modelagem, tipando o objeto usuário: </w:t>
+      </w:r>
+    </w:p>
+    <w:p>
+      <w:r>
+        <w:drawing>
+          <wp:inline distT="0" distB="0" distL="0" distR="0" wp14:anchorId="490A6609" wp14:editId="7ADCEC14">
+            <wp:extent cx="5581650" cy="2144983"/>
+            <wp:effectExtent l="0" t="0" r="0" b="8255"/>
+            <wp:docPr id="1020300605" name="Imagem 1" descr="Tela de computador com texto preto sobre fundo branco&#10;&#10;Descrição gerada automaticamente"/>
+            <wp:cNvGraphicFramePr>
+              <a:graphicFrameLocks xmlns:a="http://schemas.openxmlformats.org/drawingml/2006/main" noChangeAspect="1"/>
+            </wp:cNvGraphicFramePr>
+            <a:graphic xmlns:a="http://schemas.openxmlformats.org/drawingml/2006/main">
+              <a:graphicData uri="http://schemas.openxmlformats.org/drawingml/2006/picture">
+                <pic:pic xmlns:pic="http://schemas.openxmlformats.org/drawingml/2006/picture">
+                  <pic:nvPicPr>
+                    <pic:cNvPr id="1020300605" name="Imagem 1" descr="Tela de computador com texto preto sobre fundo branco&#10;&#10;Descrição gerada automaticamente"/>
+                    <pic:cNvPicPr/>
+                  </pic:nvPicPr>
+                  <pic:blipFill>
+                    <a:blip r:embed="rId25"/>
+                    <a:stretch>
+                      <a:fillRect/>
+                    </a:stretch>
+                  </pic:blipFill>
+                  <pic:spPr>
+                    <a:xfrm>
+                      <a:off x="0" y="0"/>
+                      <a:ext cx="5605107" cy="2153997"/>
+                    </a:xfrm>
+                    <a:prstGeom prst="rect">
+                      <a:avLst/>
+                    </a:prstGeom>
+                  </pic:spPr>
+                </pic:pic>
+              </a:graphicData>
+            </a:graphic>
+          </wp:inline>
+        </w:drawing>
+      </w:r>
+    </w:p>
+    <w:p>
+      <w:r>
+        <w:t xml:space="preserve">Já na usuário controller </w:t>
+      </w:r>
+      <w:r>
+        <w:t>é necessário incluir na modelagem usuário Entity o objeto  que vem na request, que já passou pelas validações necessárias.</w:t>
+      </w:r>
+      <w:r>
+        <w:t xml:space="preserve"> (setas vermelhas)</w:t>
+      </w:r>
+    </w:p>
+    <w:p>
+      <w:r>
+        <w:drawing>
+          <wp:inline distT="0" distB="0" distL="0" distR="0" wp14:anchorId="20BAAE9E" wp14:editId="17DB50A1">
+            <wp:extent cx="5424732" cy="3514725"/>
+            <wp:effectExtent l="0" t="0" r="5080" b="0"/>
+            <wp:docPr id="746245266" name="Imagem 1" descr="Texto&#10;&#10;Descrição gerada automaticamente"/>
+            <wp:cNvGraphicFramePr>
+              <a:graphicFrameLocks xmlns:a="http://schemas.openxmlformats.org/drawingml/2006/main" noChangeAspect="1"/>
+            </wp:cNvGraphicFramePr>
+            <a:graphic xmlns:a="http://schemas.openxmlformats.org/drawingml/2006/main">
+              <a:graphicData uri="http://schemas.openxmlformats.org/drawingml/2006/picture">
+                <pic:pic xmlns:pic="http://schemas.openxmlformats.org/drawingml/2006/picture">
+                  <pic:nvPicPr>
+                    <pic:cNvPr id="746245266" name="Imagem 1" descr="Texto&#10;&#10;Descrição gerada automaticamente"/>
+                    <pic:cNvPicPr/>
+                  </pic:nvPicPr>
+                  <pic:blipFill>
+                    <a:blip r:embed="rId26"/>
+                    <a:stretch>
+                      <a:fillRect/>
+                    </a:stretch>
+                  </pic:blipFill>
+                  <pic:spPr>
+                    <a:xfrm>
+                      <a:off x="0" y="0"/>
+                      <a:ext cx="5431867" cy="3519348"/>
+                    </a:xfrm>
+                    <a:prstGeom prst="rect">
+                      <a:avLst/>
+                    </a:prstGeom>
+                  </pic:spPr>
+                </pic:pic>
+              </a:graphicData>
+            </a:graphic>
+          </wp:inline>
+        </w:drawing>
+      </w:r>
+    </w:p>
+    <w:p>
+      <w:r>
+        <w:lastRenderedPageBreak/>
+        <w:t>Aproveitamos pra incluir o id, usando a biblioteca uuid</w:t>
+      </w:r>
+      <w:r>
+        <w:t>, para de rodar o projeto e roda o comando:</w:t>
+      </w:r>
+    </w:p>
+    <w:p>
+      <w:r>
+        <w:t xml:space="preserve">$ </w:t>
+      </w:r>
+      <w:r>
+        <w:t>npm install uuid</w:t>
+      </w:r>
+    </w:p>
+    <w:p>
+      <w:r>
+        <w:t>Instalando os types, do TS:</w:t>
+      </w:r>
+    </w:p>
+    <w:p>
+      <w:r>
+        <w:t xml:space="preserve">$ </w:t>
+      </w:r>
+      <w:r>
+        <w:t>npm install -D @types/uuid</w:t>
+      </w:r>
+    </w:p>
+    <w:p>
+      <w:r>
+        <w:t>E reestarta o projeto.</w:t>
+      </w:r>
+    </w:p>
+    <w:p>
+      <w:r>
+        <w:t>Insere as anotações da seta azul.</w:t>
+      </w:r>
+    </w:p>
+    <w:p>
+      <w:r>
+        <w:t>E como retorno, restringimos o retorno dos dados, cfe seta verde.</w:t>
+      </w:r>
+    </w:p>
+    <w:p>
+      <w:r>
+        <w:t>Criando um DTO para listar apenas campos específicos:</w:t>
+      </w:r>
+    </w:p>
+    <w:p>
+      <w:r>
+        <w:drawing>
+          <wp:inline distT="0" distB="0" distL="0" distR="0" wp14:anchorId="156924C9" wp14:editId="3A00BDEC">
+            <wp:extent cx="5495925" cy="2225563"/>
+            <wp:effectExtent l="0" t="0" r="0" b="3810"/>
+            <wp:docPr id="1776603231" name="Imagem 1" descr="Tela de computador com texto preto sobre fundo branco&#10;&#10;Descrição gerada automaticamente"/>
+            <wp:cNvGraphicFramePr>
+              <a:graphicFrameLocks xmlns:a="http://schemas.openxmlformats.org/drawingml/2006/main" noChangeAspect="1"/>
+            </wp:cNvGraphicFramePr>
+            <a:graphic xmlns:a="http://schemas.openxmlformats.org/drawingml/2006/main">
+              <a:graphicData uri="http://schemas.openxmlformats.org/drawingml/2006/picture">
+                <pic:pic xmlns:pic="http://schemas.openxmlformats.org/drawingml/2006/picture">
+                  <pic:nvPicPr>
+                    <pic:cNvPr id="1776603231" name="Imagem 1" descr="Tela de computador com texto preto sobre fundo branco&#10;&#10;Descrição gerada automaticamente"/>
+                    <pic:cNvPicPr/>
+                  </pic:nvPicPr>
+                  <pic:blipFill>
+                    <a:blip r:embed="rId27"/>
+                    <a:stretch>
+                      <a:fillRect/>
+                    </a:stretch>
+                  </pic:blipFill>
+                  <pic:spPr>
+                    <a:xfrm>
+                      <a:off x="0" y="0"/>
+                      <a:ext cx="5507057" cy="2230071"/>
+                    </a:xfrm>
+                    <a:prstGeom prst="rect">
+                      <a:avLst/>
+                    </a:prstGeom>
+                  </pic:spPr>
+                </pic:pic>
+              </a:graphicData>
+            </a:graphic>
+          </wp:inline>
+        </w:drawing>
+      </w:r>
+    </w:p>
+    <w:p>
+      <w:r>
+        <w:t>Ajustando a controller</w:t>
+      </w:r>
+    </w:p>
+    <w:p>
+      <w:r>
+        <w:drawing>
+          <wp:inline distT="0" distB="0" distL="0" distR="0" wp14:anchorId="692C8F3D" wp14:editId="5B6183A9">
+            <wp:extent cx="5840789" cy="2280285"/>
+            <wp:effectExtent l="0" t="0" r="7620" b="5715"/>
+            <wp:docPr id="1068359306" name="Imagem 1" descr="Tela de computador com texto preto sobre fundo branco&#10;&#10;Descrição gerada automaticamente"/>
+            <wp:cNvGraphicFramePr>
+              <a:graphicFrameLocks xmlns:a="http://schemas.openxmlformats.org/drawingml/2006/main" noChangeAspect="1"/>
+            </wp:cNvGraphicFramePr>
+            <a:graphic xmlns:a="http://schemas.openxmlformats.org/drawingml/2006/main">
+              <a:graphicData uri="http://schemas.openxmlformats.org/drawingml/2006/picture">
+                <pic:pic xmlns:pic="http://schemas.openxmlformats.org/drawingml/2006/picture">
+                  <pic:nvPicPr>
+                    <pic:cNvPr id="1068359306" name="Imagem 1" descr="Tela de computador com texto preto sobre fundo branco&#10;&#10;Descrição gerada automaticamente"/>
+                    <pic:cNvPicPr/>
+                  </pic:nvPicPr>
+                  <pic:blipFill>
+                    <a:blip r:embed="rId28"/>
+                    <a:stretch>
+                      <a:fillRect/>
+                    </a:stretch>
+                  </pic:blipFill>
+                  <pic:spPr>
+                    <a:xfrm>
+                      <a:off x="0" y="0"/>
+                      <a:ext cx="5848427" cy="2283267"/>
+                    </a:xfrm>
+                    <a:prstGeom prst="rect">
+                      <a:avLst/>
+                    </a:prstGeom>
+                  </pic:spPr>
+                </pic:pic>
+              </a:graphicData>
+            </a:graphic>
+          </wp:inline>
+        </w:drawing>
+      </w:r>
+    </w:p>
+    <w:p/>
+    <w:p>
+      <w:r>
+        <w:br w:type="page"/>
+      </w:r>
+    </w:p>
+    <w:p>
+      <w:r>
+        <w:lastRenderedPageBreak/>
+        <w:t>Criando Metodo PUT</w:t>
+      </w:r>
+    </w:p>
+    <w:p>
+      <w:r>
+        <w:t>Copiar o arquivo criaUsuarioDto (</w:t>
+      </w:r>
+      <w:r>
+        <w:t>Ctrl + Shift + S – cria uma cópia do Arquivo</w:t>
+      </w:r>
+      <w:r>
+        <w:t>) e realiza uns ajustes.</w:t>
+      </w:r>
+    </w:p>
+    <w:p>
+      <w:r>
+        <w:t>Atualizando o nome da Classe e colocando o decorator @IsOptional que informa que aquele parâmetro pode ou não ser repassado na requisição.</w:t>
+      </w:r>
+    </w:p>
+    <w:p>
+      <w:pPr>
+        <w:rPr>
+          <w:u w:val="single"/>
+        </w:rPr>
+      </w:pPr>
+      <w:r>
+        <w:rPr>
+          <w:u w:val="single"/>
+        </w:rPr>
+        <w:drawing>
+          <wp:inline distT="0" distB="0" distL="0" distR="0" wp14:anchorId="515527FE" wp14:editId="041BD548">
+            <wp:extent cx="6645910" cy="2340610"/>
+            <wp:effectExtent l="0" t="0" r="2540" b="2540"/>
+            <wp:docPr id="844140037" name="Imagem 1" descr="Tela de computador&#10;&#10;Descrição gerada automaticamente"/>
+            <wp:cNvGraphicFramePr>
+              <a:graphicFrameLocks xmlns:a="http://schemas.openxmlformats.org/drawingml/2006/main" noChangeAspect="1"/>
+            </wp:cNvGraphicFramePr>
+            <a:graphic xmlns:a="http://schemas.openxmlformats.org/drawingml/2006/main">
+              <a:graphicData uri="http://schemas.openxmlformats.org/drawingml/2006/picture">
+                <pic:pic xmlns:pic="http://schemas.openxmlformats.org/drawingml/2006/picture">
+                  <pic:nvPicPr>
+                    <pic:cNvPr id="844140037" name="Imagem 1" descr="Tela de computador&#10;&#10;Descrição gerada automaticamente"/>
+                    <pic:cNvPicPr/>
+                  </pic:nvPicPr>
+                  <pic:blipFill>
+                    <a:blip r:embed="rId29"/>
+                    <a:stretch>
+                      <a:fillRect/>
+                    </a:stretch>
+                  </pic:blipFill>
+                  <pic:spPr>
+                    <a:xfrm>
+                      <a:off x="0" y="0"/>
+                      <a:ext cx="6645910" cy="2340610"/>
+                    </a:xfrm>
+                    <a:prstGeom prst="rect">
+                      <a:avLst/>
+                    </a:prstGeom>
+                  </pic:spPr>
+                </pic:pic>
+              </a:graphicData>
+            </a:graphic>
+          </wp:inline>
+        </w:drawing>
+      </w:r>
+    </w:p>
+    <w:p/>
+    <w:p>
+      <w:r>
+        <w:t>No usuário controller criamos o método atualiza</w:t>
+      </w:r>
+      <w:r>
+        <w:t>Usuario</w:t>
+      </w:r>
+    </w:p>
+    <w:p>
+      <w:r>
+        <w:drawing>
+          <wp:inline distT="0" distB="0" distL="0" distR="0" wp14:anchorId="4B73C3DB" wp14:editId="0D556509">
+            <wp:extent cx="6645910" cy="1813560"/>
+            <wp:effectExtent l="0" t="0" r="2540" b="0"/>
+            <wp:docPr id="1943488159" name="Imagem 1" descr="Tela de computador com fundo preto&#10;&#10;Descrição gerada automaticamente"/>
+            <wp:cNvGraphicFramePr>
+              <a:graphicFrameLocks xmlns:a="http://schemas.openxmlformats.org/drawingml/2006/main" noChangeAspect="1"/>
+            </wp:cNvGraphicFramePr>
+            <a:graphic xmlns:a="http://schemas.openxmlformats.org/drawingml/2006/main">
+              <a:graphicData uri="http://schemas.openxmlformats.org/drawingml/2006/picture">
+                <pic:pic xmlns:pic="http://schemas.openxmlformats.org/drawingml/2006/picture">
+                  <pic:nvPicPr>
+                    <pic:cNvPr id="1943488159" name="Imagem 1" descr="Tela de computador com fundo preto&#10;&#10;Descrição gerada automaticamente"/>
+                    <pic:cNvPicPr/>
+                  </pic:nvPicPr>
+                  <pic:blipFill>
+                    <a:blip r:embed="rId30"/>
+                    <a:stretch>
+                      <a:fillRect/>
+                    </a:stretch>
+                  </pic:blipFill>
+                  <pic:spPr>
+                    <a:xfrm>
+                      <a:off x="0" y="0"/>
+                      <a:ext cx="6645910" cy="1813560"/>
+                    </a:xfrm>
+                    <a:prstGeom prst="rect">
+                      <a:avLst/>
+                    </a:prstGeom>
+                  </pic:spPr>
+                </pic:pic>
+              </a:graphicData>
+            </a:graphic>
+          </wp:inline>
+        </w:drawing>
+      </w:r>
+    </w:p>
+    <w:p>
+      <w:r>
+        <w:t>E na repository:</w:t>
+      </w:r>
+    </w:p>
+    <w:p>
+      <w:r>
+        <w:drawing>
+          <wp:inline distT="0" distB="0" distL="0" distR="0" wp14:anchorId="209AEE96" wp14:editId="7825A4B6">
+            <wp:extent cx="6645910" cy="3235960"/>
+            <wp:effectExtent l="0" t="0" r="2540" b="2540"/>
+            <wp:docPr id="1587968099" name="Imagem 1" descr="Texto&#10;&#10;Descrição gerada automaticamente"/>
+            <wp:cNvGraphicFramePr>
+              <a:graphicFrameLocks xmlns:a="http://schemas.openxmlformats.org/drawingml/2006/main" noChangeAspect="1"/>
+            </wp:cNvGraphicFramePr>
+            <a:graphic xmlns:a="http://schemas.openxmlformats.org/drawingml/2006/main">
+              <a:graphicData uri="http://schemas.openxmlformats.org/drawingml/2006/picture">
+                <pic:pic xmlns:pic="http://schemas.openxmlformats.org/drawingml/2006/picture">
+                  <pic:nvPicPr>
+                    <pic:cNvPr id="1587968099" name="Imagem 1" descr="Texto&#10;&#10;Descrição gerada automaticamente"/>
+                    <pic:cNvPicPr/>
+                  </pic:nvPicPr>
+                  <pic:blipFill>
+                    <a:blip r:embed="rId31"/>
+                    <a:stretch>
+                      <a:fillRect/>
+                    </a:stretch>
+                  </pic:blipFill>
+                  <pic:spPr>
+                    <a:xfrm>
+                      <a:off x="0" y="0"/>
+                      <a:ext cx="6645910" cy="3235960"/>
                     </a:xfrm>
                     <a:prstGeom prst="rect">
                       <a:avLst/>

</xml_diff>

<commit_message>
Ajuste do metodo atualiza, buscaPorId e remove o usuario
</commit_message>
<xml_diff>
--- a/anotacoes.docx
+++ b/anotacoes.docx
@@ -9,8 +9,21 @@
     </w:p>
     <w:p>
       <w:r>
-        <w:t>$ npx @nestjs/cli new nome_projeto</w:t>
-      </w:r>
+        <w:t xml:space="preserve">$ </w:t>
+      </w:r>
+      <w:proofErr w:type="spellStart"/>
+      <w:r>
+        <w:t>npx</w:t>
+      </w:r>
+      <w:proofErr w:type="spellEnd"/>
+      <w:r>
+        <w:t xml:space="preserve"> @nestjs/cli new </w:t>
+      </w:r>
+      <w:proofErr w:type="spellStart"/>
+      <w:r>
+        <w:t>nome_projeto</w:t>
+      </w:r>
+      <w:proofErr w:type="spellEnd"/>
     </w:p>
     <w:p/>
     <w:p/>
@@ -32,8 +45,13 @@
     </w:p>
     <w:p>
       <w:r>
-        <w:t>$ npm</w:t>
-      </w:r>
+        <w:t xml:space="preserve">$ </w:t>
+      </w:r>
+      <w:proofErr w:type="spellStart"/>
+      <w:r>
+        <w:t>npm</w:t>
+      </w:r>
+      <w:proofErr w:type="spellEnd"/>
     </w:p>
     <w:p/>
     <w:p>
@@ -43,8 +61,21 @@
     </w:p>
     <w:p>
       <w:r>
-        <w:t>$ cd nome_projeto</w:t>
-      </w:r>
+        <w:t xml:space="preserve">$ </w:t>
+      </w:r>
+      <w:proofErr w:type="spellStart"/>
+      <w:r>
+        <w:t>cd</w:t>
+      </w:r>
+      <w:proofErr w:type="spellEnd"/>
+      <w:r>
+        <w:t xml:space="preserve"> </w:t>
+      </w:r>
+      <w:proofErr w:type="spellStart"/>
+      <w:r>
+        <w:t>nome_projeto</w:t>
+      </w:r>
+      <w:proofErr w:type="spellEnd"/>
     </w:p>
     <w:p/>
     <w:p>
@@ -62,8 +93,30 @@
         <w:rPr>
           <w:lang w:val="en-US"/>
         </w:rPr>
-        <w:t>$ npm start</w:t>
-      </w:r>
+        <w:t xml:space="preserve">$ </w:t>
+      </w:r>
+      <w:proofErr w:type="spellStart"/>
+      <w:r>
+        <w:rPr>
+          <w:lang w:val="en-US"/>
+        </w:rPr>
+        <w:t>npm</w:t>
+      </w:r>
+      <w:proofErr w:type="spellEnd"/>
+      <w:r>
+        <w:rPr>
+          <w:lang w:val="en-US"/>
+        </w:rPr>
+        <w:t xml:space="preserve"> </w:t>
+      </w:r>
+      <w:proofErr w:type="gramStart"/>
+      <w:r>
+        <w:rPr>
+          <w:lang w:val="en-US"/>
+        </w:rPr>
+        <w:t>start</w:t>
+      </w:r>
+      <w:proofErr w:type="gramEnd"/>
     </w:p>
     <w:p>
       <w:pPr>
@@ -75,8 +128,32 @@
         <w:rPr>
           <w:lang w:val="en-US"/>
         </w:rPr>
-        <w:t>$ npm run start:dev</w:t>
-      </w:r>
+        <w:t xml:space="preserve">$ </w:t>
+      </w:r>
+      <w:proofErr w:type="spellStart"/>
+      <w:r>
+        <w:rPr>
+          <w:lang w:val="en-US"/>
+        </w:rPr>
+        <w:t>npm</w:t>
+      </w:r>
+      <w:proofErr w:type="spellEnd"/>
+      <w:r>
+        <w:rPr>
+          <w:lang w:val="en-US"/>
+        </w:rPr>
+        <w:t xml:space="preserve"> run </w:t>
+      </w:r>
+      <w:proofErr w:type="spellStart"/>
+      <w:proofErr w:type="gramStart"/>
+      <w:r>
+        <w:rPr>
+          <w:lang w:val="en-US"/>
+        </w:rPr>
+        <w:t>start:dev</w:t>
+      </w:r>
+      <w:proofErr w:type="spellEnd"/>
+      <w:proofErr w:type="gramEnd"/>
     </w:p>
     <w:p>
       <w:pPr>
@@ -87,7 +164,15 @@
     </w:p>
     <w:p>
       <w:r>
-        <w:t>Inserir a Controller:</w:t>
+        <w:t xml:space="preserve">Inserir a </w:t>
+      </w:r>
+      <w:proofErr w:type="spellStart"/>
+      <w:r>
+        <w:t>Controller</w:t>
+      </w:r>
+      <w:proofErr w:type="spellEnd"/>
+      <w:r>
+        <w:t>:</w:t>
       </w:r>
     </w:p>
     <w:p>
@@ -145,7 +230,15 @@
     <w:p/>
     <w:p>
       <w:r>
-        <w:t>Simular um BD com Repository:</w:t>
+        <w:t xml:space="preserve">Simular um BD com </w:t>
+      </w:r>
+      <w:proofErr w:type="spellStart"/>
+      <w:r>
+        <w:t>Repository</w:t>
+      </w:r>
+      <w:proofErr w:type="spellEnd"/>
+      <w:r>
+        <w:t>:</w:t>
       </w:r>
     </w:p>
     <w:p>
@@ -194,7 +287,20 @@
     <w:p/>
     <w:p>
       <w:r>
-        <w:t>Atualizar a app.module.ts:</w:t>
+        <w:t xml:space="preserve">Atualizar a </w:t>
+      </w:r>
+      <w:proofErr w:type="spellStart"/>
+      <w:proofErr w:type="gramStart"/>
+      <w:r>
+        <w:t>app.module</w:t>
+      </w:r>
+      <w:proofErr w:type="gramEnd"/>
+      <w:r>
+        <w:t>.ts</w:t>
+      </w:r>
+      <w:proofErr w:type="spellEnd"/>
+      <w:r>
+        <w:t>:</w:t>
       </w:r>
     </w:p>
     <w:p>
@@ -246,9 +352,14 @@
       </w:r>
     </w:p>
     <w:p>
+      <w:proofErr w:type="spellStart"/>
       <w:r>
         <w:lastRenderedPageBreak/>
-        <w:t>Refatorando a aplicação:</w:t>
+        <w:t>Refatorando</w:t>
+      </w:r>
+      <w:proofErr w:type="spellEnd"/>
+      <w:r>
+        <w:t xml:space="preserve"> a aplicação:</w:t>
       </w:r>
     </w:p>
     <w:p>
@@ -294,8 +405,13 @@
       </w:r>
     </w:p>
     <w:p>
-      <w:r>
-        <w:t>Usuario Module:</w:t>
+      <w:proofErr w:type="spellStart"/>
+      <w:r>
+        <w:t>Usuario</w:t>
+      </w:r>
+      <w:proofErr w:type="spellEnd"/>
+      <w:r>
+        <w:t xml:space="preserve"> Module:</w:t>
       </w:r>
     </w:p>
     <w:p>
@@ -395,8 +511,13 @@
     <w:p>
       <w:r>
         <w:lastRenderedPageBreak/>
-        <w:t>Injeção de Dependencia</w:t>
-      </w:r>
+        <w:t xml:space="preserve">Injeção de </w:t>
+      </w:r>
+      <w:proofErr w:type="spellStart"/>
+      <w:r>
+        <w:t>Dependencia</w:t>
+      </w:r>
+      <w:proofErr w:type="spellEnd"/>
       <w:r>
         <w:t>:</w:t>
       </w:r>
@@ -495,7 +616,33 @@
     </w:p>
     <w:p>
       <w:r>
-        <w:t>Transformando o usuário.repository em providers, incluindo o decorator @Injectable</w:t>
+        <w:t xml:space="preserve">Transformando o </w:t>
+      </w:r>
+      <w:proofErr w:type="spellStart"/>
+      <w:proofErr w:type="gramStart"/>
+      <w:r>
+        <w:t>usuário.repository</w:t>
+      </w:r>
+      <w:proofErr w:type="spellEnd"/>
+      <w:proofErr w:type="gramEnd"/>
+      <w:r>
+        <w:t xml:space="preserve"> em </w:t>
+      </w:r>
+      <w:proofErr w:type="spellStart"/>
+      <w:r>
+        <w:t>providers</w:t>
+      </w:r>
+      <w:proofErr w:type="spellEnd"/>
+      <w:r>
+        <w:t xml:space="preserve">, incluindo o </w:t>
+      </w:r>
+      <w:proofErr w:type="spellStart"/>
+      <w:r>
+        <w:t>decorator</w:t>
+      </w:r>
+      <w:proofErr w:type="spellEnd"/>
+      <w:r>
+        <w:t xml:space="preserve"> @Injectable</w:t>
       </w:r>
     </w:p>
     <w:p>
@@ -548,15 +695,49 @@
       </w:pPr>
       <w:r>
         <w:lastRenderedPageBreak/>
-        <w:t>DTO – Data Transfer Object</w:t>
-      </w:r>
-      <w:r>
-        <w:t xml:space="preserve"> = Request no Laravel</w:t>
-      </w:r>
-    </w:p>
-    <w:p>
-      <w:r>
-        <w:t>É um recurso moderno utilizado pra transferir dados entre as camadas da aplicação.</w:t>
+        <w:t xml:space="preserve">DTO – Data </w:t>
+      </w:r>
+      <w:proofErr w:type="spellStart"/>
+      <w:r>
+        <w:t>Transfer</w:t>
+      </w:r>
+      <w:proofErr w:type="spellEnd"/>
+      <w:r>
+        <w:t xml:space="preserve"> </w:t>
+      </w:r>
+      <w:proofErr w:type="spellStart"/>
+      <w:r>
+        <w:t>Object</w:t>
+      </w:r>
+      <w:proofErr w:type="spellEnd"/>
+      <w:r>
+        <w:t xml:space="preserve"> = </w:t>
+      </w:r>
+      <w:proofErr w:type="spellStart"/>
+      <w:r>
+        <w:t>Request</w:t>
+      </w:r>
+      <w:proofErr w:type="spellEnd"/>
+      <w:r>
+        <w:t xml:space="preserve"> no </w:t>
+      </w:r>
+      <w:proofErr w:type="spellStart"/>
+      <w:r>
+        <w:t>Laravel</w:t>
+      </w:r>
+      <w:proofErr w:type="spellEnd"/>
+    </w:p>
+    <w:p>
+      <w:r>
+        <w:t xml:space="preserve">É um recurso moderno utilizado </w:t>
+      </w:r>
+      <w:proofErr w:type="gramStart"/>
+      <w:r>
+        <w:t>pra</w:t>
+      </w:r>
+      <w:proofErr w:type="gramEnd"/>
+      <w:r>
+        <w:t xml:space="preserve"> transferir dados entre as camadas da aplicação.</w:t>
       </w:r>
       <w:r>
         <w:br/>
@@ -612,7 +793,25 @@
     </w:p>
     <w:p>
       <w:r>
-        <w:t>Na usuário.controller já identifica o tipo do objeto objeto que será criado, utilizando este recurso DTO.</w:t>
+        <w:t xml:space="preserve">Na </w:t>
+      </w:r>
+      <w:proofErr w:type="spellStart"/>
+      <w:proofErr w:type="gramStart"/>
+      <w:r>
+        <w:t>usuário.controller</w:t>
+      </w:r>
+      <w:proofErr w:type="spellEnd"/>
+      <w:proofErr w:type="gramEnd"/>
+      <w:r>
+        <w:t xml:space="preserve"> já identifica o tipo do objeto </w:t>
+      </w:r>
+      <w:proofErr w:type="spellStart"/>
+      <w:r>
+        <w:t>objeto</w:t>
+      </w:r>
+      <w:proofErr w:type="spellEnd"/>
+      <w:r>
+        <w:t xml:space="preserve"> que será criado, utilizando este recurso DTO.</w:t>
       </w:r>
     </w:p>
     <w:p>
@@ -665,7 +864,15 @@
     </w:p>
     <w:p>
       <w:r>
-        <w:t>Parar o projeto e Rodar no terminal o</w:t>
+        <w:t xml:space="preserve">Parar o projeto </w:t>
+      </w:r>
+      <w:proofErr w:type="gramStart"/>
+      <w:r>
+        <w:t>e Rodar</w:t>
+      </w:r>
+      <w:proofErr w:type="gramEnd"/>
+      <w:r>
+        <w:t xml:space="preserve"> no terminal o</w:t>
       </w:r>
       <w:r>
         <w:t>s</w:t>
@@ -692,19 +899,43 @@
         </w:rPr>
         <w:t xml:space="preserve">$ </w:t>
       </w:r>
+      <w:proofErr w:type="spellStart"/>
       <w:r>
         <w:rPr>
           <w:lang w:val="en-US"/>
         </w:rPr>
-        <w:t>npm install class-validator class-transformer</w:t>
-      </w:r>
+        <w:t>npm</w:t>
+      </w:r>
+      <w:proofErr w:type="spellEnd"/>
+      <w:r>
+        <w:rPr>
+          <w:lang w:val="en-US"/>
+        </w:rPr>
+        <w:t xml:space="preserve"> install class-validator class-</w:t>
+      </w:r>
+      <w:proofErr w:type="gramStart"/>
+      <w:r>
+        <w:rPr>
+          <w:lang w:val="en-US"/>
+        </w:rPr>
+        <w:t>transformer</w:t>
+      </w:r>
+      <w:proofErr w:type="gramEnd"/>
     </w:p>
     <w:p>
       <w:r>
         <w:t xml:space="preserve">Ajustar na Criação da classe </w:t>
       </w:r>
       <w:r>
-        <w:t>DTO os decorators importados nos pacotes de validação.</w:t>
+        <w:t xml:space="preserve">DTO os </w:t>
+      </w:r>
+      <w:proofErr w:type="spellStart"/>
+      <w:r>
+        <w:t>decorators</w:t>
+      </w:r>
+      <w:proofErr w:type="spellEnd"/>
+      <w:r>
+        <w:t xml:space="preserve"> importados nos pacotes de validação.</w:t>
       </w:r>
     </w:p>
     <w:p>
@@ -765,7 +996,23 @@
         <w:t>a</w:t>
       </w:r>
       <w:r>
-        <w:t xml:space="preserve"> class main.ts que a validação será global:</w:t>
+        <w:t xml:space="preserve"> </w:t>
+      </w:r>
+      <w:proofErr w:type="spellStart"/>
+      <w:r>
+        <w:t>class</w:t>
+      </w:r>
+      <w:proofErr w:type="spellEnd"/>
+      <w:r>
+        <w:t xml:space="preserve"> </w:t>
+      </w:r>
+      <w:proofErr w:type="spellStart"/>
+      <w:r>
+        <w:t>main.ts</w:t>
+      </w:r>
+      <w:proofErr w:type="spellEnd"/>
+      <w:r>
+        <w:t xml:space="preserve"> que a validação será global:</w:t>
       </w:r>
     </w:p>
     <w:p>
@@ -817,14 +1064,24 @@
       <w:r>
         <w:t>*</w:t>
       </w:r>
+      <w:proofErr w:type="spellStart"/>
       <w:r>
         <w:t>t</w:t>
       </w:r>
       <w:r>
         <w:t>ransform</w:t>
       </w:r>
-      <w:r>
-        <w:t xml:space="preserve"> (transforma o json d</w:t>
+      <w:proofErr w:type="spellEnd"/>
+      <w:r>
+        <w:t xml:space="preserve"> (transforma o </w:t>
+      </w:r>
+      <w:proofErr w:type="spellStart"/>
+      <w:r>
+        <w:t>json</w:t>
+      </w:r>
+      <w:proofErr w:type="spellEnd"/>
+      <w:r>
+        <w:t xml:space="preserve"> d</w:t>
       </w:r>
       <w:r>
         <w:t>a requisição no objeto para o Nest)</w:t>
@@ -837,8 +1094,13 @@
       <w:r>
         <w:t>*</w:t>
       </w:r>
-      <w:r>
-        <w:t xml:space="preserve">whitelist </w:t>
+      <w:proofErr w:type="spellStart"/>
+      <w:r>
+        <w:t>whitelist</w:t>
+      </w:r>
+      <w:proofErr w:type="spellEnd"/>
+      <w:r>
+        <w:t xml:space="preserve"> </w:t>
       </w:r>
       <w:r>
         <w:t>(</w:t>
@@ -847,10 +1109,26 @@
         <w:t>faz</w:t>
       </w:r>
       <w:r>
-        <w:t xml:space="preserve"> que o p</w:t>
-      </w:r>
-      <w:r>
-        <w:t>ipe desconsidere todas as propriedades que vierem na req que não constam no DTO, não recebendo e não acusando nenhum erro)</w:t>
+        <w:t xml:space="preserve"> que o </w:t>
+      </w:r>
+      <w:proofErr w:type="spellStart"/>
+      <w:r>
+        <w:t>p</w:t>
+      </w:r>
+      <w:r>
+        <w:t>ipe</w:t>
+      </w:r>
+      <w:proofErr w:type="spellEnd"/>
+      <w:r>
+        <w:t xml:space="preserve"> desconsidere todas as propriedades que vierem na </w:t>
+      </w:r>
+      <w:proofErr w:type="spellStart"/>
+      <w:r>
+        <w:t>req</w:t>
+      </w:r>
+      <w:proofErr w:type="spellEnd"/>
+      <w:r>
+        <w:t xml:space="preserve"> que não constam no DTO, não recebendo e não acusando nenhum erro)</w:t>
       </w:r>
     </w:p>
     <w:p>
@@ -861,13 +1139,34 @@
         <w:t>*</w:t>
       </w:r>
       <w:r>
-        <w:t xml:space="preserve"> forbidNonWhitelisted</w:t>
-      </w:r>
-      <w:r>
-        <w:t xml:space="preserve"> (lança uma excessão s</w:t>
-      </w:r>
-      <w:r>
-        <w:t>e vier na req dados não constante na DTO)</w:t>
+        <w:t xml:space="preserve"> </w:t>
+      </w:r>
+      <w:proofErr w:type="spellStart"/>
+      <w:r>
+        <w:t>forbidNonWhitelisted</w:t>
+      </w:r>
+      <w:proofErr w:type="spellEnd"/>
+      <w:r>
+        <w:t xml:space="preserve"> (lança uma </w:t>
+      </w:r>
+      <w:proofErr w:type="spellStart"/>
+      <w:r>
+        <w:t>excessão</w:t>
+      </w:r>
+      <w:proofErr w:type="spellEnd"/>
+      <w:r>
+        <w:t xml:space="preserve"> s</w:t>
+      </w:r>
+      <w:r>
+        <w:t xml:space="preserve">e vier na </w:t>
+      </w:r>
+      <w:proofErr w:type="spellStart"/>
+      <w:r>
+        <w:t>req</w:t>
+      </w:r>
+      <w:proofErr w:type="spellEnd"/>
+      <w:r>
+        <w:t xml:space="preserve"> dados não constante na DTO)</w:t>
       </w:r>
     </w:p>
     <w:p>
@@ -932,7 +1231,21 @@
         <w:rPr>
           <w:u w:val="single"/>
         </w:rPr>
-        <w:t>Lista de Decorators:</w:t>
+        <w:t xml:space="preserve">Lista de </w:t>
+      </w:r>
+      <w:proofErr w:type="spellStart"/>
+      <w:r>
+        <w:rPr>
+          <w:u w:val="single"/>
+        </w:rPr>
+        <w:t>Decorators</w:t>
+      </w:r>
+      <w:proofErr w:type="spellEnd"/>
+      <w:r>
+        <w:rPr>
+          <w:u w:val="single"/>
+        </w:rPr>
+        <w:t>:</w:t>
       </w:r>
     </w:p>
     <w:p>
@@ -976,14 +1289,30 @@
           <w:u w:val="single"/>
         </w:rPr>
         <w:lastRenderedPageBreak/>
-        <w:t>Customizando Validators</w:t>
-      </w:r>
+        <w:t xml:space="preserve">Customizando </w:t>
+      </w:r>
+      <w:proofErr w:type="spellStart"/>
       <w:r>
         <w:rPr>
           <w:u w:val="single"/>
         </w:rPr>
-        <w:t>/Decorators</w:t>
-      </w:r>
+        <w:t>Validators</w:t>
+      </w:r>
+      <w:proofErr w:type="spellEnd"/>
+      <w:r>
+        <w:rPr>
+          <w:u w:val="single"/>
+        </w:rPr>
+        <w:t>/</w:t>
+      </w:r>
+      <w:proofErr w:type="spellStart"/>
+      <w:r>
+        <w:rPr>
+          <w:u w:val="single"/>
+        </w:rPr>
+        <w:t>Decorators</w:t>
+      </w:r>
+      <w:proofErr w:type="spellEnd"/>
     </w:p>
     <w:p>
       <w:pPr>
@@ -1012,7 +1341,15 @@
     </w:p>
     <w:p>
       <w:r>
-        <w:t>Criando uma validação personalizada. Indicando no @ValidatorConstraint ser assíncrona, porque o método depende do retorno se já existe ou não este email cadastrado.</w:t>
+        <w:t xml:space="preserve">Criando uma validação personalizada. Indicando no @ValidatorConstraint ser assíncrona, porque o método depende do retorno se já existe ou não este </w:t>
+      </w:r>
+      <w:proofErr w:type="spellStart"/>
+      <w:r>
+        <w:t>email</w:t>
+      </w:r>
+      <w:proofErr w:type="spellEnd"/>
+      <w:r>
+        <w:t xml:space="preserve"> cadastrado.</w:t>
       </w:r>
     </w:p>
     <w:p>
@@ -1056,7 +1393,15 @@
     </w:p>
     <w:p>
       <w:r>
-        <w:t>Na repository cria o método que faz esta busca:</w:t>
+        <w:t xml:space="preserve">Na </w:t>
+      </w:r>
+      <w:proofErr w:type="spellStart"/>
+      <w:r>
+        <w:t>repository</w:t>
+      </w:r>
+      <w:proofErr w:type="spellEnd"/>
+      <w:r>
+        <w:t xml:space="preserve"> cria o método que faz esta busca:</w:t>
       </w:r>
     </w:p>
     <w:p>
@@ -1101,7 +1446,55 @@
     <w:p>
       <w:r>
         <w:lastRenderedPageBreak/>
-        <w:t>No main inclui uma anotação pro classValidator mande o Nets resolver o problema da injeção de dependência da UsuarioRepository na Class EmailUnicoValidator:</w:t>
+        <w:t xml:space="preserve">No </w:t>
+      </w:r>
+      <w:proofErr w:type="spellStart"/>
+      <w:r>
+        <w:t>main</w:t>
+      </w:r>
+      <w:proofErr w:type="spellEnd"/>
+      <w:r>
+        <w:t xml:space="preserve"> inclui uma anotação </w:t>
+      </w:r>
+      <w:proofErr w:type="gramStart"/>
+      <w:r>
+        <w:t>pro</w:t>
+      </w:r>
+      <w:proofErr w:type="gramEnd"/>
+      <w:r>
+        <w:t xml:space="preserve"> </w:t>
+      </w:r>
+      <w:proofErr w:type="spellStart"/>
+      <w:r>
+        <w:t>classValidator</w:t>
+      </w:r>
+      <w:proofErr w:type="spellEnd"/>
+      <w:r>
+        <w:t xml:space="preserve"> mande o Nets resolver o problema da injeção de dependência da </w:t>
+      </w:r>
+      <w:proofErr w:type="spellStart"/>
+      <w:r>
+        <w:t>UsuarioRepository</w:t>
+      </w:r>
+      <w:proofErr w:type="spellEnd"/>
+      <w:r>
+        <w:t xml:space="preserve"> na </w:t>
+      </w:r>
+      <w:proofErr w:type="spellStart"/>
+      <w:r>
+        <w:t>Class</w:t>
+      </w:r>
+      <w:proofErr w:type="spellEnd"/>
+      <w:r>
+        <w:t xml:space="preserve"> </w:t>
+      </w:r>
+      <w:proofErr w:type="spellStart"/>
+      <w:r>
+        <w:t>EmailUnicoValidator</w:t>
+      </w:r>
+      <w:proofErr w:type="spellEnd"/>
+      <w:r>
+        <w:t>:</w:t>
       </w:r>
       <w:r>
         <w:br/>
@@ -1146,10 +1539,34 @@
     </w:p>
     <w:p>
       <w:r>
-        <w:t>Na UsuarioModule injeta a Class customizada com</w:t>
-      </w:r>
-      <w:r>
-        <w:t>o provider.</w:t>
+        <w:t xml:space="preserve">Na </w:t>
+      </w:r>
+      <w:proofErr w:type="spellStart"/>
+      <w:r>
+        <w:t>UsuarioModule</w:t>
+      </w:r>
+      <w:proofErr w:type="spellEnd"/>
+      <w:r>
+        <w:t xml:space="preserve"> injeta a </w:t>
+      </w:r>
+      <w:proofErr w:type="spellStart"/>
+      <w:r>
+        <w:t>Class</w:t>
+      </w:r>
+      <w:proofErr w:type="spellEnd"/>
+      <w:r>
+        <w:t xml:space="preserve"> customizada com</w:t>
+      </w:r>
+      <w:r>
+        <w:t xml:space="preserve">o </w:t>
+      </w:r>
+      <w:proofErr w:type="spellStart"/>
+      <w:r>
+        <w:t>provider</w:t>
+      </w:r>
+      <w:proofErr w:type="spellEnd"/>
+      <w:r>
+        <w:t>.</w:t>
       </w:r>
     </w:p>
     <w:p>
@@ -1193,7 +1610,23 @@
     </w:p>
     <w:p>
       <w:r>
-        <w:t>Injeta o decorator criado na CriaUsuarioDto:</w:t>
+        <w:t xml:space="preserve">Injeta o </w:t>
+      </w:r>
+      <w:proofErr w:type="spellStart"/>
+      <w:r>
+        <w:t>decorator</w:t>
+      </w:r>
+      <w:proofErr w:type="spellEnd"/>
+      <w:r>
+        <w:t xml:space="preserve"> criado na </w:t>
+      </w:r>
+      <w:proofErr w:type="spellStart"/>
+      <w:r>
+        <w:t>CriaUsuarioDto</w:t>
+      </w:r>
+      <w:proofErr w:type="spellEnd"/>
+      <w:r>
+        <w:t>:</w:t>
       </w:r>
     </w:p>
     <w:p>
@@ -1286,8 +1719,29 @@
       </w:r>
     </w:p>
     <w:p>
-      <w:r>
-        <w:t xml:space="preserve">Na usuário repository é necessário fazer ajustes, que transfere à usuário Entity a modelagem, tipando o objeto usuário: </w:t>
+      <w:proofErr w:type="gramStart"/>
+      <w:r>
+        <w:t>Na usuário</w:t>
+      </w:r>
+      <w:proofErr w:type="gramEnd"/>
+      <w:r>
+        <w:t xml:space="preserve"> </w:t>
+      </w:r>
+      <w:proofErr w:type="spellStart"/>
+      <w:r>
+        <w:t>repository</w:t>
+      </w:r>
+      <w:proofErr w:type="spellEnd"/>
+      <w:r>
+        <w:t xml:space="preserve"> é necessário fazer ajustes, que transfere à usuário Entity a modelagem, </w:t>
+      </w:r>
+      <w:proofErr w:type="spellStart"/>
+      <w:r>
+        <w:t>tipando</w:t>
+      </w:r>
+      <w:proofErr w:type="spellEnd"/>
+      <w:r>
+        <w:t xml:space="preserve"> o objeto usuário: </w:t>
       </w:r>
     </w:p>
     <w:p>
@@ -1331,10 +1785,34 @@
     </w:p>
     <w:p>
       <w:r>
-        <w:t xml:space="preserve">Já na usuário controller </w:t>
-      </w:r>
-      <w:r>
-        <w:t>é necessário incluir na modelagem usuário Entity o objeto  que vem na request, que já passou pelas validações necessárias.</w:t>
+        <w:t xml:space="preserve">Já na usuário </w:t>
+      </w:r>
+      <w:proofErr w:type="spellStart"/>
+      <w:r>
+        <w:t>controller</w:t>
+      </w:r>
+      <w:proofErr w:type="spellEnd"/>
+      <w:r>
+        <w:t xml:space="preserve"> </w:t>
+      </w:r>
+      <w:r>
+        <w:t xml:space="preserve">é necessário incluir na modelagem usuário Entity o </w:t>
+      </w:r>
+      <w:proofErr w:type="gramStart"/>
+      <w:r>
+        <w:t>objeto  que</w:t>
+      </w:r>
+      <w:proofErr w:type="gramEnd"/>
+      <w:r>
+        <w:t xml:space="preserve"> vem na </w:t>
+      </w:r>
+      <w:proofErr w:type="spellStart"/>
+      <w:r>
+        <w:t>request</w:t>
+      </w:r>
+      <w:proofErr w:type="spellEnd"/>
+      <w:r>
+        <w:t>, que já passou pelas validações necessárias.</w:t>
       </w:r>
       <w:r>
         <w:t xml:space="preserve"> (setas vermelhas)</w:t>
@@ -1382,8 +1860,21 @@
     <w:p>
       <w:r>
         <w:lastRenderedPageBreak/>
-        <w:t>Aproveitamos pra incluir o id, usando a biblioteca uuid</w:t>
-      </w:r>
+        <w:t xml:space="preserve">Aproveitamos </w:t>
+      </w:r>
+      <w:proofErr w:type="gramStart"/>
+      <w:r>
+        <w:t>pra</w:t>
+      </w:r>
+      <w:proofErr w:type="gramEnd"/>
+      <w:r>
+        <w:t xml:space="preserve"> incluir o id, usando a biblioteca </w:t>
+      </w:r>
+      <w:proofErr w:type="spellStart"/>
+      <w:r>
+        <w:t>uuid</w:t>
+      </w:r>
+      <w:proofErr w:type="spellEnd"/>
       <w:r>
         <w:t>, para de rodar o projeto e roda o comando:</w:t>
       </w:r>
@@ -1392,26 +1883,73 @@
       <w:r>
         <w:t xml:space="preserve">$ </w:t>
       </w:r>
-      <w:r>
-        <w:t>npm install uuid</w:t>
-      </w:r>
-    </w:p>
-    <w:p>
-      <w:r>
-        <w:t>Instalando os types, do TS:</w:t>
+      <w:proofErr w:type="spellStart"/>
+      <w:r>
+        <w:t>npm</w:t>
+      </w:r>
+      <w:proofErr w:type="spellEnd"/>
+      <w:r>
+        <w:t xml:space="preserve"> </w:t>
+      </w:r>
+      <w:proofErr w:type="spellStart"/>
+      <w:r>
+        <w:t>install</w:t>
+      </w:r>
+      <w:proofErr w:type="spellEnd"/>
+      <w:r>
+        <w:t xml:space="preserve"> </w:t>
+      </w:r>
+      <w:proofErr w:type="spellStart"/>
+      <w:r>
+        <w:t>uuid</w:t>
+      </w:r>
+      <w:proofErr w:type="spellEnd"/>
+    </w:p>
+    <w:p>
+      <w:r>
+        <w:t xml:space="preserve">Instalando os </w:t>
+      </w:r>
+      <w:proofErr w:type="spellStart"/>
+      <w:r>
+        <w:t>types</w:t>
+      </w:r>
+      <w:proofErr w:type="spellEnd"/>
+      <w:r>
+        <w:t>, do TS:</w:t>
       </w:r>
     </w:p>
     <w:p>
       <w:r>
         <w:t xml:space="preserve">$ </w:t>
       </w:r>
-      <w:r>
-        <w:t>npm install -D @types/uuid</w:t>
-      </w:r>
-    </w:p>
-    <w:p>
-      <w:r>
-        <w:t>E reestarta o projeto.</w:t>
+      <w:proofErr w:type="spellStart"/>
+      <w:r>
+        <w:t>npm</w:t>
+      </w:r>
+      <w:proofErr w:type="spellEnd"/>
+      <w:r>
+        <w:t xml:space="preserve"> </w:t>
+      </w:r>
+      <w:proofErr w:type="spellStart"/>
+      <w:r>
+        <w:t>install</w:t>
+      </w:r>
+      <w:proofErr w:type="spellEnd"/>
+      <w:r>
+        <w:t xml:space="preserve"> -D @types/uuid</w:t>
+      </w:r>
+    </w:p>
+    <w:p>
+      <w:r>
+        <w:t xml:space="preserve">E </w:t>
+      </w:r>
+      <w:proofErr w:type="spellStart"/>
+      <w:r>
+        <w:t>reestarta</w:t>
+      </w:r>
+      <w:proofErr w:type="spellEnd"/>
+      <w:r>
+        <w:t xml:space="preserve"> o projeto.</w:t>
       </w:r>
     </w:p>
     <w:p>
@@ -1421,7 +1959,15 @@
     </w:p>
     <w:p>
       <w:r>
-        <w:t>E como retorno, restringimos o retorno dos dados, cfe seta verde.</w:t>
+        <w:t xml:space="preserve">E como retorno, restringimos o retorno dos dados, </w:t>
+      </w:r>
+      <w:proofErr w:type="spellStart"/>
+      <w:r>
+        <w:t>cfe</w:t>
+      </w:r>
+      <w:proofErr w:type="spellEnd"/>
+      <w:r>
+        <w:t xml:space="preserve"> seta verde.</w:t>
       </w:r>
     </w:p>
     <w:p>
@@ -1470,8 +2016,13 @@
     </w:p>
     <w:p>
       <w:r>
-        <w:t>Ajustando a controller</w:t>
-      </w:r>
+        <w:t xml:space="preserve">Ajustando a </w:t>
+      </w:r>
+      <w:proofErr w:type="spellStart"/>
+      <w:r>
+        <w:t>controller</w:t>
+      </w:r>
+      <w:proofErr w:type="spellEnd"/>
     </w:p>
     <w:p>
       <w:r>
@@ -1521,12 +2072,28 @@
     <w:p>
       <w:r>
         <w:lastRenderedPageBreak/>
-        <w:t>Criando Metodo PUT</w:t>
-      </w:r>
-    </w:p>
-    <w:p>
-      <w:r>
-        <w:t>Copiar o arquivo criaUsuarioDto (</w:t>
+        <w:t xml:space="preserve">Criando </w:t>
+      </w:r>
+      <w:proofErr w:type="spellStart"/>
+      <w:r>
+        <w:t>Metodo</w:t>
+      </w:r>
+      <w:proofErr w:type="spellEnd"/>
+      <w:r>
+        <w:t xml:space="preserve"> PUT</w:t>
+      </w:r>
+    </w:p>
+    <w:p>
+      <w:r>
+        <w:t xml:space="preserve">Copiar o arquivo </w:t>
+      </w:r>
+      <w:proofErr w:type="spellStart"/>
+      <w:r>
+        <w:t>criaUsuarioDto</w:t>
+      </w:r>
+      <w:proofErr w:type="spellEnd"/>
+      <w:r>
+        <w:t xml:space="preserve"> (</w:t>
       </w:r>
       <w:r>
         <w:t>Ctrl + Shift + S – cria uma cópia do Arquivo</w:t>
@@ -1537,7 +2104,15 @@
     </w:p>
     <w:p>
       <w:r>
-        <w:t>Atualizando o nome da Classe e colocando o decorator @IsOptional que informa que aquele parâmetro pode ou não ser repassado na requisição.</w:t>
+        <w:t xml:space="preserve">Atualizando o nome da Classe e colocando o </w:t>
+      </w:r>
+      <w:proofErr w:type="spellStart"/>
+      <w:r>
+        <w:t>decorator</w:t>
+      </w:r>
+      <w:proofErr w:type="spellEnd"/>
+      <w:r>
+        <w:t xml:space="preserve"> @IsOptional que informa que aquele parâmetro pode ou não ser repassado na requisição.</w:t>
       </w:r>
     </w:p>
     <w:p>
@@ -1590,11 +2165,24 @@
     <w:p/>
     <w:p>
       <w:r>
-        <w:t>No usuário controller criamos o método atualiza</w:t>
+        <w:t xml:space="preserve">No usuário </w:t>
+      </w:r>
+      <w:proofErr w:type="spellStart"/>
+      <w:r>
+        <w:t>controller</w:t>
+      </w:r>
+      <w:proofErr w:type="spellEnd"/>
+      <w:r>
+        <w:t xml:space="preserve"> criamos o método </w:t>
+      </w:r>
+      <w:proofErr w:type="spellStart"/>
+      <w:r>
+        <w:t>atualiza</w:t>
       </w:r>
       <w:r>
         <w:t>Usuario</w:t>
       </w:r>
+      <w:proofErr w:type="spellEnd"/>
     </w:p>
     <w:p>
       <w:r>
@@ -1637,7 +2225,15 @@
     </w:p>
     <w:p>
       <w:r>
-        <w:t>E na repository:</w:t>
+        <w:t xml:space="preserve">E na </w:t>
+      </w:r>
+      <w:proofErr w:type="spellStart"/>
+      <w:r>
+        <w:t>repository</w:t>
+      </w:r>
+      <w:proofErr w:type="spellEnd"/>
+      <w:r>
+        <w:t>:</w:t>
       </w:r>
     </w:p>
     <w:p>
@@ -1679,7 +2275,207 @@
         </w:drawing>
       </w:r>
     </w:p>
+    <w:p>
+      <w:r>
+        <w:lastRenderedPageBreak/>
+        <w:t xml:space="preserve">Ajuste do método atualiza </w:t>
+      </w:r>
+      <w:proofErr w:type="gramStart"/>
+      <w:r>
+        <w:t>pra</w:t>
+      </w:r>
+      <w:proofErr w:type="gramEnd"/>
+      <w:r>
+        <w:t xml:space="preserve"> reaproveitar a lógica que movemos pra função </w:t>
+      </w:r>
+      <w:proofErr w:type="spellStart"/>
+      <w:r>
+        <w:t>buscaPorId</w:t>
+      </w:r>
+      <w:proofErr w:type="spellEnd"/>
+      <w:r>
+        <w:t>:</w:t>
+      </w:r>
+    </w:p>
     <w:p/>
+    <w:p>
+      <w:r>
+        <w:drawing>
+          <wp:inline distT="0" distB="0" distL="0" distR="0" wp14:anchorId="693157E4" wp14:editId="1930CA42">
+            <wp:extent cx="6645910" cy="3575050"/>
+            <wp:effectExtent l="0" t="0" r="2540" b="6350"/>
+            <wp:docPr id="1619058690" name="Imagem 1" descr="Texto&#10;&#10;Descrição gerada automaticamente"/>
+            <wp:cNvGraphicFramePr>
+              <a:graphicFrameLocks xmlns:a="http://schemas.openxmlformats.org/drawingml/2006/main" noChangeAspect="1"/>
+            </wp:cNvGraphicFramePr>
+            <a:graphic xmlns:a="http://schemas.openxmlformats.org/drawingml/2006/main">
+              <a:graphicData uri="http://schemas.openxmlformats.org/drawingml/2006/picture">
+                <pic:pic xmlns:pic="http://schemas.openxmlformats.org/drawingml/2006/picture">
+                  <pic:nvPicPr>
+                    <pic:cNvPr id="1619058690" name="Imagem 1" descr="Texto&#10;&#10;Descrição gerada automaticamente"/>
+                    <pic:cNvPicPr/>
+                  </pic:nvPicPr>
+                  <pic:blipFill>
+                    <a:blip r:embed="rId32"/>
+                    <a:stretch>
+                      <a:fillRect/>
+                    </a:stretch>
+                  </pic:blipFill>
+                  <pic:spPr>
+                    <a:xfrm>
+                      <a:off x="0" y="0"/>
+                      <a:ext cx="6645910" cy="3575050"/>
+                    </a:xfrm>
+                    <a:prstGeom prst="rect">
+                      <a:avLst/>
+                    </a:prstGeom>
+                  </pic:spPr>
+                </pic:pic>
+              </a:graphicData>
+            </a:graphic>
+          </wp:inline>
+        </w:drawing>
+      </w:r>
+      <w:r>
+        <w:br w:type="page"/>
+      </w:r>
+    </w:p>
+    <w:p>
+      <w:proofErr w:type="gramStart"/>
+      <w:r>
+        <w:lastRenderedPageBreak/>
+        <w:t>Criando  o</w:t>
+      </w:r>
+      <w:proofErr w:type="gramEnd"/>
+      <w:r>
+        <w:t xml:space="preserve"> método DELETE</w:t>
+      </w:r>
+    </w:p>
+    <w:p>
+      <w:r>
+        <w:t xml:space="preserve">Na </w:t>
+      </w:r>
+      <w:proofErr w:type="spellStart"/>
+      <w:r>
+        <w:t>controller</w:t>
+      </w:r>
+      <w:proofErr w:type="spellEnd"/>
+      <w:r>
+        <w:t xml:space="preserve"> usuário incluímos o método:</w:t>
+      </w:r>
+    </w:p>
+    <w:p>
+      <w:r>
+        <w:drawing>
+          <wp:inline distT="0" distB="0" distL="0" distR="0" wp14:anchorId="3A8E2FA0" wp14:editId="543DAE6D">
+            <wp:extent cx="6645910" cy="2292985"/>
+            <wp:effectExtent l="0" t="0" r="2540" b="0"/>
+            <wp:docPr id="476212418" name="Imagem 1" descr="Tela de computador com fundo preto&#10;&#10;Descrição gerada automaticamente"/>
+            <wp:cNvGraphicFramePr>
+              <a:graphicFrameLocks xmlns:a="http://schemas.openxmlformats.org/drawingml/2006/main" noChangeAspect="1"/>
+            </wp:cNvGraphicFramePr>
+            <a:graphic xmlns:a="http://schemas.openxmlformats.org/drawingml/2006/main">
+              <a:graphicData uri="http://schemas.openxmlformats.org/drawingml/2006/picture">
+                <pic:pic xmlns:pic="http://schemas.openxmlformats.org/drawingml/2006/picture">
+                  <pic:nvPicPr>
+                    <pic:cNvPr id="476212418" name="Imagem 1" descr="Tela de computador com fundo preto&#10;&#10;Descrição gerada automaticamente"/>
+                    <pic:cNvPicPr/>
+                  </pic:nvPicPr>
+                  <pic:blipFill>
+                    <a:blip r:embed="rId33"/>
+                    <a:stretch>
+                      <a:fillRect/>
+                    </a:stretch>
+                  </pic:blipFill>
+                  <pic:spPr>
+                    <a:xfrm>
+                      <a:off x="0" y="0"/>
+                      <a:ext cx="6645910" cy="2292985"/>
+                    </a:xfrm>
+                    <a:prstGeom prst="rect">
+                      <a:avLst/>
+                    </a:prstGeom>
+                  </pic:spPr>
+                </pic:pic>
+              </a:graphicData>
+            </a:graphic>
+          </wp:inline>
+        </w:drawing>
+      </w:r>
+    </w:p>
+    <w:p/>
+    <w:p>
+      <w:r>
+        <w:t xml:space="preserve">Na </w:t>
+      </w:r>
+      <w:proofErr w:type="spellStart"/>
+      <w:r>
+        <w:t>repository</w:t>
+      </w:r>
+      <w:proofErr w:type="spellEnd"/>
+      <w:r>
+        <w:t xml:space="preserve"> do usuário, já ajustada a função atualiza para compartilhar o método que </w:t>
+      </w:r>
+      <w:proofErr w:type="spellStart"/>
+      <w:r>
+        <w:t>busca</w:t>
+      </w:r>
+      <w:r>
+        <w:t>P</w:t>
+      </w:r>
+      <w:r>
+        <w:t>or</w:t>
+      </w:r>
+      <w:r>
+        <w:t>I</w:t>
+      </w:r>
+      <w:r>
+        <w:t>d</w:t>
+      </w:r>
+      <w:proofErr w:type="spellEnd"/>
+      <w:r>
+        <w:t>, incluímos o método remove:</w:t>
+      </w:r>
+    </w:p>
+    <w:p>
+      <w:r>
+        <w:drawing>
+          <wp:inline distT="0" distB="0" distL="0" distR="0" wp14:anchorId="3EA28E51" wp14:editId="568E2F81">
+            <wp:extent cx="6645910" cy="3829685"/>
+            <wp:effectExtent l="0" t="0" r="2540" b="0"/>
+            <wp:docPr id="599110676" name="Imagem 1" descr="Texto&#10;&#10;Descrição gerada automaticamente"/>
+            <wp:cNvGraphicFramePr>
+              <a:graphicFrameLocks xmlns:a="http://schemas.openxmlformats.org/drawingml/2006/main" noChangeAspect="1"/>
+            </wp:cNvGraphicFramePr>
+            <a:graphic xmlns:a="http://schemas.openxmlformats.org/drawingml/2006/main">
+              <a:graphicData uri="http://schemas.openxmlformats.org/drawingml/2006/picture">
+                <pic:pic xmlns:pic="http://schemas.openxmlformats.org/drawingml/2006/picture">
+                  <pic:nvPicPr>
+                    <pic:cNvPr id="599110676" name="Imagem 1" descr="Texto&#10;&#10;Descrição gerada automaticamente"/>
+                    <pic:cNvPicPr/>
+                  </pic:nvPicPr>
+                  <pic:blipFill>
+                    <a:blip r:embed="rId34"/>
+                    <a:stretch>
+                      <a:fillRect/>
+                    </a:stretch>
+                  </pic:blipFill>
+                  <pic:spPr>
+                    <a:xfrm>
+                      <a:off x="0" y="0"/>
+                      <a:ext cx="6645910" cy="3829685"/>
+                    </a:xfrm>
+                    <a:prstGeom prst="rect">
+                      <a:avLst/>
+                    </a:prstGeom>
+                  </pic:spPr>
+                </pic:pic>
+              </a:graphicData>
+            </a:graphic>
+          </wp:inline>
+        </w:drawing>
+      </w:r>
+    </w:p>
     <w:sectPr>
       <w:pgSz w:w="11906" w:h="16838"/>
       <w:pgMar w:top="720" w:right="720" w:bottom="720" w:left="720" w:header="708" w:footer="708" w:gutter="0"/>

</xml_diff>

<commit_message>
configuracao do typeORM com BD Postgres
</commit_message>
<xml_diff>
--- a/anotacoes.docx
+++ b/anotacoes.docx
@@ -9,21 +9,8 @@
     </w:p>
     <w:p>
       <w:r>
-        <w:t xml:space="preserve">$ </w:t>
-      </w:r>
-      <w:proofErr w:type="spellStart"/>
-      <w:r>
-        <w:t>npx</w:t>
-      </w:r>
-      <w:proofErr w:type="spellEnd"/>
-      <w:r>
-        <w:t xml:space="preserve"> @nestjs/cli new </w:t>
-      </w:r>
-      <w:proofErr w:type="spellStart"/>
-      <w:r>
-        <w:t>nome_projeto</w:t>
-      </w:r>
-      <w:proofErr w:type="spellEnd"/>
+        <w:t>$ npx @nestjs/cli new nome_projeto</w:t>
+      </w:r>
     </w:p>
     <w:p/>
     <w:p/>
@@ -45,13 +32,8 @@
     </w:p>
     <w:p>
       <w:r>
-        <w:t xml:space="preserve">$ </w:t>
-      </w:r>
-      <w:proofErr w:type="spellStart"/>
-      <w:r>
-        <w:t>npm</w:t>
-      </w:r>
-      <w:proofErr w:type="spellEnd"/>
+        <w:t>$ npm</w:t>
+      </w:r>
     </w:p>
     <w:p/>
     <w:p>
@@ -61,21 +43,8 @@
     </w:p>
     <w:p>
       <w:r>
-        <w:t xml:space="preserve">$ </w:t>
-      </w:r>
-      <w:proofErr w:type="spellStart"/>
-      <w:r>
-        <w:t>cd</w:t>
-      </w:r>
-      <w:proofErr w:type="spellEnd"/>
-      <w:r>
-        <w:t xml:space="preserve"> </w:t>
-      </w:r>
-      <w:proofErr w:type="spellStart"/>
-      <w:r>
-        <w:t>nome_projeto</w:t>
-      </w:r>
-      <w:proofErr w:type="spellEnd"/>
+        <w:t>$ cd nome_projeto</w:t>
+      </w:r>
     </w:p>
     <w:p/>
     <w:p>
@@ -93,86 +62,32 @@
         <w:rPr>
           <w:lang w:val="en-US"/>
         </w:rPr>
-        <w:t xml:space="preserve">$ </w:t>
-      </w:r>
-      <w:proofErr w:type="spellStart"/>
-      <w:r>
+        <w:t>$ npm start</w:t>
+      </w:r>
+    </w:p>
+    <w:p>
+      <w:pPr>
         <w:rPr>
           <w:lang w:val="en-US"/>
         </w:rPr>
-        <w:t>npm</w:t>
-      </w:r>
-      <w:proofErr w:type="spellEnd"/>
+      </w:pPr>
       <w:r>
         <w:rPr>
           <w:lang w:val="en-US"/>
         </w:rPr>
-        <w:t xml:space="preserve"> </w:t>
-      </w:r>
-      <w:proofErr w:type="gramStart"/>
-      <w:r>
+        <w:t>$ npm run start:dev</w:t>
+      </w:r>
+    </w:p>
+    <w:p>
+      <w:pPr>
         <w:rPr>
           <w:lang w:val="en-US"/>
         </w:rPr>
-        <w:t>start</w:t>
-      </w:r>
-      <w:proofErr w:type="gramEnd"/>
-    </w:p>
-    <w:p>
-      <w:pPr>
-        <w:rPr>
-          <w:lang w:val="en-US"/>
-        </w:rPr>
       </w:pPr>
-      <w:r>
-        <w:rPr>
-          <w:lang w:val="en-US"/>
-        </w:rPr>
-        <w:t xml:space="preserve">$ </w:t>
-      </w:r>
-      <w:proofErr w:type="spellStart"/>
-      <w:r>
-        <w:rPr>
-          <w:lang w:val="en-US"/>
-        </w:rPr>
-        <w:t>npm</w:t>
-      </w:r>
-      <w:proofErr w:type="spellEnd"/>
-      <w:r>
-        <w:rPr>
-          <w:lang w:val="en-US"/>
-        </w:rPr>
-        <w:t xml:space="preserve"> run </w:t>
-      </w:r>
-      <w:proofErr w:type="spellStart"/>
-      <w:proofErr w:type="gramStart"/>
-      <w:r>
-        <w:rPr>
-          <w:lang w:val="en-US"/>
-        </w:rPr>
-        <w:t>start:dev</w:t>
-      </w:r>
-      <w:proofErr w:type="spellEnd"/>
-      <w:proofErr w:type="gramEnd"/>
-    </w:p>
-    <w:p>
-      <w:pPr>
-        <w:rPr>
-          <w:lang w:val="en-US"/>
-        </w:rPr>
-      </w:pPr>
-    </w:p>
-    <w:p>
-      <w:r>
-        <w:t xml:space="preserve">Inserir a </w:t>
-      </w:r>
-      <w:proofErr w:type="spellStart"/>
-      <w:r>
-        <w:t>Controller</w:t>
-      </w:r>
-      <w:proofErr w:type="spellEnd"/>
-      <w:r>
-        <w:t>:</w:t>
+    </w:p>
+    <w:p>
+      <w:r>
+        <w:t>Inserir a Controller:</w:t>
       </w:r>
     </w:p>
     <w:p>
@@ -230,15 +145,7 @@
     <w:p/>
     <w:p>
       <w:r>
-        <w:t xml:space="preserve">Simular um BD com </w:t>
-      </w:r>
-      <w:proofErr w:type="spellStart"/>
-      <w:r>
-        <w:t>Repository</w:t>
-      </w:r>
-      <w:proofErr w:type="spellEnd"/>
-      <w:r>
-        <w:t>:</w:t>
+        <w:t>Simular um BD com Repository:</w:t>
       </w:r>
     </w:p>
     <w:p>
@@ -287,20 +194,7 @@
     <w:p/>
     <w:p>
       <w:r>
-        <w:t xml:space="preserve">Atualizar a </w:t>
-      </w:r>
-      <w:proofErr w:type="spellStart"/>
-      <w:proofErr w:type="gramStart"/>
-      <w:r>
-        <w:t>app.module</w:t>
-      </w:r>
-      <w:proofErr w:type="gramEnd"/>
-      <w:r>
-        <w:t>.ts</w:t>
-      </w:r>
-      <w:proofErr w:type="spellEnd"/>
-      <w:r>
-        <w:t>:</w:t>
+        <w:t>Atualizar a app.module.ts:</w:t>
       </w:r>
     </w:p>
     <w:p>
@@ -352,14 +246,9 @@
       </w:r>
     </w:p>
     <w:p>
-      <w:proofErr w:type="spellStart"/>
       <w:r>
         <w:lastRenderedPageBreak/>
-        <w:t>Refatorando</w:t>
-      </w:r>
-      <w:proofErr w:type="spellEnd"/>
-      <w:r>
-        <w:t xml:space="preserve"> a aplicação:</w:t>
+        <w:t>Refatorando a aplicação:</w:t>
       </w:r>
     </w:p>
     <w:p>
@@ -405,13 +294,8 @@
       </w:r>
     </w:p>
     <w:p>
-      <w:proofErr w:type="spellStart"/>
-      <w:r>
-        <w:t>Usuario</w:t>
-      </w:r>
-      <w:proofErr w:type="spellEnd"/>
-      <w:r>
-        <w:t xml:space="preserve"> Module:</w:t>
+      <w:r>
+        <w:t>Usuario Module:</w:t>
       </w:r>
     </w:p>
     <w:p>
@@ -511,13 +395,8 @@
     <w:p>
       <w:r>
         <w:lastRenderedPageBreak/>
-        <w:t xml:space="preserve">Injeção de </w:t>
-      </w:r>
-      <w:proofErr w:type="spellStart"/>
-      <w:r>
-        <w:t>Dependencia</w:t>
-      </w:r>
-      <w:proofErr w:type="spellEnd"/>
+        <w:t>Injeção de Dependencia</w:t>
+      </w:r>
       <w:r>
         <w:t>:</w:t>
       </w:r>
@@ -616,33 +495,7 @@
     </w:p>
     <w:p>
       <w:r>
-        <w:t xml:space="preserve">Transformando o </w:t>
-      </w:r>
-      <w:proofErr w:type="spellStart"/>
-      <w:proofErr w:type="gramStart"/>
-      <w:r>
-        <w:t>usuário.repository</w:t>
-      </w:r>
-      <w:proofErr w:type="spellEnd"/>
-      <w:proofErr w:type="gramEnd"/>
-      <w:r>
-        <w:t xml:space="preserve"> em </w:t>
-      </w:r>
-      <w:proofErr w:type="spellStart"/>
-      <w:r>
-        <w:t>providers</w:t>
-      </w:r>
-      <w:proofErr w:type="spellEnd"/>
-      <w:r>
-        <w:t xml:space="preserve">, incluindo o </w:t>
-      </w:r>
-      <w:proofErr w:type="spellStart"/>
-      <w:r>
-        <w:t>decorator</w:t>
-      </w:r>
-      <w:proofErr w:type="spellEnd"/>
-      <w:r>
-        <w:t xml:space="preserve"> @Injectable</w:t>
+        <w:t>Transformando o usuário.repository em providers, incluindo o decorator @Injectable</w:t>
       </w:r>
     </w:p>
     <w:p>
@@ -695,49 +548,15 @@
       </w:pPr>
       <w:r>
         <w:lastRenderedPageBreak/>
-        <w:t xml:space="preserve">DTO – Data </w:t>
-      </w:r>
-      <w:proofErr w:type="spellStart"/>
-      <w:r>
-        <w:t>Transfer</w:t>
-      </w:r>
-      <w:proofErr w:type="spellEnd"/>
-      <w:r>
-        <w:t xml:space="preserve"> </w:t>
-      </w:r>
-      <w:proofErr w:type="spellStart"/>
-      <w:r>
-        <w:t>Object</w:t>
-      </w:r>
-      <w:proofErr w:type="spellEnd"/>
-      <w:r>
-        <w:t xml:space="preserve"> = </w:t>
-      </w:r>
-      <w:proofErr w:type="spellStart"/>
-      <w:r>
-        <w:t>Request</w:t>
-      </w:r>
-      <w:proofErr w:type="spellEnd"/>
-      <w:r>
-        <w:t xml:space="preserve"> no </w:t>
-      </w:r>
-      <w:proofErr w:type="spellStart"/>
-      <w:r>
-        <w:t>Laravel</w:t>
-      </w:r>
-      <w:proofErr w:type="spellEnd"/>
-    </w:p>
-    <w:p>
-      <w:r>
-        <w:t xml:space="preserve">É um recurso moderno utilizado </w:t>
-      </w:r>
-      <w:proofErr w:type="gramStart"/>
-      <w:r>
-        <w:t>pra</w:t>
-      </w:r>
-      <w:proofErr w:type="gramEnd"/>
-      <w:r>
-        <w:t xml:space="preserve"> transferir dados entre as camadas da aplicação.</w:t>
+        <w:t>DTO – Data Transfer Object</w:t>
+      </w:r>
+      <w:r>
+        <w:t xml:space="preserve"> = Request no Laravel</w:t>
+      </w:r>
+    </w:p>
+    <w:p>
+      <w:r>
+        <w:t>É um recurso moderno utilizado pra transferir dados entre as camadas da aplicação.</w:t>
       </w:r>
       <w:r>
         <w:br/>
@@ -793,25 +612,7 @@
     </w:p>
     <w:p>
       <w:r>
-        <w:t xml:space="preserve">Na </w:t>
-      </w:r>
-      <w:proofErr w:type="spellStart"/>
-      <w:proofErr w:type="gramStart"/>
-      <w:r>
-        <w:t>usuário.controller</w:t>
-      </w:r>
-      <w:proofErr w:type="spellEnd"/>
-      <w:proofErr w:type="gramEnd"/>
-      <w:r>
-        <w:t xml:space="preserve"> já identifica o tipo do objeto </w:t>
-      </w:r>
-      <w:proofErr w:type="spellStart"/>
-      <w:r>
-        <w:t>objeto</w:t>
-      </w:r>
-      <w:proofErr w:type="spellEnd"/>
-      <w:r>
-        <w:t xml:space="preserve"> que será criado, utilizando este recurso DTO.</w:t>
+        <w:t>Na usuário.controller já identifica o tipo do objeto objeto que será criado, utilizando este recurso DTO.</w:t>
       </w:r>
     </w:p>
     <w:p>
@@ -864,15 +665,7 @@
     </w:p>
     <w:p>
       <w:r>
-        <w:t xml:space="preserve">Parar o projeto </w:t>
-      </w:r>
-      <w:proofErr w:type="gramStart"/>
-      <w:r>
-        <w:t>e Rodar</w:t>
-      </w:r>
-      <w:proofErr w:type="gramEnd"/>
-      <w:r>
-        <w:t xml:space="preserve"> no terminal o</w:t>
+        <w:t>Parar o projeto e Rodar no terminal o</w:t>
       </w:r>
       <w:r>
         <w:t>s</w:t>
@@ -899,43 +692,19 @@
         </w:rPr>
         <w:t xml:space="preserve">$ </w:t>
       </w:r>
-      <w:proofErr w:type="spellStart"/>
       <w:r>
         <w:rPr>
           <w:lang w:val="en-US"/>
         </w:rPr>
-        <w:t>npm</w:t>
-      </w:r>
-      <w:proofErr w:type="spellEnd"/>
-      <w:r>
-        <w:rPr>
-          <w:lang w:val="en-US"/>
-        </w:rPr>
-        <w:t xml:space="preserve"> install class-validator class-</w:t>
-      </w:r>
-      <w:proofErr w:type="gramStart"/>
-      <w:r>
-        <w:rPr>
-          <w:lang w:val="en-US"/>
-        </w:rPr>
-        <w:t>transformer</w:t>
-      </w:r>
-      <w:proofErr w:type="gramEnd"/>
+        <w:t>npm install class-validator class-transformer</w:t>
+      </w:r>
     </w:p>
     <w:p>
       <w:r>
         <w:t xml:space="preserve">Ajustar na Criação da classe </w:t>
       </w:r>
       <w:r>
-        <w:t xml:space="preserve">DTO os </w:t>
-      </w:r>
-      <w:proofErr w:type="spellStart"/>
-      <w:r>
-        <w:t>decorators</w:t>
-      </w:r>
-      <w:proofErr w:type="spellEnd"/>
-      <w:r>
-        <w:t xml:space="preserve"> importados nos pacotes de validação.</w:t>
+        <w:t>DTO os decorators importados nos pacotes de validação.</w:t>
       </w:r>
     </w:p>
     <w:p>
@@ -996,23 +765,7 @@
         <w:t>a</w:t>
       </w:r>
       <w:r>
-        <w:t xml:space="preserve"> </w:t>
-      </w:r>
-      <w:proofErr w:type="spellStart"/>
-      <w:r>
-        <w:t>class</w:t>
-      </w:r>
-      <w:proofErr w:type="spellEnd"/>
-      <w:r>
-        <w:t xml:space="preserve"> </w:t>
-      </w:r>
-      <w:proofErr w:type="spellStart"/>
-      <w:r>
-        <w:t>main.ts</w:t>
-      </w:r>
-      <w:proofErr w:type="spellEnd"/>
-      <w:r>
-        <w:t xml:space="preserve"> que a validação será global:</w:t>
+        <w:t xml:space="preserve"> class main.ts que a validação será global:</w:t>
       </w:r>
     </w:p>
     <w:p>
@@ -1064,24 +817,14 @@
       <w:r>
         <w:t>*</w:t>
       </w:r>
-      <w:proofErr w:type="spellStart"/>
       <w:r>
         <w:t>t</w:t>
       </w:r>
       <w:r>
         <w:t>ransform</w:t>
       </w:r>
-      <w:proofErr w:type="spellEnd"/>
-      <w:r>
-        <w:t xml:space="preserve"> (transforma o </w:t>
-      </w:r>
-      <w:proofErr w:type="spellStart"/>
-      <w:r>
-        <w:t>json</w:t>
-      </w:r>
-      <w:proofErr w:type="spellEnd"/>
-      <w:r>
-        <w:t xml:space="preserve"> d</w:t>
+      <w:r>
+        <w:t xml:space="preserve"> (transforma o json d</w:t>
       </w:r>
       <w:r>
         <w:t>a requisição no objeto para o Nest)</w:t>
@@ -1094,13 +837,8 @@
       <w:r>
         <w:t>*</w:t>
       </w:r>
-      <w:proofErr w:type="spellStart"/>
-      <w:r>
-        <w:t>whitelist</w:t>
-      </w:r>
-      <w:proofErr w:type="spellEnd"/>
-      <w:r>
-        <w:t xml:space="preserve"> </w:t>
+      <w:r>
+        <w:t xml:space="preserve">whitelist </w:t>
       </w:r>
       <w:r>
         <w:t>(</w:t>
@@ -1109,26 +847,10 @@
         <w:t>faz</w:t>
       </w:r>
       <w:r>
-        <w:t xml:space="preserve"> que o </w:t>
-      </w:r>
-      <w:proofErr w:type="spellStart"/>
-      <w:r>
-        <w:t>p</w:t>
-      </w:r>
-      <w:r>
-        <w:t>ipe</w:t>
-      </w:r>
-      <w:proofErr w:type="spellEnd"/>
-      <w:r>
-        <w:t xml:space="preserve"> desconsidere todas as propriedades que vierem na </w:t>
-      </w:r>
-      <w:proofErr w:type="spellStart"/>
-      <w:r>
-        <w:t>req</w:t>
-      </w:r>
-      <w:proofErr w:type="spellEnd"/>
-      <w:r>
-        <w:t xml:space="preserve"> que não constam no DTO, não recebendo e não acusando nenhum erro)</w:t>
+        <w:t xml:space="preserve"> que o p</w:t>
+      </w:r>
+      <w:r>
+        <w:t>ipe desconsidere todas as propriedades que vierem na req que não constam no DTO, não recebendo e não acusando nenhum erro)</w:t>
       </w:r>
     </w:p>
     <w:p>
@@ -1139,34 +861,13 @@
         <w:t>*</w:t>
       </w:r>
       <w:r>
-        <w:t xml:space="preserve"> </w:t>
-      </w:r>
-      <w:proofErr w:type="spellStart"/>
-      <w:r>
-        <w:t>forbidNonWhitelisted</w:t>
-      </w:r>
-      <w:proofErr w:type="spellEnd"/>
-      <w:r>
-        <w:t xml:space="preserve"> (lança uma </w:t>
-      </w:r>
-      <w:proofErr w:type="spellStart"/>
-      <w:r>
-        <w:t>excessão</w:t>
-      </w:r>
-      <w:proofErr w:type="spellEnd"/>
-      <w:r>
-        <w:t xml:space="preserve"> s</w:t>
-      </w:r>
-      <w:r>
-        <w:t xml:space="preserve">e vier na </w:t>
-      </w:r>
-      <w:proofErr w:type="spellStart"/>
-      <w:r>
-        <w:t>req</w:t>
-      </w:r>
-      <w:proofErr w:type="spellEnd"/>
-      <w:r>
-        <w:t xml:space="preserve"> dados não constante na DTO)</w:t>
+        <w:t xml:space="preserve"> forbidNonWhitelisted</w:t>
+      </w:r>
+      <w:r>
+        <w:t xml:space="preserve"> (lança uma excessão s</w:t>
+      </w:r>
+      <w:r>
+        <w:t>e vier na req dados não constante na DTO)</w:t>
       </w:r>
     </w:p>
     <w:p>
@@ -1231,30 +932,16 @@
         <w:rPr>
           <w:u w:val="single"/>
         </w:rPr>
-        <w:t xml:space="preserve">Lista de </w:t>
-      </w:r>
-      <w:proofErr w:type="spellStart"/>
-      <w:r>
+        <w:t>Lista de Decorators:</w:t>
+      </w:r>
+    </w:p>
+    <w:p>
+      <w:pPr>
         <w:rPr>
           <w:u w:val="single"/>
         </w:rPr>
-        <w:t>Decorators</w:t>
-      </w:r>
-      <w:proofErr w:type="spellEnd"/>
-      <w:r>
-        <w:rPr>
-          <w:u w:val="single"/>
-        </w:rPr>
-        <w:t>:</w:t>
-      </w:r>
-    </w:p>
-    <w:p>
-      <w:pPr>
-        <w:rPr>
-          <w:u w:val="single"/>
-        </w:rPr>
       </w:pPr>
-      <w:hyperlink r:id="rId18" w:history="1">
+      <w:hyperlink r:id="rId18" w:anchor="validation-decorators" w:history="1">
         <w:r>
           <w:rPr>
             <w:rStyle w:val="Hyperlink"/>
@@ -1289,71 +976,50 @@
           <w:u w:val="single"/>
         </w:rPr>
         <w:lastRenderedPageBreak/>
-        <w:t xml:space="preserve">Customizando </w:t>
-      </w:r>
-      <w:proofErr w:type="spellStart"/>
+        <w:t>Customizando Validators</w:t>
+      </w:r>
       <w:r>
         <w:rPr>
           <w:u w:val="single"/>
         </w:rPr>
-        <w:t>Validators</w:t>
-      </w:r>
-      <w:proofErr w:type="spellEnd"/>
-      <w:r>
+        <w:t>/Decorators</w:t>
+      </w:r>
+    </w:p>
+    <w:p>
+      <w:pPr>
         <w:rPr>
           <w:u w:val="single"/>
         </w:rPr>
-        <w:t>/</w:t>
-      </w:r>
-      <w:proofErr w:type="spellStart"/>
+      </w:pPr>
       <w:r>
         <w:rPr>
           <w:u w:val="single"/>
         </w:rPr>
-        <w:t>Decorators</w:t>
-      </w:r>
-      <w:proofErr w:type="spellEnd"/>
-    </w:p>
-    <w:p>
-      <w:pPr>
+        <w:t>Validação Ass</w:t>
+      </w:r>
+      <w:r>
         <w:rPr>
           <w:u w:val="single"/>
         </w:rPr>
-      </w:pPr>
+        <w:t>í</w:t>
+      </w:r>
       <w:r>
         <w:rPr>
           <w:u w:val="single"/>
         </w:rPr>
-        <w:t>Validação Ass</w:t>
-      </w:r>
-      <w:r>
-        <w:rPr>
-          <w:u w:val="single"/>
-        </w:rPr>
-        <w:t>í</w:t>
-      </w:r>
-      <w:r>
-        <w:rPr>
-          <w:u w:val="single"/>
-        </w:rPr>
         <w:t>ncrona:</w:t>
       </w:r>
     </w:p>
     <w:p>
       <w:r>
-        <w:t xml:space="preserve">Criando uma validação personalizada. Indicando no @ValidatorConstraint ser assíncrona, porque o método depende do retorno se já existe ou não este </w:t>
-      </w:r>
-      <w:proofErr w:type="spellStart"/>
-      <w:r>
-        <w:t>email</w:t>
-      </w:r>
-      <w:proofErr w:type="spellEnd"/>
-      <w:r>
-        <w:t xml:space="preserve"> cadastrado.</w:t>
-      </w:r>
-    </w:p>
-    <w:p>
-      <w:r>
+        <w:t>Criando uma validação personalizada. Indicando no @ValidatorConstraint ser assíncrona, porque o método depende do retorno se já existe ou não este email cadastrado.</w:t>
+      </w:r>
+    </w:p>
+    <w:p>
+      <w:r>
+        <w:rPr>
+          <w:noProof/>
+        </w:rPr>
         <w:drawing>
           <wp:inline distT="0" distB="0" distL="0" distR="0" wp14:anchorId="02F1E3FA" wp14:editId="59CF0E9F">
             <wp:extent cx="6645910" cy="2287905"/>
@@ -1393,19 +1059,14 @@
     </w:p>
     <w:p>
       <w:r>
-        <w:t xml:space="preserve">Na </w:t>
-      </w:r>
-      <w:proofErr w:type="spellStart"/>
-      <w:r>
-        <w:t>repository</w:t>
-      </w:r>
-      <w:proofErr w:type="spellEnd"/>
-      <w:r>
-        <w:t xml:space="preserve"> cria o método que faz esta busca:</w:t>
-      </w:r>
-    </w:p>
-    <w:p>
-      <w:r>
+        <w:t>Na repository cria o método que faz esta busca:</w:t>
+      </w:r>
+    </w:p>
+    <w:p>
+      <w:r>
+        <w:rPr>
+          <w:noProof/>
+        </w:rPr>
         <w:drawing>
           <wp:inline distT="0" distB="0" distL="0" distR="0" wp14:anchorId="6FE586B6" wp14:editId="3D1BE27F">
             <wp:extent cx="6645910" cy="3737610"/>
@@ -1446,60 +1107,15 @@
     <w:p>
       <w:r>
         <w:lastRenderedPageBreak/>
-        <w:t xml:space="preserve">No </w:t>
-      </w:r>
-      <w:proofErr w:type="spellStart"/>
-      <w:r>
-        <w:t>main</w:t>
-      </w:r>
-      <w:proofErr w:type="spellEnd"/>
-      <w:r>
-        <w:t xml:space="preserve"> inclui uma anotação </w:t>
-      </w:r>
-      <w:proofErr w:type="gramStart"/>
-      <w:r>
-        <w:t>pro</w:t>
-      </w:r>
-      <w:proofErr w:type="gramEnd"/>
-      <w:r>
-        <w:t xml:space="preserve"> </w:t>
-      </w:r>
-      <w:proofErr w:type="spellStart"/>
-      <w:r>
-        <w:t>classValidator</w:t>
-      </w:r>
-      <w:proofErr w:type="spellEnd"/>
-      <w:r>
-        <w:t xml:space="preserve"> mande o Nets resolver o problema da injeção de dependência da </w:t>
-      </w:r>
-      <w:proofErr w:type="spellStart"/>
-      <w:r>
-        <w:t>UsuarioRepository</w:t>
-      </w:r>
-      <w:proofErr w:type="spellEnd"/>
-      <w:r>
-        <w:t xml:space="preserve"> na </w:t>
-      </w:r>
-      <w:proofErr w:type="spellStart"/>
-      <w:r>
-        <w:t>Class</w:t>
-      </w:r>
-      <w:proofErr w:type="spellEnd"/>
-      <w:r>
-        <w:t xml:space="preserve"> </w:t>
-      </w:r>
-      <w:proofErr w:type="spellStart"/>
-      <w:r>
-        <w:t>EmailUnicoValidator</w:t>
-      </w:r>
-      <w:proofErr w:type="spellEnd"/>
-      <w:r>
-        <w:t>:</w:t>
+        <w:t>No main inclui uma anotação pro classValidator mande o Nets resolver o problema da injeção de dependência da UsuarioRepository na Class EmailUnicoValidator:</w:t>
       </w:r>
       <w:r>
         <w:br/>
       </w:r>
       <w:r>
+        <w:rPr>
+          <w:noProof/>
+        </w:rPr>
         <w:drawing>
           <wp:inline distT="0" distB="0" distL="0" distR="0" wp14:anchorId="4A888540" wp14:editId="06321FA3">
             <wp:extent cx="6645910" cy="3389630"/>
@@ -1539,38 +1155,17 @@
     </w:p>
     <w:p>
       <w:r>
-        <w:t xml:space="preserve">Na </w:t>
-      </w:r>
-      <w:proofErr w:type="spellStart"/>
-      <w:r>
-        <w:t>UsuarioModule</w:t>
-      </w:r>
-      <w:proofErr w:type="spellEnd"/>
-      <w:r>
-        <w:t xml:space="preserve"> injeta a </w:t>
-      </w:r>
-      <w:proofErr w:type="spellStart"/>
-      <w:r>
-        <w:t>Class</w:t>
-      </w:r>
-      <w:proofErr w:type="spellEnd"/>
-      <w:r>
-        <w:t xml:space="preserve"> customizada com</w:t>
-      </w:r>
-      <w:r>
-        <w:t xml:space="preserve">o </w:t>
-      </w:r>
-      <w:proofErr w:type="spellStart"/>
-      <w:r>
-        <w:t>provider</w:t>
-      </w:r>
-      <w:proofErr w:type="spellEnd"/>
-      <w:r>
-        <w:t>.</w:t>
-      </w:r>
-    </w:p>
-    <w:p>
-      <w:r>
+        <w:t>Na UsuarioModule injeta a Class customizada com</w:t>
+      </w:r>
+      <w:r>
+        <w:t>o provider.</w:t>
+      </w:r>
+    </w:p>
+    <w:p>
+      <w:r>
+        <w:rPr>
+          <w:noProof/>
+        </w:rPr>
         <w:drawing>
           <wp:inline distT="0" distB="0" distL="0" distR="0" wp14:anchorId="2831F176" wp14:editId="4C5B3F11">
             <wp:extent cx="6645910" cy="2075180"/>
@@ -1610,27 +1205,14 @@
     </w:p>
     <w:p>
       <w:r>
-        <w:t xml:space="preserve">Injeta o </w:t>
-      </w:r>
-      <w:proofErr w:type="spellStart"/>
-      <w:r>
-        <w:t>decorator</w:t>
-      </w:r>
-      <w:proofErr w:type="spellEnd"/>
-      <w:r>
-        <w:t xml:space="preserve"> criado na </w:t>
-      </w:r>
-      <w:proofErr w:type="spellStart"/>
-      <w:r>
-        <w:t>CriaUsuarioDto</w:t>
-      </w:r>
-      <w:proofErr w:type="spellEnd"/>
-      <w:r>
-        <w:t>:</w:t>
-      </w:r>
-    </w:p>
-    <w:p>
-      <w:r>
+        <w:t>Injeta o decorator criado na CriaUsuarioDto:</w:t>
+      </w:r>
+    </w:p>
+    <w:p>
+      <w:r>
+        <w:rPr>
+          <w:noProof/>
+        </w:rPr>
         <w:drawing>
           <wp:inline distT="0" distB="0" distL="0" distR="0" wp14:anchorId="336BA5C4" wp14:editId="579706FE">
             <wp:extent cx="6645910" cy="2363470"/>
@@ -1681,6 +1263,9 @@
     </w:p>
     <w:p>
       <w:r>
+        <w:rPr>
+          <w:noProof/>
+        </w:rPr>
         <w:drawing>
           <wp:inline distT="0" distB="0" distL="0" distR="0" wp14:anchorId="4BE77244" wp14:editId="6DAB4FEF">
             <wp:extent cx="5581650" cy="2452170"/>
@@ -1719,33 +1304,15 @@
       </w:r>
     </w:p>
     <w:p>
-      <w:proofErr w:type="gramStart"/>
-      <w:r>
-        <w:t>Na usuário</w:t>
-      </w:r>
-      <w:proofErr w:type="gramEnd"/>
-      <w:r>
-        <w:t xml:space="preserve"> </w:t>
-      </w:r>
-      <w:proofErr w:type="spellStart"/>
-      <w:r>
-        <w:t>repository</w:t>
-      </w:r>
-      <w:proofErr w:type="spellEnd"/>
-      <w:r>
-        <w:t xml:space="preserve"> é necessário fazer ajustes, que transfere à usuário Entity a modelagem, </w:t>
-      </w:r>
-      <w:proofErr w:type="spellStart"/>
-      <w:r>
-        <w:t>tipando</w:t>
-      </w:r>
-      <w:proofErr w:type="spellEnd"/>
-      <w:r>
-        <w:t xml:space="preserve"> o objeto usuário: </w:t>
-      </w:r>
-    </w:p>
-    <w:p>
-      <w:r>
+      <w:r>
+        <w:t xml:space="preserve">Na usuário repository é necessário fazer ajustes, que transfere à usuário Entity a modelagem, tipando o objeto usuário: </w:t>
+      </w:r>
+    </w:p>
+    <w:p>
+      <w:r>
+        <w:rPr>
+          <w:noProof/>
+        </w:rPr>
         <w:drawing>
           <wp:inline distT="0" distB="0" distL="0" distR="0" wp14:anchorId="490A6609" wp14:editId="7ADCEC14">
             <wp:extent cx="5581650" cy="2144983"/>
@@ -1785,34 +1352,10 @@
     </w:p>
     <w:p>
       <w:r>
-        <w:t xml:space="preserve">Já na usuário </w:t>
-      </w:r>
-      <w:proofErr w:type="spellStart"/>
-      <w:r>
-        <w:t>controller</w:t>
-      </w:r>
-      <w:proofErr w:type="spellEnd"/>
-      <w:r>
-        <w:t xml:space="preserve"> </w:t>
-      </w:r>
-      <w:r>
-        <w:t xml:space="preserve">é necessário incluir na modelagem usuário Entity o </w:t>
-      </w:r>
-      <w:proofErr w:type="gramStart"/>
-      <w:r>
-        <w:t>objeto  que</w:t>
-      </w:r>
-      <w:proofErr w:type="gramEnd"/>
-      <w:r>
-        <w:t xml:space="preserve"> vem na </w:t>
-      </w:r>
-      <w:proofErr w:type="spellStart"/>
-      <w:r>
-        <w:t>request</w:t>
-      </w:r>
-      <w:proofErr w:type="spellEnd"/>
-      <w:r>
-        <w:t>, que já passou pelas validações necessárias.</w:t>
+        <w:t xml:space="preserve">Já na usuário controller </w:t>
+      </w:r>
+      <w:r>
+        <w:t>é necessário incluir na modelagem usuário Entity o objeto  que vem na request, que já passou pelas validações necessárias.</w:t>
       </w:r>
       <w:r>
         <w:t xml:space="preserve"> (setas vermelhas)</w:t>
@@ -1820,6 +1363,9 @@
     </w:p>
     <w:p>
       <w:r>
+        <w:rPr>
+          <w:noProof/>
+        </w:rPr>
         <w:drawing>
           <wp:inline distT="0" distB="0" distL="0" distR="0" wp14:anchorId="20BAAE9E" wp14:editId="17DB50A1">
             <wp:extent cx="5424732" cy="3514725"/>
@@ -1860,21 +1406,8 @@
     <w:p>
       <w:r>
         <w:lastRenderedPageBreak/>
-        <w:t xml:space="preserve">Aproveitamos </w:t>
-      </w:r>
-      <w:proofErr w:type="gramStart"/>
-      <w:r>
-        <w:t>pra</w:t>
-      </w:r>
-      <w:proofErr w:type="gramEnd"/>
-      <w:r>
-        <w:t xml:space="preserve"> incluir o id, usando a biblioteca </w:t>
-      </w:r>
-      <w:proofErr w:type="spellStart"/>
-      <w:r>
-        <w:t>uuid</w:t>
-      </w:r>
-      <w:proofErr w:type="spellEnd"/>
+        <w:t>Aproveitamos pra incluir o id, usando a biblioteca uuid</w:t>
+      </w:r>
       <w:r>
         <w:t>, para de rodar o projeto e roda o comando:</w:t>
       </w:r>
@@ -1883,73 +1416,26 @@
       <w:r>
         <w:t xml:space="preserve">$ </w:t>
       </w:r>
-      <w:proofErr w:type="spellStart"/>
-      <w:r>
-        <w:t>npm</w:t>
-      </w:r>
-      <w:proofErr w:type="spellEnd"/>
-      <w:r>
-        <w:t xml:space="preserve"> </w:t>
-      </w:r>
-      <w:proofErr w:type="spellStart"/>
-      <w:r>
-        <w:t>install</w:t>
-      </w:r>
-      <w:proofErr w:type="spellEnd"/>
-      <w:r>
-        <w:t xml:space="preserve"> </w:t>
-      </w:r>
-      <w:proofErr w:type="spellStart"/>
-      <w:r>
-        <w:t>uuid</w:t>
-      </w:r>
-      <w:proofErr w:type="spellEnd"/>
-    </w:p>
-    <w:p>
-      <w:r>
-        <w:t xml:space="preserve">Instalando os </w:t>
-      </w:r>
-      <w:proofErr w:type="spellStart"/>
-      <w:r>
-        <w:t>types</w:t>
-      </w:r>
-      <w:proofErr w:type="spellEnd"/>
-      <w:r>
-        <w:t>, do TS:</w:t>
+      <w:r>
+        <w:t>npm install uuid</w:t>
+      </w:r>
+    </w:p>
+    <w:p>
+      <w:r>
+        <w:t>Instalando os types, do TS:</w:t>
       </w:r>
     </w:p>
     <w:p>
       <w:r>
         <w:t xml:space="preserve">$ </w:t>
       </w:r>
-      <w:proofErr w:type="spellStart"/>
-      <w:r>
-        <w:t>npm</w:t>
-      </w:r>
-      <w:proofErr w:type="spellEnd"/>
-      <w:r>
-        <w:t xml:space="preserve"> </w:t>
-      </w:r>
-      <w:proofErr w:type="spellStart"/>
-      <w:r>
-        <w:t>install</w:t>
-      </w:r>
-      <w:proofErr w:type="spellEnd"/>
-      <w:r>
-        <w:t xml:space="preserve"> -D @types/uuid</w:t>
-      </w:r>
-    </w:p>
-    <w:p>
-      <w:r>
-        <w:t xml:space="preserve">E </w:t>
-      </w:r>
-      <w:proofErr w:type="spellStart"/>
-      <w:r>
-        <w:t>reestarta</w:t>
-      </w:r>
-      <w:proofErr w:type="spellEnd"/>
-      <w:r>
-        <w:t xml:space="preserve"> o projeto.</w:t>
+      <w:r>
+        <w:t>npm install -D @types/uuid</w:t>
+      </w:r>
+    </w:p>
+    <w:p>
+      <w:r>
+        <w:t>E reestarta o projeto.</w:t>
       </w:r>
     </w:p>
     <w:p>
@@ -1959,15 +1445,7 @@
     </w:p>
     <w:p>
       <w:r>
-        <w:t xml:space="preserve">E como retorno, restringimos o retorno dos dados, </w:t>
-      </w:r>
-      <w:proofErr w:type="spellStart"/>
-      <w:r>
-        <w:t>cfe</w:t>
-      </w:r>
-      <w:proofErr w:type="spellEnd"/>
-      <w:r>
-        <w:t xml:space="preserve"> seta verde.</w:t>
+        <w:t>E como retorno, restringimos o retorno dos dados, cfe seta verde.</w:t>
       </w:r>
     </w:p>
     <w:p>
@@ -1977,6 +1455,9 @@
     </w:p>
     <w:p>
       <w:r>
+        <w:rPr>
+          <w:noProof/>
+        </w:rPr>
         <w:drawing>
           <wp:inline distT="0" distB="0" distL="0" distR="0" wp14:anchorId="156924C9" wp14:editId="3A00BDEC">
             <wp:extent cx="5495925" cy="2225563"/>
@@ -2016,16 +1497,14 @@
     </w:p>
     <w:p>
       <w:r>
-        <w:t xml:space="preserve">Ajustando a </w:t>
-      </w:r>
-      <w:proofErr w:type="spellStart"/>
-      <w:r>
-        <w:t>controller</w:t>
-      </w:r>
-      <w:proofErr w:type="spellEnd"/>
-    </w:p>
-    <w:p>
-      <w:r>
+        <w:t>Ajustando a controller</w:t>
+      </w:r>
+    </w:p>
+    <w:p>
+      <w:r>
+        <w:rPr>
+          <w:noProof/>
+        </w:rPr>
         <w:drawing>
           <wp:inline distT="0" distB="0" distL="0" distR="0" wp14:anchorId="692C8F3D" wp14:editId="5B6183A9">
             <wp:extent cx="5840789" cy="2280285"/>
@@ -2072,28 +1551,12 @@
     <w:p>
       <w:r>
         <w:lastRenderedPageBreak/>
-        <w:t xml:space="preserve">Criando </w:t>
-      </w:r>
-      <w:proofErr w:type="spellStart"/>
-      <w:r>
-        <w:t>Metodo</w:t>
-      </w:r>
-      <w:proofErr w:type="spellEnd"/>
-      <w:r>
-        <w:t xml:space="preserve"> PUT</w:t>
-      </w:r>
-    </w:p>
-    <w:p>
-      <w:r>
-        <w:t xml:space="preserve">Copiar o arquivo </w:t>
-      </w:r>
-      <w:proofErr w:type="spellStart"/>
-      <w:r>
-        <w:t>criaUsuarioDto</w:t>
-      </w:r>
-      <w:proofErr w:type="spellEnd"/>
-      <w:r>
-        <w:t xml:space="preserve"> (</w:t>
+        <w:t>Criando Metodo PUT</w:t>
+      </w:r>
+    </w:p>
+    <w:p>
+      <w:r>
+        <w:t>Copiar o arquivo criaUsuarioDto (</w:t>
       </w:r>
       <w:r>
         <w:t>Ctrl + Shift + S – cria uma cópia do Arquivo</w:t>
@@ -2104,15 +1567,7 @@
     </w:p>
     <w:p>
       <w:r>
-        <w:t xml:space="preserve">Atualizando o nome da Classe e colocando o </w:t>
-      </w:r>
-      <w:proofErr w:type="spellStart"/>
-      <w:r>
-        <w:t>decorator</w:t>
-      </w:r>
-      <w:proofErr w:type="spellEnd"/>
-      <w:r>
-        <w:t xml:space="preserve"> @IsOptional que informa que aquele parâmetro pode ou não ser repassado na requisição.</w:t>
+        <w:t>Atualizando o nome da Classe e colocando o decorator @IsOptional que informa que aquele parâmetro pode ou não ser repassado na requisição.</w:t>
       </w:r>
     </w:p>
     <w:p>
@@ -2123,6 +1578,7 @@
       </w:pPr>
       <w:r>
         <w:rPr>
+          <w:noProof/>
           <w:u w:val="single"/>
         </w:rPr>
         <w:drawing>
@@ -2165,27 +1621,17 @@
     <w:p/>
     <w:p>
       <w:r>
-        <w:t xml:space="preserve">No usuário </w:t>
-      </w:r>
-      <w:proofErr w:type="spellStart"/>
-      <w:r>
-        <w:t>controller</w:t>
-      </w:r>
-      <w:proofErr w:type="spellEnd"/>
-      <w:r>
-        <w:t xml:space="preserve"> criamos o método </w:t>
-      </w:r>
-      <w:proofErr w:type="spellStart"/>
-      <w:r>
-        <w:t>atualiza</w:t>
+        <w:t>No usuário controller criamos o método atualiza</w:t>
       </w:r>
       <w:r>
         <w:t>Usuario</w:t>
       </w:r>
-      <w:proofErr w:type="spellEnd"/>
-    </w:p>
-    <w:p>
-      <w:r>
+    </w:p>
+    <w:p>
+      <w:r>
+        <w:rPr>
+          <w:noProof/>
+        </w:rPr>
         <w:drawing>
           <wp:inline distT="0" distB="0" distL="0" distR="0" wp14:anchorId="4B73C3DB" wp14:editId="0D556509">
             <wp:extent cx="6645910" cy="1813560"/>
@@ -2225,19 +1671,14 @@
     </w:p>
     <w:p>
       <w:r>
-        <w:t xml:space="preserve">E na </w:t>
-      </w:r>
-      <w:proofErr w:type="spellStart"/>
-      <w:r>
-        <w:t>repository</w:t>
-      </w:r>
-      <w:proofErr w:type="spellEnd"/>
-      <w:r>
-        <w:t>:</w:t>
-      </w:r>
-    </w:p>
-    <w:p>
-      <w:r>
+        <w:t>E na repository:</w:t>
+      </w:r>
+    </w:p>
+    <w:p>
+      <w:r>
+        <w:rPr>
+          <w:noProof/>
+        </w:rPr>
         <w:drawing>
           <wp:inline distT="0" distB="0" distL="0" distR="0" wp14:anchorId="209AEE96" wp14:editId="7825A4B6">
             <wp:extent cx="6645910" cy="3235960"/>
@@ -2278,29 +1719,17 @@
     <w:p>
       <w:r>
         <w:lastRenderedPageBreak/>
-        <w:t xml:space="preserve">Ajuste do método atualiza </w:t>
-      </w:r>
-      <w:proofErr w:type="gramStart"/>
-      <w:r>
-        <w:t>pra</w:t>
-      </w:r>
-      <w:proofErr w:type="gramEnd"/>
-      <w:r>
-        <w:t xml:space="preserve"> reaproveitar a lógica que movemos pra função </w:t>
-      </w:r>
-      <w:proofErr w:type="spellStart"/>
-      <w:r>
-        <w:t>buscaPorId</w:t>
-      </w:r>
-      <w:proofErr w:type="spellEnd"/>
-      <w:r>
-        <w:t>:</w:t>
+        <w:t xml:space="preserve">Ajuste do método atualiza pra reaproveitar a lógica que movemos pra função </w:t>
+      </w:r>
+      <w:r>
+        <w:t>buscaPorId:</w:t>
       </w:r>
     </w:p>
     <w:p/>
     <w:p>
       <w:r>
         <w:rPr>
+          <w:noProof/>
           <w:u w:val="single"/>
         </w:rPr>
         <w:drawing>
@@ -2344,31 +1773,21 @@
       </w:r>
     </w:p>
     <w:p>
-      <w:proofErr w:type="gramStart"/>
       <w:r>
         <w:lastRenderedPageBreak/>
-        <w:t>Criando  o</w:t>
-      </w:r>
-      <w:proofErr w:type="gramEnd"/>
-      <w:r>
-        <w:t xml:space="preserve"> método DELETE</w:t>
-      </w:r>
-    </w:p>
-    <w:p>
-      <w:r>
-        <w:t xml:space="preserve">Na </w:t>
-      </w:r>
-      <w:proofErr w:type="spellStart"/>
-      <w:r>
-        <w:t>controller</w:t>
-      </w:r>
-      <w:proofErr w:type="spellEnd"/>
-      <w:r>
-        <w:t xml:space="preserve"> usuário incluímos o método:</w:t>
-      </w:r>
-    </w:p>
-    <w:p>
-      <w:r>
+        <w:t>Criando  o método DELETE</w:t>
+      </w:r>
+    </w:p>
+    <w:p>
+      <w:r>
+        <w:t>Na controller usuário incluímos o método:</w:t>
+      </w:r>
+    </w:p>
+    <w:p>
+      <w:r>
+        <w:rPr>
+          <w:noProof/>
+        </w:rPr>
         <w:drawing>
           <wp:inline distT="0" distB="0" distL="0" distR="0" wp14:anchorId="3A8E2FA0" wp14:editId="543DAE6D">
             <wp:extent cx="6645910" cy="2292985"/>
@@ -2409,17 +1828,8 @@
     <w:p/>
     <w:p>
       <w:r>
-        <w:t xml:space="preserve">Na </w:t>
-      </w:r>
-      <w:proofErr w:type="spellStart"/>
-      <w:r>
-        <w:t>repository</w:t>
-      </w:r>
-      <w:proofErr w:type="spellEnd"/>
-      <w:r>
-        <w:t xml:space="preserve"> do usuário, já ajustada a função atualiza para compartilhar o método que </w:t>
-      </w:r>
-      <w:proofErr w:type="spellStart"/>
+        <w:t xml:space="preserve">Na repository do usuário, já ajustada a função atualiza para compartilhar o método que </w:t>
+      </w:r>
       <w:r>
         <w:t>busca</w:t>
       </w:r>
@@ -2435,13 +1845,15 @@
       <w:r>
         <w:t>d</w:t>
       </w:r>
-      <w:proofErr w:type="spellEnd"/>
       <w:r>
         <w:t>, incluímos o método remove:</w:t>
       </w:r>
     </w:p>
     <w:p>
       <w:r>
+        <w:rPr>
+          <w:noProof/>
+        </w:rPr>
         <w:drawing>
           <wp:inline distT="0" distB="0" distL="0" distR="0" wp14:anchorId="3EA28E51" wp14:editId="568E2F81">
             <wp:extent cx="6645910" cy="3829685"/>
@@ -2478,6 +1890,191 @@
           </wp:inline>
         </w:drawing>
       </w:r>
+    </w:p>
+    <w:p>
+      <w:r>
+        <w:br w:type="page"/>
+      </w:r>
+    </w:p>
+    <w:p>
+      <w:r>
+        <w:lastRenderedPageBreak/>
+        <w:t>Configurando o Docker pra trabalhar com o P</w:t>
+      </w:r>
+      <w:r>
+        <w:t>ostgres</w:t>
+      </w:r>
+      <w:r>
+        <w:t>. Criar o arquivo na raiz do projeto:</w:t>
+      </w:r>
+    </w:p>
+    <w:p>
+      <w:r>
+        <w:drawing>
+          <wp:inline distT="0" distB="0" distL="0" distR="0" wp14:anchorId="5229EF5F" wp14:editId="28DEFA65">
+            <wp:extent cx="5707159" cy="5242560"/>
+            <wp:effectExtent l="0" t="0" r="8255" b="0"/>
+            <wp:docPr id="367317802" name="Imagem 1"/>
+            <wp:cNvGraphicFramePr>
+              <a:graphicFrameLocks xmlns:a="http://schemas.openxmlformats.org/drawingml/2006/main" noChangeAspect="1"/>
+            </wp:cNvGraphicFramePr>
+            <a:graphic xmlns:a="http://schemas.openxmlformats.org/drawingml/2006/main">
+              <a:graphicData uri="http://schemas.openxmlformats.org/drawingml/2006/picture">
+                <pic:pic xmlns:pic="http://schemas.openxmlformats.org/drawingml/2006/picture">
+                  <pic:nvPicPr>
+                    <pic:cNvPr id="367317802" name=""/>
+                    <pic:cNvPicPr/>
+                  </pic:nvPicPr>
+                  <pic:blipFill>
+                    <a:blip r:embed="rId35"/>
+                    <a:stretch>
+                      <a:fillRect/>
+                    </a:stretch>
+                  </pic:blipFill>
+                  <pic:spPr>
+                    <a:xfrm>
+                      <a:off x="0" y="0"/>
+                      <a:ext cx="5716522" cy="5251160"/>
+                    </a:xfrm>
+                    <a:prstGeom prst="rect">
+                      <a:avLst/>
+                    </a:prstGeom>
+                  </pic:spPr>
+                </pic:pic>
+              </a:graphicData>
+            </a:graphic>
+          </wp:inline>
+        </w:drawing>
+      </w:r>
+    </w:p>
+    <w:p>
+      <w:r>
+        <w:t>Configurar o env, também na raiz do projeto:</w:t>
+      </w:r>
+    </w:p>
+    <w:p>
+      <w:r>
+        <w:drawing>
+          <wp:inline distT="0" distB="0" distL="0" distR="0" wp14:anchorId="126347D4" wp14:editId="0089EE3A">
+            <wp:extent cx="5676900" cy="3169842"/>
+            <wp:effectExtent l="0" t="0" r="0" b="0"/>
+            <wp:docPr id="839567509" name="Imagem 1" descr="Tela de computador com letras e números em fundo preto&#10;&#10;Descrição gerada automaticamente"/>
+            <wp:cNvGraphicFramePr>
+              <a:graphicFrameLocks xmlns:a="http://schemas.openxmlformats.org/drawingml/2006/main" noChangeAspect="1"/>
+            </wp:cNvGraphicFramePr>
+            <a:graphic xmlns:a="http://schemas.openxmlformats.org/drawingml/2006/main">
+              <a:graphicData uri="http://schemas.openxmlformats.org/drawingml/2006/picture">
+                <pic:pic xmlns:pic="http://schemas.openxmlformats.org/drawingml/2006/picture">
+                  <pic:nvPicPr>
+                    <pic:cNvPr id="839567509" name="Imagem 1" descr="Tela de computador com letras e números em fundo preto&#10;&#10;Descrição gerada automaticamente"/>
+                    <pic:cNvPicPr/>
+                  </pic:nvPicPr>
+                  <pic:blipFill>
+                    <a:blip r:embed="rId36"/>
+                    <a:stretch>
+                      <a:fillRect/>
+                    </a:stretch>
+                  </pic:blipFill>
+                  <pic:spPr>
+                    <a:xfrm>
+                      <a:off x="0" y="0"/>
+                      <a:ext cx="5695479" cy="3180216"/>
+                    </a:xfrm>
+                    <a:prstGeom prst="rect">
+                      <a:avLst/>
+                    </a:prstGeom>
+                  </pic:spPr>
+                </pic:pic>
+              </a:graphicData>
+            </a:graphic>
+          </wp:inline>
+        </w:drawing>
+      </w:r>
+    </w:p>
+    <w:p>
+      <w:r>
+        <w:t xml:space="preserve">Rodar o comando, pra subir o BD: </w:t>
+      </w:r>
+    </w:p>
+    <w:p>
+      <w:r>
+        <w:t xml:space="preserve">$ </w:t>
+      </w:r>
+      <w:r>
+        <w:t>docker-compose up -d</w:t>
+      </w:r>
+    </w:p>
+    <w:p>
+      <w:r>
+        <w:lastRenderedPageBreak/>
+        <w:t>Instalar a biblioteca de ORM que persistirá os dados no banco. Neste caso utilizaremo</w:t>
+      </w:r>
+      <w:r>
+        <w:t>s</w:t>
+      </w:r>
+      <w:r>
+        <w:t xml:space="preserve"> o TypeORM, comando:</w:t>
+      </w:r>
+      <w:r>
+        <w:br/>
+        <w:t xml:space="preserve">$ </w:t>
+      </w:r>
+      <w:r>
+        <w:t>npm install @nestjs/typeorm typeorm</w:t>
+      </w:r>
+    </w:p>
+    <w:p/>
+    <w:p>
+      <w:r>
+        <w:t>Por convenção, criar uma pasta na raiz, chamada config, e dentro o arquivo de configuração do BD</w:t>
+      </w:r>
+    </w:p>
+    <w:p>
+      <w:r>
+        <w:drawing>
+          <wp:inline distT="0" distB="0" distL="0" distR="0" wp14:anchorId="56859256" wp14:editId="2911BA17">
+            <wp:extent cx="6645910" cy="3014980"/>
+            <wp:effectExtent l="0" t="0" r="2540" b="0"/>
+            <wp:docPr id="1462222440" name="Imagem 1" descr="Texto&#10;&#10;Descrição gerada automaticamente"/>
+            <wp:cNvGraphicFramePr>
+              <a:graphicFrameLocks xmlns:a="http://schemas.openxmlformats.org/drawingml/2006/main" noChangeAspect="1"/>
+            </wp:cNvGraphicFramePr>
+            <a:graphic xmlns:a="http://schemas.openxmlformats.org/drawingml/2006/main">
+              <a:graphicData uri="http://schemas.openxmlformats.org/drawingml/2006/picture">
+                <pic:pic xmlns:pic="http://schemas.openxmlformats.org/drawingml/2006/picture">
+                  <pic:nvPicPr>
+                    <pic:cNvPr id="1462222440" name="Imagem 1" descr="Texto&#10;&#10;Descrição gerada automaticamente"/>
+                    <pic:cNvPicPr/>
+                  </pic:nvPicPr>
+                  <pic:blipFill>
+                    <a:blip r:embed="rId37"/>
+                    <a:stretch>
+                      <a:fillRect/>
+                    </a:stretch>
+                  </pic:blipFill>
+                  <pic:spPr>
+                    <a:xfrm>
+                      <a:off x="0" y="0"/>
+                      <a:ext cx="6645910" cy="3014980"/>
+                    </a:xfrm>
+                    <a:prstGeom prst="rect">
+                      <a:avLst/>
+                    </a:prstGeom>
+                  </pic:spPr>
+                </pic:pic>
+              </a:graphicData>
+            </a:graphic>
+          </wp:inline>
+        </w:drawing>
+      </w:r>
+    </w:p>
+    <w:p/>
+    <w:p>
+      <w:pPr>
+        <w:rPr>
+          <w:u w:val="single"/>
+        </w:rPr>
+      </w:pPr>
     </w:p>
     <w:sectPr>
       <w:pgSz w:w="11906" w:h="16838"/>

</xml_diff>

<commit_message>
configuracao variaveis de ambiente no env
</commit_message>
<xml_diff>
--- a/anotacoes.docx
+++ b/anotacoes.docx
@@ -9,8 +9,21 @@
     </w:p>
     <w:p>
       <w:r>
-        <w:t>$ npx @nestjs/cli new nome_projeto</w:t>
-      </w:r>
+        <w:t xml:space="preserve">$ </w:t>
+      </w:r>
+      <w:proofErr w:type="spellStart"/>
+      <w:r>
+        <w:t>npx</w:t>
+      </w:r>
+      <w:proofErr w:type="spellEnd"/>
+      <w:r>
+        <w:t xml:space="preserve"> @nestjs/cli new </w:t>
+      </w:r>
+      <w:proofErr w:type="spellStart"/>
+      <w:r>
+        <w:t>nome_projeto</w:t>
+      </w:r>
+      <w:proofErr w:type="spellEnd"/>
     </w:p>
     <w:p/>
     <w:p/>
@@ -32,8 +45,13 @@
     </w:p>
     <w:p>
       <w:r>
-        <w:t>$ npm</w:t>
-      </w:r>
+        <w:t xml:space="preserve">$ </w:t>
+      </w:r>
+      <w:proofErr w:type="spellStart"/>
+      <w:r>
+        <w:t>npm</w:t>
+      </w:r>
+      <w:proofErr w:type="spellEnd"/>
     </w:p>
     <w:p/>
     <w:p>
@@ -43,8 +61,21 @@
     </w:p>
     <w:p>
       <w:r>
-        <w:t>$ cd nome_projeto</w:t>
-      </w:r>
+        <w:t xml:space="preserve">$ </w:t>
+      </w:r>
+      <w:proofErr w:type="spellStart"/>
+      <w:r>
+        <w:t>cd</w:t>
+      </w:r>
+      <w:proofErr w:type="spellEnd"/>
+      <w:r>
+        <w:t xml:space="preserve"> </w:t>
+      </w:r>
+      <w:proofErr w:type="spellStart"/>
+      <w:r>
+        <w:t>nome_projeto</w:t>
+      </w:r>
+      <w:proofErr w:type="spellEnd"/>
     </w:p>
     <w:p/>
     <w:p>
@@ -62,8 +93,30 @@
         <w:rPr>
           <w:lang w:val="en-US"/>
         </w:rPr>
-        <w:t>$ npm start</w:t>
-      </w:r>
+        <w:t xml:space="preserve">$ </w:t>
+      </w:r>
+      <w:proofErr w:type="spellStart"/>
+      <w:r>
+        <w:rPr>
+          <w:lang w:val="en-US"/>
+        </w:rPr>
+        <w:t>npm</w:t>
+      </w:r>
+      <w:proofErr w:type="spellEnd"/>
+      <w:r>
+        <w:rPr>
+          <w:lang w:val="en-US"/>
+        </w:rPr>
+        <w:t xml:space="preserve"> </w:t>
+      </w:r>
+      <w:proofErr w:type="gramStart"/>
+      <w:r>
+        <w:rPr>
+          <w:lang w:val="en-US"/>
+        </w:rPr>
+        <w:t>start</w:t>
+      </w:r>
+      <w:proofErr w:type="gramEnd"/>
     </w:p>
     <w:p>
       <w:pPr>
@@ -75,8 +128,32 @@
         <w:rPr>
           <w:lang w:val="en-US"/>
         </w:rPr>
-        <w:t>$ npm run start:dev</w:t>
-      </w:r>
+        <w:t xml:space="preserve">$ </w:t>
+      </w:r>
+      <w:proofErr w:type="spellStart"/>
+      <w:r>
+        <w:rPr>
+          <w:lang w:val="en-US"/>
+        </w:rPr>
+        <w:t>npm</w:t>
+      </w:r>
+      <w:proofErr w:type="spellEnd"/>
+      <w:r>
+        <w:rPr>
+          <w:lang w:val="en-US"/>
+        </w:rPr>
+        <w:t xml:space="preserve"> run </w:t>
+      </w:r>
+      <w:proofErr w:type="spellStart"/>
+      <w:proofErr w:type="gramStart"/>
+      <w:r>
+        <w:rPr>
+          <w:lang w:val="en-US"/>
+        </w:rPr>
+        <w:t>start:dev</w:t>
+      </w:r>
+      <w:proofErr w:type="spellEnd"/>
+      <w:proofErr w:type="gramEnd"/>
     </w:p>
     <w:p>
       <w:pPr>
@@ -87,7 +164,15 @@
     </w:p>
     <w:p>
       <w:r>
-        <w:t>Inserir a Controller:</w:t>
+        <w:t xml:space="preserve">Inserir a </w:t>
+      </w:r>
+      <w:proofErr w:type="spellStart"/>
+      <w:r>
+        <w:t>Controller</w:t>
+      </w:r>
+      <w:proofErr w:type="spellEnd"/>
+      <w:r>
+        <w:t>:</w:t>
       </w:r>
     </w:p>
     <w:p>
@@ -145,7 +230,15 @@
     <w:p/>
     <w:p>
       <w:r>
-        <w:t>Simular um BD com Repository:</w:t>
+        <w:t xml:space="preserve">Simular um BD com </w:t>
+      </w:r>
+      <w:proofErr w:type="spellStart"/>
+      <w:r>
+        <w:t>Repository</w:t>
+      </w:r>
+      <w:proofErr w:type="spellEnd"/>
+      <w:r>
+        <w:t>:</w:t>
       </w:r>
     </w:p>
     <w:p>
@@ -194,7 +287,20 @@
     <w:p/>
     <w:p>
       <w:r>
-        <w:t>Atualizar a app.module.ts:</w:t>
+        <w:t xml:space="preserve">Atualizar a </w:t>
+      </w:r>
+      <w:proofErr w:type="spellStart"/>
+      <w:proofErr w:type="gramStart"/>
+      <w:r>
+        <w:t>app.module</w:t>
+      </w:r>
+      <w:proofErr w:type="gramEnd"/>
+      <w:r>
+        <w:t>.ts</w:t>
+      </w:r>
+      <w:proofErr w:type="spellEnd"/>
+      <w:r>
+        <w:t>:</w:t>
       </w:r>
     </w:p>
     <w:p>
@@ -246,9 +352,14 @@
       </w:r>
     </w:p>
     <w:p>
+      <w:proofErr w:type="spellStart"/>
       <w:r>
         <w:lastRenderedPageBreak/>
-        <w:t>Refatorando a aplicação:</w:t>
+        <w:t>Refatorando</w:t>
+      </w:r>
+      <w:proofErr w:type="spellEnd"/>
+      <w:r>
+        <w:t xml:space="preserve"> a aplicação:</w:t>
       </w:r>
     </w:p>
     <w:p>
@@ -294,8 +405,13 @@
       </w:r>
     </w:p>
     <w:p>
-      <w:r>
-        <w:t>Usuario Module:</w:t>
+      <w:proofErr w:type="spellStart"/>
+      <w:r>
+        <w:t>Usuario</w:t>
+      </w:r>
+      <w:proofErr w:type="spellEnd"/>
+      <w:r>
+        <w:t xml:space="preserve"> Module:</w:t>
       </w:r>
     </w:p>
     <w:p>
@@ -395,8 +511,13 @@
     <w:p>
       <w:r>
         <w:lastRenderedPageBreak/>
-        <w:t>Injeção de Dependencia</w:t>
-      </w:r>
+        <w:t xml:space="preserve">Injeção de </w:t>
+      </w:r>
+      <w:proofErr w:type="spellStart"/>
+      <w:r>
+        <w:t>Dependencia</w:t>
+      </w:r>
+      <w:proofErr w:type="spellEnd"/>
       <w:r>
         <w:t>:</w:t>
       </w:r>
@@ -495,7 +616,33 @@
     </w:p>
     <w:p>
       <w:r>
-        <w:t>Transformando o usuário.repository em providers, incluindo o decorator @Injectable</w:t>
+        <w:t xml:space="preserve">Transformando o </w:t>
+      </w:r>
+      <w:proofErr w:type="spellStart"/>
+      <w:proofErr w:type="gramStart"/>
+      <w:r>
+        <w:t>usuário.repository</w:t>
+      </w:r>
+      <w:proofErr w:type="spellEnd"/>
+      <w:proofErr w:type="gramEnd"/>
+      <w:r>
+        <w:t xml:space="preserve"> em </w:t>
+      </w:r>
+      <w:proofErr w:type="spellStart"/>
+      <w:r>
+        <w:t>providers</w:t>
+      </w:r>
+      <w:proofErr w:type="spellEnd"/>
+      <w:r>
+        <w:t xml:space="preserve">, incluindo o </w:t>
+      </w:r>
+      <w:proofErr w:type="spellStart"/>
+      <w:r>
+        <w:t>decorator</w:t>
+      </w:r>
+      <w:proofErr w:type="spellEnd"/>
+      <w:r>
+        <w:t xml:space="preserve"> @Injectable</w:t>
       </w:r>
     </w:p>
     <w:p>
@@ -548,15 +695,49 @@
       </w:pPr>
       <w:r>
         <w:lastRenderedPageBreak/>
-        <w:t>DTO – Data Transfer Object</w:t>
-      </w:r>
-      <w:r>
-        <w:t xml:space="preserve"> = Request no Laravel</w:t>
-      </w:r>
-    </w:p>
-    <w:p>
-      <w:r>
-        <w:t>É um recurso moderno utilizado pra transferir dados entre as camadas da aplicação.</w:t>
+        <w:t xml:space="preserve">DTO – Data </w:t>
+      </w:r>
+      <w:proofErr w:type="spellStart"/>
+      <w:r>
+        <w:t>Transfer</w:t>
+      </w:r>
+      <w:proofErr w:type="spellEnd"/>
+      <w:r>
+        <w:t xml:space="preserve"> </w:t>
+      </w:r>
+      <w:proofErr w:type="spellStart"/>
+      <w:r>
+        <w:t>Object</w:t>
+      </w:r>
+      <w:proofErr w:type="spellEnd"/>
+      <w:r>
+        <w:t xml:space="preserve"> = </w:t>
+      </w:r>
+      <w:proofErr w:type="spellStart"/>
+      <w:r>
+        <w:t>Request</w:t>
+      </w:r>
+      <w:proofErr w:type="spellEnd"/>
+      <w:r>
+        <w:t xml:space="preserve"> no </w:t>
+      </w:r>
+      <w:proofErr w:type="spellStart"/>
+      <w:r>
+        <w:t>Laravel</w:t>
+      </w:r>
+      <w:proofErr w:type="spellEnd"/>
+    </w:p>
+    <w:p>
+      <w:r>
+        <w:t xml:space="preserve">É um recurso moderno utilizado </w:t>
+      </w:r>
+      <w:proofErr w:type="gramStart"/>
+      <w:r>
+        <w:t>pra</w:t>
+      </w:r>
+      <w:proofErr w:type="gramEnd"/>
+      <w:r>
+        <w:t xml:space="preserve"> transferir dados entre as camadas da aplicação.</w:t>
       </w:r>
       <w:r>
         <w:br/>
@@ -612,7 +793,25 @@
     </w:p>
     <w:p>
       <w:r>
-        <w:t>Na usuário.controller já identifica o tipo do objeto objeto que será criado, utilizando este recurso DTO.</w:t>
+        <w:t xml:space="preserve">Na </w:t>
+      </w:r>
+      <w:proofErr w:type="spellStart"/>
+      <w:proofErr w:type="gramStart"/>
+      <w:r>
+        <w:t>usuário.controller</w:t>
+      </w:r>
+      <w:proofErr w:type="spellEnd"/>
+      <w:proofErr w:type="gramEnd"/>
+      <w:r>
+        <w:t xml:space="preserve"> já identifica o tipo do objeto </w:t>
+      </w:r>
+      <w:proofErr w:type="spellStart"/>
+      <w:r>
+        <w:t>objeto</w:t>
+      </w:r>
+      <w:proofErr w:type="spellEnd"/>
+      <w:r>
+        <w:t xml:space="preserve"> que será criado, utilizando este recurso DTO.</w:t>
       </w:r>
     </w:p>
     <w:p>
@@ -665,7 +864,15 @@
     </w:p>
     <w:p>
       <w:r>
-        <w:t>Parar o projeto e Rodar no terminal o</w:t>
+        <w:t xml:space="preserve">Parar o projeto </w:t>
+      </w:r>
+      <w:proofErr w:type="gramStart"/>
+      <w:r>
+        <w:t>e Rodar</w:t>
+      </w:r>
+      <w:proofErr w:type="gramEnd"/>
+      <w:r>
+        <w:t xml:space="preserve"> no terminal o</w:t>
       </w:r>
       <w:r>
         <w:t>s</w:t>
@@ -692,19 +899,43 @@
         </w:rPr>
         <w:t xml:space="preserve">$ </w:t>
       </w:r>
+      <w:proofErr w:type="spellStart"/>
       <w:r>
         <w:rPr>
           <w:lang w:val="en-US"/>
         </w:rPr>
-        <w:t>npm install class-validator class-transformer</w:t>
-      </w:r>
+        <w:t>npm</w:t>
+      </w:r>
+      <w:proofErr w:type="spellEnd"/>
+      <w:r>
+        <w:rPr>
+          <w:lang w:val="en-US"/>
+        </w:rPr>
+        <w:t xml:space="preserve"> install class-validator class-</w:t>
+      </w:r>
+      <w:proofErr w:type="gramStart"/>
+      <w:r>
+        <w:rPr>
+          <w:lang w:val="en-US"/>
+        </w:rPr>
+        <w:t>transformer</w:t>
+      </w:r>
+      <w:proofErr w:type="gramEnd"/>
     </w:p>
     <w:p>
       <w:r>
         <w:t xml:space="preserve">Ajustar na Criação da classe </w:t>
       </w:r>
       <w:r>
-        <w:t>DTO os decorators importados nos pacotes de validação.</w:t>
+        <w:t xml:space="preserve">DTO os </w:t>
+      </w:r>
+      <w:proofErr w:type="spellStart"/>
+      <w:r>
+        <w:t>decorators</w:t>
+      </w:r>
+      <w:proofErr w:type="spellEnd"/>
+      <w:r>
+        <w:t xml:space="preserve"> importados nos pacotes de validação.</w:t>
       </w:r>
     </w:p>
     <w:p>
@@ -765,7 +996,23 @@
         <w:t>a</w:t>
       </w:r>
       <w:r>
-        <w:t xml:space="preserve"> class main.ts que a validação será global:</w:t>
+        <w:t xml:space="preserve"> </w:t>
+      </w:r>
+      <w:proofErr w:type="spellStart"/>
+      <w:r>
+        <w:t>class</w:t>
+      </w:r>
+      <w:proofErr w:type="spellEnd"/>
+      <w:r>
+        <w:t xml:space="preserve"> </w:t>
+      </w:r>
+      <w:proofErr w:type="spellStart"/>
+      <w:r>
+        <w:t>main.ts</w:t>
+      </w:r>
+      <w:proofErr w:type="spellEnd"/>
+      <w:r>
+        <w:t xml:space="preserve"> que a validação será global:</w:t>
       </w:r>
     </w:p>
     <w:p>
@@ -817,14 +1064,24 @@
       <w:r>
         <w:t>*</w:t>
       </w:r>
+      <w:proofErr w:type="spellStart"/>
       <w:r>
         <w:t>t</w:t>
       </w:r>
       <w:r>
         <w:t>ransform</w:t>
       </w:r>
-      <w:r>
-        <w:t xml:space="preserve"> (transforma o json d</w:t>
+      <w:proofErr w:type="spellEnd"/>
+      <w:r>
+        <w:t xml:space="preserve"> (transforma o </w:t>
+      </w:r>
+      <w:proofErr w:type="spellStart"/>
+      <w:r>
+        <w:t>json</w:t>
+      </w:r>
+      <w:proofErr w:type="spellEnd"/>
+      <w:r>
+        <w:t xml:space="preserve"> d</w:t>
       </w:r>
       <w:r>
         <w:t>a requisição no objeto para o Nest)</w:t>
@@ -837,8 +1094,13 @@
       <w:r>
         <w:t>*</w:t>
       </w:r>
-      <w:r>
-        <w:t xml:space="preserve">whitelist </w:t>
+      <w:proofErr w:type="spellStart"/>
+      <w:r>
+        <w:t>whitelist</w:t>
+      </w:r>
+      <w:proofErr w:type="spellEnd"/>
+      <w:r>
+        <w:t xml:space="preserve"> </w:t>
       </w:r>
       <w:r>
         <w:t>(</w:t>
@@ -847,10 +1109,26 @@
         <w:t>faz</w:t>
       </w:r>
       <w:r>
-        <w:t xml:space="preserve"> que o p</w:t>
-      </w:r>
-      <w:r>
-        <w:t>ipe desconsidere todas as propriedades que vierem na req que não constam no DTO, não recebendo e não acusando nenhum erro)</w:t>
+        <w:t xml:space="preserve"> que o </w:t>
+      </w:r>
+      <w:proofErr w:type="spellStart"/>
+      <w:r>
+        <w:t>p</w:t>
+      </w:r>
+      <w:r>
+        <w:t>ipe</w:t>
+      </w:r>
+      <w:proofErr w:type="spellEnd"/>
+      <w:r>
+        <w:t xml:space="preserve"> desconsidere todas as propriedades que vierem na </w:t>
+      </w:r>
+      <w:proofErr w:type="spellStart"/>
+      <w:r>
+        <w:t>req</w:t>
+      </w:r>
+      <w:proofErr w:type="spellEnd"/>
+      <w:r>
+        <w:t xml:space="preserve"> que não constam no DTO, não recebendo e não acusando nenhum erro)</w:t>
       </w:r>
     </w:p>
     <w:p>
@@ -861,13 +1139,34 @@
         <w:t>*</w:t>
       </w:r>
       <w:r>
-        <w:t xml:space="preserve"> forbidNonWhitelisted</w:t>
-      </w:r>
-      <w:r>
-        <w:t xml:space="preserve"> (lança uma excessão s</w:t>
-      </w:r>
-      <w:r>
-        <w:t>e vier na req dados não constante na DTO)</w:t>
+        <w:t xml:space="preserve"> </w:t>
+      </w:r>
+      <w:proofErr w:type="spellStart"/>
+      <w:r>
+        <w:t>forbidNonWhitelisted</w:t>
+      </w:r>
+      <w:proofErr w:type="spellEnd"/>
+      <w:r>
+        <w:t xml:space="preserve"> (lança uma </w:t>
+      </w:r>
+      <w:proofErr w:type="spellStart"/>
+      <w:r>
+        <w:t>excessão</w:t>
+      </w:r>
+      <w:proofErr w:type="spellEnd"/>
+      <w:r>
+        <w:t xml:space="preserve"> s</w:t>
+      </w:r>
+      <w:r>
+        <w:t xml:space="preserve">e vier na </w:t>
+      </w:r>
+      <w:proofErr w:type="spellStart"/>
+      <w:r>
+        <w:t>req</w:t>
+      </w:r>
+      <w:proofErr w:type="spellEnd"/>
+      <w:r>
+        <w:t xml:space="preserve"> dados não constante na DTO)</w:t>
       </w:r>
     </w:p>
     <w:p>
@@ -932,7 +1231,21 @@
         <w:rPr>
           <w:u w:val="single"/>
         </w:rPr>
-        <w:t>Lista de Decorators:</w:t>
+        <w:t xml:space="preserve">Lista de </w:t>
+      </w:r>
+      <w:proofErr w:type="spellStart"/>
+      <w:r>
+        <w:rPr>
+          <w:u w:val="single"/>
+        </w:rPr>
+        <w:t>Decorators</w:t>
+      </w:r>
+      <w:proofErr w:type="spellEnd"/>
+      <w:r>
+        <w:rPr>
+          <w:u w:val="single"/>
+        </w:rPr>
+        <w:t>:</w:t>
       </w:r>
     </w:p>
     <w:p>
@@ -976,14 +1289,30 @@
           <w:u w:val="single"/>
         </w:rPr>
         <w:lastRenderedPageBreak/>
-        <w:t>Customizando Validators</w:t>
-      </w:r>
+        <w:t xml:space="preserve">Customizando </w:t>
+      </w:r>
+      <w:proofErr w:type="spellStart"/>
       <w:r>
         <w:rPr>
           <w:u w:val="single"/>
         </w:rPr>
-        <w:t>/Decorators</w:t>
-      </w:r>
+        <w:t>Validators</w:t>
+      </w:r>
+      <w:proofErr w:type="spellEnd"/>
+      <w:r>
+        <w:rPr>
+          <w:u w:val="single"/>
+        </w:rPr>
+        <w:t>/</w:t>
+      </w:r>
+      <w:proofErr w:type="spellStart"/>
+      <w:r>
+        <w:rPr>
+          <w:u w:val="single"/>
+        </w:rPr>
+        <w:t>Decorators</w:t>
+      </w:r>
+      <w:proofErr w:type="spellEnd"/>
     </w:p>
     <w:p>
       <w:pPr>
@@ -1012,7 +1341,15 @@
     </w:p>
     <w:p>
       <w:r>
-        <w:t>Criando uma validação personalizada. Indicando no @ValidatorConstraint ser assíncrona, porque o método depende do retorno se já existe ou não este email cadastrado.</w:t>
+        <w:t xml:space="preserve">Criando uma validação personalizada. Indicando no @ValidatorConstraint ser assíncrona, porque o método depende do retorno se já existe ou não este </w:t>
+      </w:r>
+      <w:proofErr w:type="spellStart"/>
+      <w:r>
+        <w:t>email</w:t>
+      </w:r>
+      <w:proofErr w:type="spellEnd"/>
+      <w:r>
+        <w:t xml:space="preserve"> cadastrado.</w:t>
       </w:r>
     </w:p>
     <w:p>
@@ -1059,7 +1396,15 @@
     </w:p>
     <w:p>
       <w:r>
-        <w:t>Na repository cria o método que faz esta busca:</w:t>
+        <w:t xml:space="preserve">Na </w:t>
+      </w:r>
+      <w:proofErr w:type="spellStart"/>
+      <w:r>
+        <w:t>repository</w:t>
+      </w:r>
+      <w:proofErr w:type="spellEnd"/>
+      <w:r>
+        <w:t xml:space="preserve"> cria o método que faz esta busca:</w:t>
       </w:r>
     </w:p>
     <w:p>
@@ -1107,7 +1452,55 @@
     <w:p>
       <w:r>
         <w:lastRenderedPageBreak/>
-        <w:t>No main inclui uma anotação pro classValidator mande o Nets resolver o problema da injeção de dependência da UsuarioRepository na Class EmailUnicoValidator:</w:t>
+        <w:t xml:space="preserve">No </w:t>
+      </w:r>
+      <w:proofErr w:type="spellStart"/>
+      <w:r>
+        <w:t>main</w:t>
+      </w:r>
+      <w:proofErr w:type="spellEnd"/>
+      <w:r>
+        <w:t xml:space="preserve"> inclui uma anotação </w:t>
+      </w:r>
+      <w:proofErr w:type="gramStart"/>
+      <w:r>
+        <w:t>pro</w:t>
+      </w:r>
+      <w:proofErr w:type="gramEnd"/>
+      <w:r>
+        <w:t xml:space="preserve"> </w:t>
+      </w:r>
+      <w:proofErr w:type="spellStart"/>
+      <w:r>
+        <w:t>classValidator</w:t>
+      </w:r>
+      <w:proofErr w:type="spellEnd"/>
+      <w:r>
+        <w:t xml:space="preserve"> mande o Nets resolver o problema da injeção de dependência da </w:t>
+      </w:r>
+      <w:proofErr w:type="spellStart"/>
+      <w:r>
+        <w:t>UsuarioRepository</w:t>
+      </w:r>
+      <w:proofErr w:type="spellEnd"/>
+      <w:r>
+        <w:t xml:space="preserve"> na </w:t>
+      </w:r>
+      <w:proofErr w:type="spellStart"/>
+      <w:r>
+        <w:t>Class</w:t>
+      </w:r>
+      <w:proofErr w:type="spellEnd"/>
+      <w:r>
+        <w:t xml:space="preserve"> </w:t>
+      </w:r>
+      <w:proofErr w:type="spellStart"/>
+      <w:r>
+        <w:t>EmailUnicoValidator</w:t>
+      </w:r>
+      <w:proofErr w:type="spellEnd"/>
+      <w:r>
+        <w:t>:</w:t>
       </w:r>
       <w:r>
         <w:br/>
@@ -1155,10 +1548,34 @@
     </w:p>
     <w:p>
       <w:r>
-        <w:t>Na UsuarioModule injeta a Class customizada com</w:t>
-      </w:r>
-      <w:r>
-        <w:t>o provider.</w:t>
+        <w:t xml:space="preserve">Na </w:t>
+      </w:r>
+      <w:proofErr w:type="spellStart"/>
+      <w:r>
+        <w:t>UsuarioModule</w:t>
+      </w:r>
+      <w:proofErr w:type="spellEnd"/>
+      <w:r>
+        <w:t xml:space="preserve"> injeta a </w:t>
+      </w:r>
+      <w:proofErr w:type="spellStart"/>
+      <w:r>
+        <w:t>Class</w:t>
+      </w:r>
+      <w:proofErr w:type="spellEnd"/>
+      <w:r>
+        <w:t xml:space="preserve"> customizada com</w:t>
+      </w:r>
+      <w:r>
+        <w:t xml:space="preserve">o </w:t>
+      </w:r>
+      <w:proofErr w:type="spellStart"/>
+      <w:r>
+        <w:t>provider</w:t>
+      </w:r>
+      <w:proofErr w:type="spellEnd"/>
+      <w:r>
+        <w:t>.</w:t>
       </w:r>
     </w:p>
     <w:p>
@@ -1205,7 +1622,23 @@
     </w:p>
     <w:p>
       <w:r>
-        <w:t>Injeta o decorator criado na CriaUsuarioDto:</w:t>
+        <w:t xml:space="preserve">Injeta o </w:t>
+      </w:r>
+      <w:proofErr w:type="spellStart"/>
+      <w:r>
+        <w:t>decorator</w:t>
+      </w:r>
+      <w:proofErr w:type="spellEnd"/>
+      <w:r>
+        <w:t xml:space="preserve"> criado na </w:t>
+      </w:r>
+      <w:proofErr w:type="spellStart"/>
+      <w:r>
+        <w:t>CriaUsuarioDto</w:t>
+      </w:r>
+      <w:proofErr w:type="spellEnd"/>
+      <w:r>
+        <w:t>:</w:t>
       </w:r>
     </w:p>
     <w:p>
@@ -1304,8 +1737,29 @@
       </w:r>
     </w:p>
     <w:p>
-      <w:r>
-        <w:t xml:space="preserve">Na usuário repository é necessário fazer ajustes, que transfere à usuário Entity a modelagem, tipando o objeto usuário: </w:t>
+      <w:proofErr w:type="gramStart"/>
+      <w:r>
+        <w:t>Na usuário</w:t>
+      </w:r>
+      <w:proofErr w:type="gramEnd"/>
+      <w:r>
+        <w:t xml:space="preserve"> </w:t>
+      </w:r>
+      <w:proofErr w:type="spellStart"/>
+      <w:r>
+        <w:t>repository</w:t>
+      </w:r>
+      <w:proofErr w:type="spellEnd"/>
+      <w:r>
+        <w:t xml:space="preserve"> é necessário fazer ajustes, que transfere à usuário Entity a modelagem, </w:t>
+      </w:r>
+      <w:proofErr w:type="spellStart"/>
+      <w:r>
+        <w:t>tipando</w:t>
+      </w:r>
+      <w:proofErr w:type="spellEnd"/>
+      <w:r>
+        <w:t xml:space="preserve"> o objeto usuário: </w:t>
       </w:r>
     </w:p>
     <w:p>
@@ -1352,10 +1806,34 @@
     </w:p>
     <w:p>
       <w:r>
-        <w:t xml:space="preserve">Já na usuário controller </w:t>
-      </w:r>
-      <w:r>
-        <w:t>é necessário incluir na modelagem usuário Entity o objeto  que vem na request, que já passou pelas validações necessárias.</w:t>
+        <w:t xml:space="preserve">Já na usuário </w:t>
+      </w:r>
+      <w:proofErr w:type="spellStart"/>
+      <w:r>
+        <w:t>controller</w:t>
+      </w:r>
+      <w:proofErr w:type="spellEnd"/>
+      <w:r>
+        <w:t xml:space="preserve"> </w:t>
+      </w:r>
+      <w:r>
+        <w:t xml:space="preserve">é necessário incluir na modelagem usuário Entity o </w:t>
+      </w:r>
+      <w:proofErr w:type="gramStart"/>
+      <w:r>
+        <w:t>objeto  que</w:t>
+      </w:r>
+      <w:proofErr w:type="gramEnd"/>
+      <w:r>
+        <w:t xml:space="preserve"> vem na </w:t>
+      </w:r>
+      <w:proofErr w:type="spellStart"/>
+      <w:r>
+        <w:t>request</w:t>
+      </w:r>
+      <w:proofErr w:type="spellEnd"/>
+      <w:r>
+        <w:t>, que já passou pelas validações necessárias.</w:t>
       </w:r>
       <w:r>
         <w:t xml:space="preserve"> (setas vermelhas)</w:t>
@@ -1406,8 +1884,21 @@
     <w:p>
       <w:r>
         <w:lastRenderedPageBreak/>
-        <w:t>Aproveitamos pra incluir o id, usando a biblioteca uuid</w:t>
-      </w:r>
+        <w:t xml:space="preserve">Aproveitamos </w:t>
+      </w:r>
+      <w:proofErr w:type="gramStart"/>
+      <w:r>
+        <w:t>pra</w:t>
+      </w:r>
+      <w:proofErr w:type="gramEnd"/>
+      <w:r>
+        <w:t xml:space="preserve"> incluir o id, usando a biblioteca </w:t>
+      </w:r>
+      <w:proofErr w:type="spellStart"/>
+      <w:r>
+        <w:t>uuid</w:t>
+      </w:r>
+      <w:proofErr w:type="spellEnd"/>
       <w:r>
         <w:t>, para de rodar o projeto e roda o comando:</w:t>
       </w:r>
@@ -1416,26 +1907,73 @@
       <w:r>
         <w:t xml:space="preserve">$ </w:t>
       </w:r>
-      <w:r>
-        <w:t>npm install uuid</w:t>
-      </w:r>
-    </w:p>
-    <w:p>
-      <w:r>
-        <w:t>Instalando os types, do TS:</w:t>
+      <w:proofErr w:type="spellStart"/>
+      <w:r>
+        <w:t>npm</w:t>
+      </w:r>
+      <w:proofErr w:type="spellEnd"/>
+      <w:r>
+        <w:t xml:space="preserve"> </w:t>
+      </w:r>
+      <w:proofErr w:type="spellStart"/>
+      <w:r>
+        <w:t>install</w:t>
+      </w:r>
+      <w:proofErr w:type="spellEnd"/>
+      <w:r>
+        <w:t xml:space="preserve"> </w:t>
+      </w:r>
+      <w:proofErr w:type="spellStart"/>
+      <w:r>
+        <w:t>uuid</w:t>
+      </w:r>
+      <w:proofErr w:type="spellEnd"/>
+    </w:p>
+    <w:p>
+      <w:r>
+        <w:t xml:space="preserve">Instalando os </w:t>
+      </w:r>
+      <w:proofErr w:type="spellStart"/>
+      <w:r>
+        <w:t>types</w:t>
+      </w:r>
+      <w:proofErr w:type="spellEnd"/>
+      <w:r>
+        <w:t>, do TS:</w:t>
       </w:r>
     </w:p>
     <w:p>
       <w:r>
         <w:t xml:space="preserve">$ </w:t>
       </w:r>
-      <w:r>
-        <w:t>npm install -D @types/uuid</w:t>
-      </w:r>
-    </w:p>
-    <w:p>
-      <w:r>
-        <w:t>E reestarta o projeto.</w:t>
+      <w:proofErr w:type="spellStart"/>
+      <w:r>
+        <w:t>npm</w:t>
+      </w:r>
+      <w:proofErr w:type="spellEnd"/>
+      <w:r>
+        <w:t xml:space="preserve"> </w:t>
+      </w:r>
+      <w:proofErr w:type="spellStart"/>
+      <w:r>
+        <w:t>install</w:t>
+      </w:r>
+      <w:proofErr w:type="spellEnd"/>
+      <w:r>
+        <w:t xml:space="preserve"> -D @types/uuid</w:t>
+      </w:r>
+    </w:p>
+    <w:p>
+      <w:r>
+        <w:t xml:space="preserve">E </w:t>
+      </w:r>
+      <w:proofErr w:type="spellStart"/>
+      <w:r>
+        <w:t>reestarta</w:t>
+      </w:r>
+      <w:proofErr w:type="spellEnd"/>
+      <w:r>
+        <w:t xml:space="preserve"> o projeto.</w:t>
       </w:r>
     </w:p>
     <w:p>
@@ -1445,7 +1983,15 @@
     </w:p>
     <w:p>
       <w:r>
-        <w:t>E como retorno, restringimos o retorno dos dados, cfe seta verde.</w:t>
+        <w:t xml:space="preserve">E como retorno, restringimos o retorno dos dados, </w:t>
+      </w:r>
+      <w:proofErr w:type="spellStart"/>
+      <w:r>
+        <w:t>cfe</w:t>
+      </w:r>
+      <w:proofErr w:type="spellEnd"/>
+      <w:r>
+        <w:t xml:space="preserve"> seta verde.</w:t>
       </w:r>
     </w:p>
     <w:p>
@@ -1497,8 +2043,13 @@
     </w:p>
     <w:p>
       <w:r>
-        <w:t>Ajustando a controller</w:t>
-      </w:r>
+        <w:t xml:space="preserve">Ajustando a </w:t>
+      </w:r>
+      <w:proofErr w:type="spellStart"/>
+      <w:r>
+        <w:t>controller</w:t>
+      </w:r>
+      <w:proofErr w:type="spellEnd"/>
     </w:p>
     <w:p>
       <w:r>
@@ -1551,12 +2102,28 @@
     <w:p>
       <w:r>
         <w:lastRenderedPageBreak/>
-        <w:t>Criando Metodo PUT</w:t>
-      </w:r>
-    </w:p>
-    <w:p>
-      <w:r>
-        <w:t>Copiar o arquivo criaUsuarioDto (</w:t>
+        <w:t xml:space="preserve">Criando </w:t>
+      </w:r>
+      <w:proofErr w:type="spellStart"/>
+      <w:r>
+        <w:t>Metodo</w:t>
+      </w:r>
+      <w:proofErr w:type="spellEnd"/>
+      <w:r>
+        <w:t xml:space="preserve"> PUT</w:t>
+      </w:r>
+    </w:p>
+    <w:p>
+      <w:r>
+        <w:t xml:space="preserve">Copiar o arquivo </w:t>
+      </w:r>
+      <w:proofErr w:type="spellStart"/>
+      <w:r>
+        <w:t>criaUsuarioDto</w:t>
+      </w:r>
+      <w:proofErr w:type="spellEnd"/>
+      <w:r>
+        <w:t xml:space="preserve"> (</w:t>
       </w:r>
       <w:r>
         <w:t>Ctrl + Shift + S – cria uma cópia do Arquivo</w:t>
@@ -1567,7 +2134,15 @@
     </w:p>
     <w:p>
       <w:r>
-        <w:t>Atualizando o nome da Classe e colocando o decorator @IsOptional que informa que aquele parâmetro pode ou não ser repassado na requisição.</w:t>
+        <w:t xml:space="preserve">Atualizando o nome da Classe e colocando o </w:t>
+      </w:r>
+      <w:proofErr w:type="spellStart"/>
+      <w:r>
+        <w:t>decorator</w:t>
+      </w:r>
+      <w:proofErr w:type="spellEnd"/>
+      <w:r>
+        <w:t xml:space="preserve"> @IsOptional que informa que aquele parâmetro pode ou não ser repassado na requisição.</w:t>
       </w:r>
     </w:p>
     <w:p>
@@ -1621,11 +2196,24 @@
     <w:p/>
     <w:p>
       <w:r>
-        <w:t>No usuário controller criamos o método atualiza</w:t>
+        <w:t xml:space="preserve">No usuário </w:t>
+      </w:r>
+      <w:proofErr w:type="spellStart"/>
+      <w:r>
+        <w:t>controller</w:t>
+      </w:r>
+      <w:proofErr w:type="spellEnd"/>
+      <w:r>
+        <w:t xml:space="preserve"> criamos o método </w:t>
+      </w:r>
+      <w:proofErr w:type="spellStart"/>
+      <w:r>
+        <w:t>atualiza</w:t>
       </w:r>
       <w:r>
         <w:t>Usuario</w:t>
       </w:r>
+      <w:proofErr w:type="spellEnd"/>
     </w:p>
     <w:p>
       <w:r>
@@ -1671,7 +2259,15 @@
     </w:p>
     <w:p>
       <w:r>
-        <w:t>E na repository:</w:t>
+        <w:t xml:space="preserve">E na </w:t>
+      </w:r>
+      <w:proofErr w:type="spellStart"/>
+      <w:r>
+        <w:t>repository</w:t>
+      </w:r>
+      <w:proofErr w:type="spellEnd"/>
+      <w:r>
+        <w:t>:</w:t>
       </w:r>
     </w:p>
     <w:p>
@@ -1719,10 +2315,23 @@
     <w:p>
       <w:r>
         <w:lastRenderedPageBreak/>
-        <w:t xml:space="preserve">Ajuste do método atualiza pra reaproveitar a lógica que movemos pra função </w:t>
-      </w:r>
-      <w:r>
-        <w:t>buscaPorId:</w:t>
+        <w:t xml:space="preserve">Ajuste do método atualiza </w:t>
+      </w:r>
+      <w:proofErr w:type="gramStart"/>
+      <w:r>
+        <w:t>pra</w:t>
+      </w:r>
+      <w:proofErr w:type="gramEnd"/>
+      <w:r>
+        <w:t xml:space="preserve"> reaproveitar a lógica que movemos pra função </w:t>
+      </w:r>
+      <w:proofErr w:type="spellStart"/>
+      <w:r>
+        <w:t>buscaPorId</w:t>
+      </w:r>
+      <w:proofErr w:type="spellEnd"/>
+      <w:r>
+        <w:t>:</w:t>
       </w:r>
     </w:p>
     <w:p/>
@@ -1773,14 +2382,27 @@
       </w:r>
     </w:p>
     <w:p>
+      <w:proofErr w:type="gramStart"/>
       <w:r>
         <w:lastRenderedPageBreak/>
-        <w:t>Criando  o método DELETE</w:t>
-      </w:r>
-    </w:p>
-    <w:p>
-      <w:r>
-        <w:t>Na controller usuário incluímos o método:</w:t>
+        <w:t>Criando  o</w:t>
+      </w:r>
+      <w:proofErr w:type="gramEnd"/>
+      <w:r>
+        <w:t xml:space="preserve"> método DELETE</w:t>
+      </w:r>
+    </w:p>
+    <w:p>
+      <w:r>
+        <w:t xml:space="preserve">Na </w:t>
+      </w:r>
+      <w:proofErr w:type="spellStart"/>
+      <w:r>
+        <w:t>controller</w:t>
+      </w:r>
+      <w:proofErr w:type="spellEnd"/>
+      <w:r>
+        <w:t xml:space="preserve"> usuário incluímos o método:</w:t>
       </w:r>
     </w:p>
     <w:p>
@@ -1828,8 +2450,17 @@
     <w:p/>
     <w:p>
       <w:r>
-        <w:t xml:space="preserve">Na repository do usuário, já ajustada a função atualiza para compartilhar o método que </w:t>
-      </w:r>
+        <w:t xml:space="preserve">Na </w:t>
+      </w:r>
+      <w:proofErr w:type="spellStart"/>
+      <w:r>
+        <w:t>repository</w:t>
+      </w:r>
+      <w:proofErr w:type="spellEnd"/>
+      <w:r>
+        <w:t xml:space="preserve"> do usuário, já ajustada a função atualiza para compartilhar o método que </w:t>
+      </w:r>
+      <w:proofErr w:type="spellStart"/>
       <w:r>
         <w:t>busca</w:t>
       </w:r>
@@ -1845,6 +2476,7 @@
       <w:r>
         <w:t>d</w:t>
       </w:r>
+      <w:proofErr w:type="spellEnd"/>
       <w:r>
         <w:t>, incluímos o método remove:</w:t>
       </w:r>
@@ -1899,11 +2531,24 @@
     <w:p>
       <w:r>
         <w:lastRenderedPageBreak/>
-        <w:t>Configurando o Docker pra trabalhar com o P</w:t>
+        <w:t xml:space="preserve">Configurando o Docker </w:t>
+      </w:r>
+      <w:proofErr w:type="gramStart"/>
+      <w:r>
+        <w:t>pra</w:t>
+      </w:r>
+      <w:proofErr w:type="gramEnd"/>
+      <w:r>
+        <w:t xml:space="preserve"> trabalhar com o </w:t>
+      </w:r>
+      <w:proofErr w:type="spellStart"/>
+      <w:r>
+        <w:t>P</w:t>
       </w:r>
       <w:r>
         <w:t>ostgres</w:t>
       </w:r>
+      <w:proofErr w:type="spellEnd"/>
       <w:r>
         <w:t>. Criar o arquivo na raiz do projeto:</w:t>
       </w:r>
@@ -1949,7 +2594,15 @@
     </w:p>
     <w:p>
       <w:r>
-        <w:t>Configurar o env, também na raiz do projeto:</w:t>
+        <w:t xml:space="preserve">Configurar o </w:t>
+      </w:r>
+      <w:proofErr w:type="spellStart"/>
+      <w:r>
+        <w:t>env</w:t>
+      </w:r>
+      <w:proofErr w:type="spellEnd"/>
+      <w:r>
+        <w:t>, também na raiz do projeto:</w:t>
       </w:r>
     </w:p>
     <w:p>
@@ -1993,15 +2646,36 @@
     </w:p>
     <w:p>
       <w:r>
-        <w:t xml:space="preserve">Rodar o comando, pra subir o BD: </w:t>
+        <w:t xml:space="preserve">Rodar o comando, </w:t>
+      </w:r>
+      <w:proofErr w:type="gramStart"/>
+      <w:r>
+        <w:t>pra</w:t>
+      </w:r>
+      <w:proofErr w:type="gramEnd"/>
+      <w:r>
+        <w:t xml:space="preserve"> subir o BD: </w:t>
       </w:r>
     </w:p>
     <w:p>
       <w:r>
         <w:t xml:space="preserve">$ </w:t>
       </w:r>
-      <w:r>
-        <w:t>docker-compose up -d</w:t>
+      <w:proofErr w:type="spellStart"/>
+      <w:r>
+        <w:t>docker-compose</w:t>
+      </w:r>
+      <w:proofErr w:type="spellEnd"/>
+      <w:r>
+        <w:t xml:space="preserve"> </w:t>
+      </w:r>
+      <w:proofErr w:type="spellStart"/>
+      <w:r>
+        <w:t>up</w:t>
+      </w:r>
+      <w:proofErr w:type="spellEnd"/>
+      <w:r>
+        <w:t xml:space="preserve"> -d</w:t>
       </w:r>
     </w:p>
     <w:p>
@@ -2013,20 +2687,54 @@
         <w:t>s</w:t>
       </w:r>
       <w:r>
-        <w:t xml:space="preserve"> o TypeORM, comando:</w:t>
+        <w:t xml:space="preserve"> o </w:t>
+      </w:r>
+      <w:proofErr w:type="spellStart"/>
+      <w:r>
+        <w:t>TypeORM</w:t>
+      </w:r>
+      <w:proofErr w:type="spellEnd"/>
+      <w:r>
+        <w:t>, comando:</w:t>
       </w:r>
       <w:r>
         <w:br/>
         <w:t xml:space="preserve">$ </w:t>
       </w:r>
-      <w:r>
-        <w:t>npm install @nestjs/typeorm typeorm</w:t>
-      </w:r>
+      <w:proofErr w:type="spellStart"/>
+      <w:r>
+        <w:t>npm</w:t>
+      </w:r>
+      <w:proofErr w:type="spellEnd"/>
+      <w:r>
+        <w:t xml:space="preserve"> </w:t>
+      </w:r>
+      <w:proofErr w:type="spellStart"/>
+      <w:r>
+        <w:t>install</w:t>
+      </w:r>
+      <w:proofErr w:type="spellEnd"/>
+      <w:r>
+        <w:t xml:space="preserve"> @nestjs/typeorm </w:t>
+      </w:r>
+      <w:proofErr w:type="spellStart"/>
+      <w:r>
+        <w:t>typeorm</w:t>
+      </w:r>
+      <w:proofErr w:type="spellEnd"/>
     </w:p>
     <w:p/>
     <w:p>
       <w:r>
-        <w:t>Por convenção, criar uma pasta na raiz, chamada config, e dentro o arquivo de configuração do BD</w:t>
+        <w:t xml:space="preserve">Por convenção, criar uma pasta na raiz, chamada </w:t>
+      </w:r>
+      <w:proofErr w:type="spellStart"/>
+      <w:r>
+        <w:t>config</w:t>
+      </w:r>
+      <w:proofErr w:type="spellEnd"/>
+      <w:r>
+        <w:t>, e dentro o arquivo de configuração do BD</w:t>
       </w:r>
     </w:p>
     <w:p>
@@ -2067,6 +2775,447 @@
           </wp:inline>
         </w:drawing>
       </w:r>
+    </w:p>
+    <w:p>
+      <w:r>
+        <w:t xml:space="preserve">Finalizando a </w:t>
+      </w:r>
+      <w:proofErr w:type="spellStart"/>
+      <w:r>
+        <w:t>conf</w:t>
+      </w:r>
+      <w:proofErr w:type="spellEnd"/>
+      <w:r>
+        <w:t xml:space="preserve"> do </w:t>
+      </w:r>
+      <w:proofErr w:type="spellStart"/>
+      <w:r>
+        <w:t>typeORM</w:t>
+      </w:r>
+      <w:proofErr w:type="spellEnd"/>
+      <w:r>
+        <w:t xml:space="preserve">, inserir no arquivo </w:t>
+      </w:r>
+      <w:proofErr w:type="spellStart"/>
+      <w:proofErr w:type="gramStart"/>
+      <w:r>
+        <w:t>app.module</w:t>
+      </w:r>
+      <w:proofErr w:type="gramEnd"/>
+      <w:r>
+        <w:t>.ts</w:t>
+      </w:r>
+      <w:proofErr w:type="spellEnd"/>
+      <w:r>
+        <w:t>, na raiz do projeto o código:</w:t>
+      </w:r>
+    </w:p>
+    <w:p>
+      <w:r>
+        <w:drawing>
+          <wp:inline distT="0" distB="0" distL="0" distR="0" wp14:anchorId="43E0266F" wp14:editId="6601BA45">
+            <wp:extent cx="6645910" cy="3138170"/>
+            <wp:effectExtent l="0" t="0" r="2540" b="5080"/>
+            <wp:docPr id="1677056220" name="Imagem 1" descr="Texto&#10;&#10;Descrição gerada automaticamente"/>
+            <wp:cNvGraphicFramePr>
+              <a:graphicFrameLocks xmlns:a="http://schemas.openxmlformats.org/drawingml/2006/main" noChangeAspect="1"/>
+            </wp:cNvGraphicFramePr>
+            <a:graphic xmlns:a="http://schemas.openxmlformats.org/drawingml/2006/main">
+              <a:graphicData uri="http://schemas.openxmlformats.org/drawingml/2006/picture">
+                <pic:pic xmlns:pic="http://schemas.openxmlformats.org/drawingml/2006/picture">
+                  <pic:nvPicPr>
+                    <pic:cNvPr id="1677056220" name="Imagem 1" descr="Texto&#10;&#10;Descrição gerada automaticamente"/>
+                    <pic:cNvPicPr/>
+                  </pic:nvPicPr>
+                  <pic:blipFill>
+                    <a:blip r:embed="rId38"/>
+                    <a:stretch>
+                      <a:fillRect/>
+                    </a:stretch>
+                  </pic:blipFill>
+                  <pic:spPr>
+                    <a:xfrm>
+                      <a:off x="0" y="0"/>
+                      <a:ext cx="6645910" cy="3138170"/>
+                    </a:xfrm>
+                    <a:prstGeom prst="rect">
+                      <a:avLst/>
+                    </a:prstGeom>
+                  </pic:spPr>
+                </pic:pic>
+              </a:graphicData>
+            </a:graphic>
+          </wp:inline>
+        </w:drawing>
+      </w:r>
+    </w:p>
+    <w:p>
+      <w:r>
+        <w:br w:type="page"/>
+      </w:r>
+    </w:p>
+    <w:p>
+      <w:r>
+        <w:lastRenderedPageBreak/>
+        <w:t xml:space="preserve">Por padrão os dados de conexão não ficam </w:t>
+      </w:r>
+      <w:proofErr w:type="spellStart"/>
+      <w:r>
+        <w:t>setados</w:t>
+      </w:r>
+      <w:proofErr w:type="spellEnd"/>
+      <w:r>
+        <w:t xml:space="preserve"> no meio do código, por isto vamos revisar este assunto:</w:t>
+      </w:r>
+    </w:p>
+    <w:p>
+      <w:r>
+        <w:t xml:space="preserve">Instalar uma biblioteca </w:t>
+      </w:r>
+      <w:proofErr w:type="gramStart"/>
+      <w:r>
+        <w:t>pra</w:t>
+      </w:r>
+      <w:proofErr w:type="gramEnd"/>
+      <w:r>
+        <w:t xml:space="preserve"> configuração:</w:t>
+      </w:r>
+    </w:p>
+    <w:p>
+      <w:r>
+        <w:t xml:space="preserve">$ </w:t>
+      </w:r>
+      <w:proofErr w:type="spellStart"/>
+      <w:r>
+        <w:t>npm</w:t>
+      </w:r>
+      <w:proofErr w:type="spellEnd"/>
+      <w:r>
+        <w:t xml:space="preserve"> </w:t>
+      </w:r>
+      <w:proofErr w:type="spellStart"/>
+      <w:r>
+        <w:t>install</w:t>
+      </w:r>
+      <w:proofErr w:type="spellEnd"/>
+      <w:r>
+        <w:t xml:space="preserve"> @nestjs/config</w:t>
+      </w:r>
+    </w:p>
+    <w:p>
+      <w:r>
+        <w:t xml:space="preserve">No arquivo </w:t>
+      </w:r>
+      <w:proofErr w:type="spellStart"/>
+      <w:proofErr w:type="gramStart"/>
+      <w:r>
+        <w:t>app.module</w:t>
+      </w:r>
+      <w:proofErr w:type="spellEnd"/>
+      <w:proofErr w:type="gramEnd"/>
+      <w:r>
+        <w:t xml:space="preserve"> incluir:</w:t>
+      </w:r>
+    </w:p>
+    <w:p>
+      <w:r>
+        <w:drawing>
+          <wp:inline distT="0" distB="0" distL="0" distR="0" wp14:anchorId="451D9E2F" wp14:editId="29420D02">
+            <wp:extent cx="5905500" cy="3054880"/>
+            <wp:effectExtent l="0" t="0" r="0" b="0"/>
+            <wp:docPr id="2097283360" name="Imagem 1" descr="Texto&#10;&#10;Descrição gerada automaticamente"/>
+            <wp:cNvGraphicFramePr>
+              <a:graphicFrameLocks xmlns:a="http://schemas.openxmlformats.org/drawingml/2006/main" noChangeAspect="1"/>
+            </wp:cNvGraphicFramePr>
+            <a:graphic xmlns:a="http://schemas.openxmlformats.org/drawingml/2006/main">
+              <a:graphicData uri="http://schemas.openxmlformats.org/drawingml/2006/picture">
+                <pic:pic xmlns:pic="http://schemas.openxmlformats.org/drawingml/2006/picture">
+                  <pic:nvPicPr>
+                    <pic:cNvPr id="2097283360" name="Imagem 1" descr="Texto&#10;&#10;Descrição gerada automaticamente"/>
+                    <pic:cNvPicPr/>
+                  </pic:nvPicPr>
+                  <pic:blipFill>
+                    <a:blip r:embed="rId39"/>
+                    <a:stretch>
+                      <a:fillRect/>
+                    </a:stretch>
+                  </pic:blipFill>
+                  <pic:spPr>
+                    <a:xfrm>
+                      <a:off x="0" y="0"/>
+                      <a:ext cx="5913162" cy="3058844"/>
+                    </a:xfrm>
+                    <a:prstGeom prst="rect">
+                      <a:avLst/>
+                    </a:prstGeom>
+                  </pic:spPr>
+                </pic:pic>
+              </a:graphicData>
+            </a:graphic>
+          </wp:inline>
+        </w:drawing>
+      </w:r>
+    </w:p>
+    <w:p>
+      <w:r>
+        <w:t xml:space="preserve">No arquivo </w:t>
+      </w:r>
+      <w:proofErr w:type="spellStart"/>
+      <w:r>
+        <w:t>postgres.</w:t>
+      </w:r>
+      <w:proofErr w:type="gramStart"/>
+      <w:r>
+        <w:t>config.service</w:t>
+      </w:r>
+      <w:proofErr w:type="gramEnd"/>
+      <w:r>
+        <w:t>.ts</w:t>
+      </w:r>
+      <w:proofErr w:type="spellEnd"/>
+      <w:r>
+        <w:t xml:space="preserve"> editar, </w:t>
+      </w:r>
+      <w:proofErr w:type="spellStart"/>
+      <w:r>
+        <w:t>setando</w:t>
+      </w:r>
+      <w:proofErr w:type="spellEnd"/>
+      <w:r>
+        <w:t xml:space="preserve"> as variáveis de ambiente que serão inseridas no .</w:t>
+      </w:r>
+      <w:proofErr w:type="spellStart"/>
+      <w:r>
+        <w:t>env</w:t>
+      </w:r>
+      <w:proofErr w:type="spellEnd"/>
+    </w:p>
+    <w:p>
+      <w:r>
+        <w:drawing>
+          <wp:inline distT="0" distB="0" distL="0" distR="0" wp14:anchorId="016A0A9E" wp14:editId="1682EE33">
+            <wp:extent cx="5901934" cy="2705100"/>
+            <wp:effectExtent l="0" t="0" r="3810" b="0"/>
+            <wp:docPr id="834932509" name="Imagem 1" descr="Tela de computador com texto preto sobre fundo branco&#10;&#10;Descrição gerada automaticamente"/>
+            <wp:cNvGraphicFramePr>
+              <a:graphicFrameLocks xmlns:a="http://schemas.openxmlformats.org/drawingml/2006/main" noChangeAspect="1"/>
+            </wp:cNvGraphicFramePr>
+            <a:graphic xmlns:a="http://schemas.openxmlformats.org/drawingml/2006/main">
+              <a:graphicData uri="http://schemas.openxmlformats.org/drawingml/2006/picture">
+                <pic:pic xmlns:pic="http://schemas.openxmlformats.org/drawingml/2006/picture">
+                  <pic:nvPicPr>
+                    <pic:cNvPr id="834932509" name="Imagem 1" descr="Tela de computador com texto preto sobre fundo branco&#10;&#10;Descrição gerada automaticamente"/>
+                    <pic:cNvPicPr/>
+                  </pic:nvPicPr>
+                  <pic:blipFill>
+                    <a:blip r:embed="rId40"/>
+                    <a:stretch>
+                      <a:fillRect/>
+                    </a:stretch>
+                  </pic:blipFill>
+                  <pic:spPr>
+                    <a:xfrm>
+                      <a:off x="0" y="0"/>
+                      <a:ext cx="5904904" cy="2706461"/>
+                    </a:xfrm>
+                    <a:prstGeom prst="rect">
+                      <a:avLst/>
+                    </a:prstGeom>
+                  </pic:spPr>
+                </pic:pic>
+              </a:graphicData>
+            </a:graphic>
+          </wp:inline>
+        </w:drawing>
+      </w:r>
+    </w:p>
+    <w:p>
+      <w:r>
+        <w:t xml:space="preserve">No </w:t>
+      </w:r>
+      <w:proofErr w:type="gramStart"/>
+      <w:r>
+        <w:t>arquivo .</w:t>
+      </w:r>
+      <w:proofErr w:type="gramEnd"/>
+      <w:r>
+        <w:t xml:space="preserve"> </w:t>
+      </w:r>
+      <w:proofErr w:type="spellStart"/>
+      <w:r>
+        <w:t>env</w:t>
+      </w:r>
+      <w:proofErr w:type="spellEnd"/>
+      <w:r>
+        <w:t xml:space="preserve"> registrar:</w:t>
+      </w:r>
+    </w:p>
+    <w:p>
+      <w:r>
+        <w:drawing>
+          <wp:inline distT="0" distB="0" distL="0" distR="0" wp14:anchorId="03D09B20" wp14:editId="68A1A0D3">
+            <wp:extent cx="4391025" cy="2000002"/>
+            <wp:effectExtent l="0" t="0" r="0" b="635"/>
+            <wp:docPr id="1389020327" name="Imagem 1" descr="Tela de computador com texto preto sobre fundo branco&#10;&#10;Descrição gerada automaticamente"/>
+            <wp:cNvGraphicFramePr>
+              <a:graphicFrameLocks xmlns:a="http://schemas.openxmlformats.org/drawingml/2006/main" noChangeAspect="1"/>
+            </wp:cNvGraphicFramePr>
+            <a:graphic xmlns:a="http://schemas.openxmlformats.org/drawingml/2006/main">
+              <a:graphicData uri="http://schemas.openxmlformats.org/drawingml/2006/picture">
+                <pic:pic xmlns:pic="http://schemas.openxmlformats.org/drawingml/2006/picture">
+                  <pic:nvPicPr>
+                    <pic:cNvPr id="1389020327" name="Imagem 1" descr="Tela de computador com texto preto sobre fundo branco&#10;&#10;Descrição gerada automaticamente"/>
+                    <pic:cNvPicPr/>
+                  </pic:nvPicPr>
+                  <pic:blipFill>
+                    <a:blip r:embed="rId41"/>
+                    <a:stretch>
+                      <a:fillRect/>
+                    </a:stretch>
+                  </pic:blipFill>
+                  <pic:spPr>
+                    <a:xfrm>
+                      <a:off x="0" y="0"/>
+                      <a:ext cx="4418061" cy="2012316"/>
+                    </a:xfrm>
+                    <a:prstGeom prst="rect">
+                      <a:avLst/>
+                    </a:prstGeom>
+                  </pic:spPr>
+                </pic:pic>
+              </a:graphicData>
+            </a:graphic>
+          </wp:inline>
+        </w:drawing>
+      </w:r>
+    </w:p>
+    <w:p>
+      <w:r>
+        <w:br w:type="page"/>
+      </w:r>
+      <w:r>
+        <w:lastRenderedPageBreak/>
+        <w:t xml:space="preserve">E no </w:t>
+      </w:r>
+      <w:proofErr w:type="gramStart"/>
+      <w:r>
+        <w:t>arquivo .</w:t>
+      </w:r>
+      <w:proofErr w:type="spellStart"/>
+      <w:r>
+        <w:t>gitignore</w:t>
+      </w:r>
+      <w:proofErr w:type="spellEnd"/>
+      <w:proofErr w:type="gramEnd"/>
+      <w:r>
+        <w:t xml:space="preserve"> registrar o .</w:t>
+      </w:r>
+      <w:proofErr w:type="spellStart"/>
+      <w:r>
+        <w:t>env</w:t>
+      </w:r>
+      <w:proofErr w:type="spellEnd"/>
+      <w:r>
+        <w:t>, para que não suba ao repositório com as credencias</w:t>
+      </w:r>
+    </w:p>
+    <w:p>
+      <w:r>
+        <w:drawing>
+          <wp:inline distT="0" distB="0" distL="0" distR="0" wp14:anchorId="5B231C23" wp14:editId="2222D409">
+            <wp:extent cx="6645910" cy="3987165"/>
+            <wp:effectExtent l="0" t="0" r="2540" b="0"/>
+            <wp:docPr id="1864404410" name="Imagem 1" descr="Texto&#10;&#10;Descrição gerada automaticamente"/>
+            <wp:cNvGraphicFramePr>
+              <a:graphicFrameLocks xmlns:a="http://schemas.openxmlformats.org/drawingml/2006/main" noChangeAspect="1"/>
+            </wp:cNvGraphicFramePr>
+            <a:graphic xmlns:a="http://schemas.openxmlformats.org/drawingml/2006/main">
+              <a:graphicData uri="http://schemas.openxmlformats.org/drawingml/2006/picture">
+                <pic:pic xmlns:pic="http://schemas.openxmlformats.org/drawingml/2006/picture">
+                  <pic:nvPicPr>
+                    <pic:cNvPr id="1864404410" name="Imagem 1" descr="Texto&#10;&#10;Descrição gerada automaticamente"/>
+                    <pic:cNvPicPr/>
+                  </pic:nvPicPr>
+                  <pic:blipFill>
+                    <a:blip r:embed="rId42"/>
+                    <a:stretch>
+                      <a:fillRect/>
+                    </a:stretch>
+                  </pic:blipFill>
+                  <pic:spPr>
+                    <a:xfrm>
+                      <a:off x="0" y="0"/>
+                      <a:ext cx="6645910" cy="3987165"/>
+                    </a:xfrm>
+                    <a:prstGeom prst="rect">
+                      <a:avLst/>
+                    </a:prstGeom>
+                  </pic:spPr>
+                </pic:pic>
+              </a:graphicData>
+            </a:graphic>
+          </wp:inline>
+        </w:drawing>
+      </w:r>
+    </w:p>
+    <w:p/>
+    <w:p>
+      <w:r>
+        <w:t>Ao rodar o projeto</w:t>
+      </w:r>
+    </w:p>
+    <w:p>
+      <w:r>
+        <w:t xml:space="preserve">$ </w:t>
+      </w:r>
+      <w:proofErr w:type="spellStart"/>
+      <w:r>
+        <w:t>npm</w:t>
+      </w:r>
+      <w:proofErr w:type="spellEnd"/>
+      <w:r>
+        <w:t xml:space="preserve"> start</w:t>
+      </w:r>
+    </w:p>
+    <w:p/>
+    <w:p>
+      <w:r>
+        <w:t xml:space="preserve">Ainda retornara erro, pois o </w:t>
+      </w:r>
+      <w:proofErr w:type="spellStart"/>
+      <w:r>
+        <w:t>Postgres</w:t>
+      </w:r>
+      <w:proofErr w:type="spellEnd"/>
+      <w:r>
+        <w:t xml:space="preserve"> ainda não está instalado. Então rodar:</w:t>
+      </w:r>
+    </w:p>
+    <w:p>
+      <w:r>
+        <w:t xml:space="preserve">$ </w:t>
+      </w:r>
+      <w:proofErr w:type="spellStart"/>
+      <w:r>
+        <w:t>npm</w:t>
+      </w:r>
+      <w:proofErr w:type="spellEnd"/>
+      <w:r>
+        <w:t xml:space="preserve"> </w:t>
+      </w:r>
+      <w:proofErr w:type="spellStart"/>
+      <w:r>
+        <w:t>install</w:t>
+      </w:r>
+      <w:proofErr w:type="spellEnd"/>
+      <w:r>
+        <w:t xml:space="preserve"> </w:t>
+      </w:r>
+      <w:proofErr w:type="spellStart"/>
+      <w:r>
+        <w:t>pg</w:t>
+      </w:r>
+      <w:proofErr w:type="spellEnd"/>
     </w:p>
     <w:p/>
     <w:p>

</xml_diff>